<commit_message>
SQA PLAN Updated please put your task here. thanks
</commit_message>
<xml_diff>
--- a/documentation/quality/Final Docu for SQA PLAN.docx
+++ b/documentation/quality/Final Docu for SQA PLAN.docx
@@ -17,7 +17,7 @@
         <mc:AlternateContent>
           <mc:Choice Requires="wps">
             <w:drawing>
-              <wp:anchor distT="0" distB="0" distL="114300" distR="114300" simplePos="0" relativeHeight="251659264" behindDoc="0" locked="0" layoutInCell="1" allowOverlap="1" wp14:anchorId="7C18E1BA" wp14:editId="6198A769">
+              <wp:anchor distT="0" distB="0" distL="114300" distR="114300" simplePos="0" relativeHeight="251659264" behindDoc="0" locked="0" layoutInCell="1" allowOverlap="1" wp14:anchorId="0C66E7BE" wp14:editId="62D52775">
                 <wp:simplePos x="0" y="0"/>
                 <wp:positionH relativeFrom="column">
                   <wp:posOffset>-962025</wp:posOffset>
@@ -303,7 +303,6 @@
                 <v:path gradientshapeok="t" o:connecttype="rect"/>
               </v:shapetype>
               <v:shape id="Text Box 2" o:spid="_x0000_s1026" type="#_x0000_t202" style="position:absolute;left:0;text-align:left;margin-left:-75.75pt;margin-top:149.25pt;width:618pt;height:147.75pt;z-index:251659264;visibility:visible;mso-wrap-style:square;mso-width-percent:0;mso-wrap-distance-left:9pt;mso-wrap-distance-top:0;mso-wrap-distance-right:9pt;mso-wrap-distance-bottom:0;mso-position-horizontal:absolute;mso-position-horizontal-relative:text;mso-position-vertical:absolute;mso-position-vertical-relative:text;mso-width-percent:0;mso-width-relative:margin;v-text-anchor:top" o:gfxdata="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" filled="f" stroked="f">
-                <v:fill o:detectmouseclick="t"/>
                 <v:textbox style="mso-fit-shape-to-text:t">
                   <w:txbxContent>
                     <w:p>
@@ -548,7 +547,7 @@
           <w:noProof/>
         </w:rPr>
         <w:drawing>
-          <wp:inline distT="0" distB="0" distL="0" distR="0" wp14:anchorId="385B5750" wp14:editId="23316EAF">
+          <wp:inline distT="0" distB="0" distL="0" distR="0" wp14:anchorId="26579FA1" wp14:editId="0A939B17">
             <wp:extent cx="2236699" cy="1876425"/>
             <wp:effectExtent l="76200" t="171450" r="68580" b="161925"/>
             <wp:docPr id="1" name="Picture 1"/>
@@ -882,12 +881,14 @@
         <w:ind w:left="432"/>
         <w:jc w:val="center"/>
         <w:rPr>
+          <w:rFonts w:ascii="Times New Roman" w:hAnsi="Times New Roman" w:cs="Times New Roman"/>
           <w:color w:val="000000" w:themeColor="text1"/>
           <w:u w:val="single"/>
         </w:rPr>
       </w:pPr>
       <w:r>
         <w:rPr>
+          <w:rFonts w:ascii="Times New Roman" w:hAnsi="Times New Roman" w:cs="Times New Roman"/>
           <w:color w:val="000000" w:themeColor="text1"/>
           <w:u w:val="single"/>
         </w:rPr>
@@ -899,12 +900,14 @@
       <w:pPr>
         <w:pStyle w:val="Heading1"/>
         <w:rPr>
+          <w:rFonts w:ascii="Times New Roman" w:hAnsi="Times New Roman" w:cs="Times New Roman"/>
           <w:color w:val="000000" w:themeColor="text1"/>
           <w:sz w:val="24"/>
         </w:rPr>
       </w:pPr>
       <w:r>
         <w:rPr>
+          <w:rFonts w:ascii="Times New Roman" w:hAnsi="Times New Roman" w:cs="Times New Roman"/>
           <w:color w:val="000000" w:themeColor="text1"/>
           <w:sz w:val="24"/>
         </w:rPr>
@@ -915,12 +918,14 @@
       <w:pPr>
         <w:pStyle w:val="Heading2"/>
         <w:rPr>
+          <w:rFonts w:ascii="Times New Roman" w:hAnsi="Times New Roman" w:cs="Times New Roman"/>
           <w:color w:val="000000" w:themeColor="text1"/>
           <w:sz w:val="24"/>
         </w:rPr>
       </w:pPr>
       <w:r>
         <w:rPr>
+          <w:rFonts w:ascii="Times New Roman" w:hAnsi="Times New Roman" w:cs="Times New Roman"/>
           <w:color w:val="000000" w:themeColor="text1"/>
           <w:sz w:val="24"/>
         </w:rPr>
@@ -931,12 +936,14 @@
       <w:pPr>
         <w:pStyle w:val="Heading1"/>
         <w:rPr>
+          <w:rFonts w:ascii="Times New Roman" w:hAnsi="Times New Roman" w:cs="Times New Roman"/>
           <w:color w:val="000000" w:themeColor="text1"/>
           <w:sz w:val="24"/>
         </w:rPr>
       </w:pPr>
       <w:r>
         <w:rPr>
+          <w:rFonts w:ascii="Times New Roman" w:hAnsi="Times New Roman" w:cs="Times New Roman"/>
           <w:color w:val="000000" w:themeColor="text1"/>
           <w:sz w:val="24"/>
         </w:rPr>
@@ -947,12 +954,14 @@
       <w:pPr>
         <w:pStyle w:val="Heading1"/>
         <w:rPr>
+          <w:rFonts w:ascii="Times New Roman" w:hAnsi="Times New Roman" w:cs="Times New Roman"/>
           <w:color w:val="000000" w:themeColor="text1"/>
           <w:sz w:val="24"/>
         </w:rPr>
       </w:pPr>
       <w:r>
         <w:rPr>
+          <w:rFonts w:ascii="Times New Roman" w:hAnsi="Times New Roman" w:cs="Times New Roman"/>
           <w:color w:val="000000" w:themeColor="text1"/>
           <w:sz w:val="24"/>
         </w:rPr>
@@ -960,24 +969,25 @@
       </w:r>
       <w:r>
         <w:rPr>
+          <w:rFonts w:ascii="Times New Roman" w:hAnsi="Times New Roman" w:cs="Times New Roman"/>
           <w:color w:val="000000" w:themeColor="text1"/>
           <w:sz w:val="24"/>
         </w:rPr>
         <w:t xml:space="preserve"> </w:t>
       </w:r>
-      <w:bookmarkStart w:id="0" w:name="_GoBack"/>
-      <w:bookmarkEnd w:id="0"/>
     </w:p>
     <w:p>
       <w:pPr>
         <w:pStyle w:val="Heading2"/>
         <w:rPr>
+          <w:rFonts w:ascii="Times New Roman" w:hAnsi="Times New Roman" w:cs="Times New Roman"/>
           <w:color w:val="000000" w:themeColor="text1"/>
           <w:sz w:val="24"/>
         </w:rPr>
       </w:pPr>
       <w:r>
         <w:rPr>
+          <w:rFonts w:ascii="Times New Roman" w:hAnsi="Times New Roman" w:cs="Times New Roman"/>
           <w:color w:val="000000" w:themeColor="text1"/>
           <w:sz w:val="24"/>
         </w:rPr>
@@ -988,12 +998,14 @@
       <w:pPr>
         <w:pStyle w:val="Heading2"/>
         <w:rPr>
+          <w:rFonts w:ascii="Times New Roman" w:hAnsi="Times New Roman" w:cs="Times New Roman"/>
           <w:color w:val="000000" w:themeColor="text1"/>
           <w:sz w:val="24"/>
         </w:rPr>
       </w:pPr>
       <w:r>
         <w:rPr>
+          <w:rFonts w:ascii="Times New Roman" w:hAnsi="Times New Roman" w:cs="Times New Roman"/>
           <w:color w:val="000000" w:themeColor="text1"/>
           <w:sz w:val="24"/>
         </w:rPr>
@@ -1004,12 +1016,14 @@
       <w:pPr>
         <w:pStyle w:val="Heading1"/>
         <w:rPr>
+          <w:rFonts w:ascii="Times New Roman" w:hAnsi="Times New Roman" w:cs="Times New Roman"/>
           <w:color w:val="000000" w:themeColor="text1"/>
           <w:sz w:val="24"/>
         </w:rPr>
       </w:pPr>
       <w:r>
         <w:rPr>
+          <w:rFonts w:ascii="Times New Roman" w:hAnsi="Times New Roman" w:cs="Times New Roman"/>
           <w:color w:val="000000" w:themeColor="text1"/>
           <w:sz w:val="24"/>
         </w:rPr>
@@ -1020,12 +1034,14 @@
       <w:pPr>
         <w:pStyle w:val="Heading2"/>
         <w:rPr>
+          <w:rFonts w:ascii="Times New Roman" w:hAnsi="Times New Roman" w:cs="Times New Roman"/>
           <w:color w:val="000000" w:themeColor="text1"/>
           <w:sz w:val="24"/>
         </w:rPr>
       </w:pPr>
       <w:r>
         <w:rPr>
+          <w:rFonts w:ascii="Times New Roman" w:hAnsi="Times New Roman" w:cs="Times New Roman"/>
           <w:color w:val="000000" w:themeColor="text1"/>
           <w:sz w:val="24"/>
         </w:rPr>
@@ -1033,6 +1049,7 @@
       </w:r>
       <w:r>
         <w:rPr>
+          <w:rFonts w:ascii="Times New Roman" w:hAnsi="Times New Roman" w:cs="Times New Roman"/>
           <w:color w:val="000000" w:themeColor="text1"/>
           <w:sz w:val="24"/>
         </w:rPr>
@@ -1043,12 +1060,14 @@
       <w:pPr>
         <w:pStyle w:val="Heading2"/>
         <w:rPr>
+          <w:rFonts w:ascii="Times New Roman" w:hAnsi="Times New Roman" w:cs="Times New Roman"/>
           <w:color w:val="000000" w:themeColor="text1"/>
           <w:sz w:val="24"/>
         </w:rPr>
       </w:pPr>
       <w:r>
         <w:rPr>
+          <w:rFonts w:ascii="Times New Roman" w:hAnsi="Times New Roman" w:cs="Times New Roman"/>
           <w:color w:val="000000" w:themeColor="text1"/>
           <w:sz w:val="24"/>
         </w:rPr>
@@ -1056,6 +1075,7 @@
       </w:r>
       <w:r>
         <w:rPr>
+          <w:rFonts w:ascii="Times New Roman" w:hAnsi="Times New Roman" w:cs="Times New Roman"/>
           <w:color w:val="000000" w:themeColor="text1"/>
           <w:sz w:val="24"/>
         </w:rPr>
@@ -1066,12 +1086,14 @@
       <w:pPr>
         <w:pStyle w:val="Heading2"/>
         <w:rPr>
+          <w:rFonts w:ascii="Times New Roman" w:hAnsi="Times New Roman" w:cs="Times New Roman"/>
           <w:color w:val="000000" w:themeColor="text1"/>
           <w:sz w:val="24"/>
         </w:rPr>
       </w:pPr>
       <w:r>
         <w:rPr>
+          <w:rFonts w:ascii="Times New Roman" w:hAnsi="Times New Roman" w:cs="Times New Roman"/>
           <w:color w:val="000000" w:themeColor="text1"/>
           <w:sz w:val="24"/>
         </w:rPr>
@@ -1079,6 +1101,7 @@
       </w:r>
       <w:r>
         <w:rPr>
+          <w:rFonts w:ascii="Times New Roman" w:hAnsi="Times New Roman" w:cs="Times New Roman"/>
           <w:color w:val="000000" w:themeColor="text1"/>
           <w:sz w:val="24"/>
         </w:rPr>
@@ -1089,12 +1112,14 @@
       <w:pPr>
         <w:pStyle w:val="Heading2"/>
         <w:rPr>
+          <w:rFonts w:ascii="Times New Roman" w:hAnsi="Times New Roman" w:cs="Times New Roman"/>
           <w:color w:val="000000" w:themeColor="text1"/>
           <w:sz w:val="24"/>
         </w:rPr>
       </w:pPr>
       <w:r>
         <w:rPr>
+          <w:rFonts w:ascii="Times New Roman" w:hAnsi="Times New Roman" w:cs="Times New Roman"/>
           <w:color w:val="000000" w:themeColor="text1"/>
           <w:sz w:val="24"/>
         </w:rPr>
@@ -1102,6 +1127,7 @@
       </w:r>
       <w:r>
         <w:rPr>
+          <w:rFonts w:ascii="Times New Roman" w:hAnsi="Times New Roman" w:cs="Times New Roman"/>
           <w:color w:val="000000" w:themeColor="text1"/>
           <w:sz w:val="24"/>
         </w:rPr>
@@ -1112,12 +1138,14 @@
       <w:pPr>
         <w:pStyle w:val="Heading2"/>
         <w:rPr>
+          <w:rFonts w:ascii="Times New Roman" w:hAnsi="Times New Roman" w:cs="Times New Roman"/>
           <w:color w:val="000000" w:themeColor="text1"/>
           <w:sz w:val="24"/>
         </w:rPr>
       </w:pPr>
       <w:r>
         <w:rPr>
+          <w:rFonts w:ascii="Times New Roman" w:hAnsi="Times New Roman" w:cs="Times New Roman"/>
           <w:color w:val="000000" w:themeColor="text1"/>
           <w:sz w:val="24"/>
         </w:rPr>
@@ -1125,6 +1153,7 @@
       </w:r>
       <w:r>
         <w:rPr>
+          <w:rFonts w:ascii="Times New Roman" w:hAnsi="Times New Roman" w:cs="Times New Roman"/>
           <w:color w:val="000000" w:themeColor="text1"/>
           <w:sz w:val="24"/>
         </w:rPr>
@@ -1132,6 +1161,7 @@
       </w:r>
       <w:r>
         <w:rPr>
+          <w:rFonts w:ascii="Times New Roman" w:hAnsi="Times New Roman" w:cs="Times New Roman"/>
           <w:color w:val="000000" w:themeColor="text1"/>
           <w:sz w:val="24"/>
         </w:rPr>
@@ -1142,12 +1172,14 @@
       <w:pPr>
         <w:pStyle w:val="Heading2"/>
         <w:rPr>
+          <w:rFonts w:ascii="Times New Roman" w:hAnsi="Times New Roman" w:cs="Times New Roman"/>
           <w:color w:val="000000" w:themeColor="text1"/>
           <w:sz w:val="24"/>
         </w:rPr>
       </w:pPr>
       <w:r>
         <w:rPr>
+          <w:rFonts w:ascii="Times New Roman" w:hAnsi="Times New Roman" w:cs="Times New Roman"/>
           <w:color w:val="000000" w:themeColor="text1"/>
           <w:sz w:val="24"/>
         </w:rPr>
@@ -1158,12 +1190,14 @@
       <w:pPr>
         <w:pStyle w:val="Heading2"/>
         <w:rPr>
+          <w:rFonts w:ascii="Times New Roman" w:hAnsi="Times New Roman" w:cs="Times New Roman"/>
           <w:color w:val="000000" w:themeColor="text1"/>
           <w:sz w:val="24"/>
         </w:rPr>
       </w:pPr>
       <w:r>
         <w:rPr>
+          <w:rFonts w:ascii="Times New Roman" w:hAnsi="Times New Roman" w:cs="Times New Roman"/>
           <w:color w:val="000000" w:themeColor="text1"/>
           <w:sz w:val="24"/>
         </w:rPr>
@@ -1174,12 +1208,14 @@
       <w:pPr>
         <w:pStyle w:val="Heading2"/>
         <w:rPr>
+          <w:rFonts w:ascii="Times New Roman" w:hAnsi="Times New Roman" w:cs="Times New Roman"/>
           <w:color w:val="000000" w:themeColor="text1"/>
           <w:sz w:val="24"/>
         </w:rPr>
       </w:pPr>
       <w:r>
         <w:rPr>
+          <w:rFonts w:ascii="Times New Roman" w:hAnsi="Times New Roman" w:cs="Times New Roman"/>
           <w:color w:val="000000" w:themeColor="text1"/>
           <w:sz w:val="24"/>
         </w:rPr>
@@ -1187,6 +1223,7 @@
       </w:r>
       <w:r>
         <w:rPr>
+          <w:rFonts w:ascii="Times New Roman" w:hAnsi="Times New Roman" w:cs="Times New Roman"/>
           <w:color w:val="000000" w:themeColor="text1"/>
           <w:sz w:val="24"/>
         </w:rPr>
@@ -1194,6 +1231,7 @@
       </w:r>
       <w:r>
         <w:rPr>
+          <w:rFonts w:ascii="Times New Roman" w:hAnsi="Times New Roman" w:cs="Times New Roman"/>
           <w:color w:val="000000" w:themeColor="text1"/>
           <w:sz w:val="24"/>
         </w:rPr>
@@ -1204,12 +1242,14 @@
       <w:pPr>
         <w:pStyle w:val="Heading2"/>
         <w:rPr>
+          <w:rFonts w:ascii="Times New Roman" w:hAnsi="Times New Roman" w:cs="Times New Roman"/>
           <w:color w:val="000000" w:themeColor="text1"/>
           <w:sz w:val="24"/>
         </w:rPr>
       </w:pPr>
       <w:r>
         <w:rPr>
+          <w:rFonts w:ascii="Times New Roman" w:hAnsi="Times New Roman" w:cs="Times New Roman"/>
           <w:color w:val="000000" w:themeColor="text1"/>
           <w:sz w:val="24"/>
         </w:rPr>
@@ -1217,6 +1257,7 @@
       </w:r>
       <w:r>
         <w:rPr>
+          <w:rFonts w:ascii="Times New Roman" w:hAnsi="Times New Roman" w:cs="Times New Roman"/>
           <w:color w:val="000000" w:themeColor="text1"/>
           <w:sz w:val="24"/>
         </w:rPr>
@@ -1227,12 +1268,14 @@
       <w:pPr>
         <w:pStyle w:val="Heading2"/>
         <w:rPr>
+          <w:rFonts w:ascii="Times New Roman" w:hAnsi="Times New Roman" w:cs="Times New Roman"/>
           <w:color w:val="000000" w:themeColor="text1"/>
           <w:sz w:val="24"/>
         </w:rPr>
       </w:pPr>
       <w:r>
         <w:rPr>
+          <w:rFonts w:ascii="Times New Roman" w:hAnsi="Times New Roman" w:cs="Times New Roman"/>
           <w:color w:val="000000" w:themeColor="text1"/>
           <w:sz w:val="24"/>
         </w:rPr>
@@ -1240,6 +1283,7 @@
       </w:r>
       <w:r>
         <w:rPr>
+          <w:rFonts w:ascii="Times New Roman" w:hAnsi="Times New Roman" w:cs="Times New Roman"/>
           <w:color w:val="000000" w:themeColor="text1"/>
           <w:sz w:val="24"/>
         </w:rPr>
@@ -1250,12 +1294,14 @@
       <w:pPr>
         <w:pStyle w:val="Heading2"/>
         <w:rPr>
+          <w:rFonts w:ascii="Times New Roman" w:hAnsi="Times New Roman" w:cs="Times New Roman"/>
           <w:color w:val="000000" w:themeColor="text1"/>
           <w:sz w:val="24"/>
         </w:rPr>
       </w:pPr>
       <w:r>
         <w:rPr>
+          <w:rFonts w:ascii="Times New Roman" w:hAnsi="Times New Roman" w:cs="Times New Roman"/>
           <w:color w:val="000000" w:themeColor="text1"/>
           <w:sz w:val="24"/>
         </w:rPr>
@@ -1263,43 +1309,41 @@
       </w:r>
       <w:r>
         <w:rPr>
+          <w:rFonts w:ascii="Times New Roman" w:hAnsi="Times New Roman" w:cs="Times New Roman"/>
           <w:color w:val="000000" w:themeColor="text1"/>
           <w:sz w:val="24"/>
         </w:rPr>
-        <w:t>upp</w:t>
-      </w:r>
-      <w:r>
-        <w:rPr>
+        <w:t xml:space="preserve">upplier control </w:t>
+      </w:r>
+      <w:r>
+        <w:rPr>
+          <w:rFonts w:ascii="Times New Roman" w:hAnsi="Times New Roman" w:cs="Times New Roman"/>
           <w:color w:val="000000" w:themeColor="text1"/>
           <w:sz w:val="24"/>
         </w:rPr>
-        <w:t xml:space="preserve">lier control </w:t>
-      </w:r>
-      <w:r>
-        <w:rPr>
+        <w:t xml:space="preserve"> </w:t>
+      </w:r>
+    </w:p>
+    <w:p>
+      <w:pPr>
+        <w:pStyle w:val="Heading2"/>
+        <w:rPr>
+          <w:rFonts w:ascii="Times New Roman" w:hAnsi="Times New Roman" w:cs="Times New Roman"/>
           <w:color w:val="000000" w:themeColor="text1"/>
           <w:sz w:val="24"/>
         </w:rPr>
-        <w:t xml:space="preserve"> </w:t>
-      </w:r>
-    </w:p>
-    <w:p>
-      <w:pPr>
-        <w:pStyle w:val="Heading2"/>
-        <w:rPr>
+      </w:pPr>
+      <w:r>
+        <w:rPr>
+          <w:rFonts w:ascii="Times New Roman" w:hAnsi="Times New Roman" w:cs="Times New Roman"/>
           <w:color w:val="000000" w:themeColor="text1"/>
           <w:sz w:val="24"/>
         </w:rPr>
-      </w:pPr>
-      <w:r>
-        <w:rPr>
-          <w:color w:val="000000" w:themeColor="text1"/>
-          <w:sz w:val="24"/>
-        </w:rPr>
         <w:t xml:space="preserve">Records collection, maintenance, and retention </w:t>
       </w:r>
       <w:r>
         <w:rPr>
+          <w:rFonts w:ascii="Times New Roman" w:hAnsi="Times New Roman" w:cs="Times New Roman"/>
           <w:color w:val="000000" w:themeColor="text1"/>
           <w:sz w:val="24"/>
         </w:rPr>
@@ -1314,12 +1358,14 @@
           <w:numId w:val="0"/>
         </w:numPr>
         <w:rPr>
+          <w:rFonts w:ascii="Times New Roman" w:hAnsi="Times New Roman" w:cs="Times New Roman"/>
           <w:color w:val="000000" w:themeColor="text1"/>
           <w:sz w:val="24"/>
         </w:rPr>
       </w:pPr>
       <w:r>
         <w:rPr>
+          <w:rFonts w:ascii="Times New Roman" w:hAnsi="Times New Roman" w:cs="Times New Roman"/>
           <w:color w:val="000000" w:themeColor="text1"/>
           <w:sz w:val="24"/>
         </w:rPr>
@@ -1327,6 +1373,7 @@
       </w:r>
       <w:r>
         <w:rPr>
+          <w:rFonts w:ascii="Times New Roman" w:hAnsi="Times New Roman" w:cs="Times New Roman"/>
           <w:color w:val="000000" w:themeColor="text1"/>
           <w:sz w:val="24"/>
         </w:rPr>
@@ -1334,14 +1381,27 @@
       </w:r>
       <w:r>
         <w:rPr>
+          <w:rFonts w:ascii="Times New Roman" w:hAnsi="Times New Roman" w:cs="Times New Roman"/>
           <w:color w:val="000000" w:themeColor="text1"/>
           <w:sz w:val="24"/>
         </w:rPr>
         <w:t xml:space="preserve"> </w:t>
       </w:r>
     </w:p>
-    <w:p/>
-    <w:p/>
+    <w:p>
+      <w:pPr>
+        <w:rPr>
+          <w:rFonts w:ascii="Times New Roman" w:hAnsi="Times New Roman" w:cs="Times New Roman"/>
+        </w:rPr>
+      </w:pPr>
+    </w:p>
+    <w:p>
+      <w:pPr>
+        <w:rPr>
+          <w:rFonts w:ascii="Times New Roman" w:hAnsi="Times New Roman" w:cs="Times New Roman"/>
+        </w:rPr>
+      </w:pPr>
+    </w:p>
     <w:p>
       <w:pPr>
         <w:pStyle w:val="ListParagraph"/>
@@ -1503,23 +1563,7 @@
           <w:sz w:val="24"/>
           <w:szCs w:val="36"/>
         </w:rPr>
-        <w:t>The</w:t>
-      </w:r>
-      <w:r>
-        <w:rPr>
-          <w:rFonts w:ascii="Times New Roman" w:eastAsia="Arial" w:hAnsi="Times New Roman" w:cs="Times New Roman"/>
-          <w:sz w:val="24"/>
-          <w:szCs w:val="36"/>
-        </w:rPr>
-        <w:t xml:space="preserve"> (CRPMS-PMS)</w:t>
-      </w:r>
-      <w:r>
-        <w:rPr>
-          <w:rFonts w:ascii="Times New Roman" w:eastAsia="Arial" w:hAnsi="Times New Roman" w:cs="Times New Roman"/>
-          <w:sz w:val="24"/>
-          <w:szCs w:val="36"/>
-        </w:rPr>
-        <w:t xml:space="preserve"> Cruz-</w:t>
+        <w:t>The (CRPMS-PMS) Cruz-</w:t>
       </w:r>
       <w:proofErr w:type="spellStart"/>
       <w:r>
@@ -2012,15 +2056,7 @@
           <w:sz w:val="24"/>
           <w:szCs w:val="36"/>
         </w:rPr>
-        <w:t xml:space="preserve">-  </w:t>
-      </w:r>
-      <w:r>
-        <w:rPr>
-          <w:rFonts w:ascii="Times New Roman" w:eastAsia="Arial" w:hAnsi="Times New Roman" w:cs="Times New Roman"/>
-          <w:sz w:val="24"/>
-          <w:szCs w:val="36"/>
-        </w:rPr>
-        <w:t>Cruz</w:t>
+        <w:t>-  Cruz</w:t>
       </w:r>
       <w:proofErr w:type="gramEnd"/>
       <w:r>
@@ -2643,23 +2679,581 @@
     </w:p>
     <w:p>
       <w:pPr>
+        <w:rPr>
+          <w:rFonts w:ascii="Times New Roman" w:hAnsi="Times New Roman" w:cs="Times New Roman"/>
+          <w:sz w:val="20"/>
+          <w:szCs w:val="20"/>
+        </w:rPr>
+      </w:pPr>
+      <w:r>
+        <w:rPr>
+          <w:rFonts w:ascii="Times New Roman" w:hAnsi="Times New Roman" w:cs="Times New Roman"/>
+          <w:sz w:val="20"/>
+          <w:szCs w:val="20"/>
+        </w:rPr>
+        <w:t>Testing procedures</w:t>
+      </w:r>
+    </w:p>
+    <w:p>
+      <w:pPr>
+        <w:rPr>
+          <w:rFonts w:ascii="Times New Roman" w:hAnsi="Times New Roman" w:cs="Times New Roman"/>
+          <w:sz w:val="20"/>
+          <w:szCs w:val="20"/>
+        </w:rPr>
+      </w:pPr>
+      <w:r>
+        <w:rPr>
+          <w:rFonts w:ascii="Times New Roman" w:hAnsi="Times New Roman" w:cs="Times New Roman"/>
+          <w:noProof/>
+          <w:color w:val="141823"/>
+          <w:sz w:val="24"/>
+          <w:szCs w:val="24"/>
+          <w:shd w:val="clear" w:color="auto" w:fill="FFFFFF"/>
+        </w:rPr>
+        <w:drawing>
+          <wp:inline distT="0" distB="0" distL="0" distR="0" wp14:anchorId="5BB16C4A" wp14:editId="40942FCB">
+            <wp:extent cx="5772150" cy="4000500"/>
+            <wp:effectExtent l="0" t="0" r="0" b="0"/>
+            <wp:docPr id="3" name="Picture 3"/>
+            <wp:cNvGraphicFramePr>
+              <a:graphicFrameLocks xmlns:a="http://schemas.openxmlformats.org/drawingml/2006/main" noChangeAspect="1"/>
+            </wp:cNvGraphicFramePr>
+            <a:graphic xmlns:a="http://schemas.openxmlformats.org/drawingml/2006/main">
+              <a:graphicData uri="http://schemas.openxmlformats.org/drawingml/2006/picture">
+                <pic:pic xmlns:pic="http://schemas.openxmlformats.org/drawingml/2006/picture">
+                  <pic:nvPicPr>
+                    <pic:cNvPr id="0" name="Slide2.JPG"/>
+                    <pic:cNvPicPr/>
+                  </pic:nvPicPr>
+                  <pic:blipFill>
+                    <a:blip r:embed="rId10">
+                      <a:extLst>
+                        <a:ext uri="{28A0092B-C50C-407E-A947-70E740481C1C}">
+                          <a14:useLocalDpi xmlns:a14="http://schemas.microsoft.com/office/drawing/2010/main" val="0"/>
+                        </a:ext>
+                      </a:extLst>
+                    </a:blip>
+                    <a:stretch>
+                      <a:fillRect/>
+                    </a:stretch>
+                  </pic:blipFill>
+                  <pic:spPr>
+                    <a:xfrm>
+                      <a:off x="0" y="0"/>
+                      <a:ext cx="5772150" cy="4000500"/>
+                    </a:xfrm>
+                    <a:prstGeom prst="rect">
+                      <a:avLst/>
+                    </a:prstGeom>
+                  </pic:spPr>
+                </pic:pic>
+              </a:graphicData>
+            </a:graphic>
+          </wp:inline>
+        </w:drawing>
+      </w:r>
+    </w:p>
+    <w:p>
+      <w:pPr>
+        <w:rPr>
+          <w:rFonts w:ascii="Times New Roman" w:hAnsi="Times New Roman" w:cs="Times New Roman"/>
+          <w:sz w:val="20"/>
+          <w:szCs w:val="20"/>
+        </w:rPr>
+      </w:pPr>
+    </w:p>
+    <w:p>
+      <w:pPr>
+        <w:rPr>
+          <w:rFonts w:ascii="Times New Roman" w:hAnsi="Times New Roman" w:cs="Times New Roman"/>
+          <w:sz w:val="20"/>
+          <w:szCs w:val="20"/>
+        </w:rPr>
+      </w:pPr>
+      <w:r>
+        <w:rPr>
+          <w:rFonts w:ascii="Times New Roman" w:hAnsi="Times New Roman" w:cs="Times New Roman"/>
+          <w:noProof/>
+          <w:color w:val="141823"/>
+          <w:sz w:val="24"/>
+          <w:szCs w:val="24"/>
+          <w:shd w:val="clear" w:color="auto" w:fill="FFFFFF"/>
+        </w:rPr>
+        <w:lastRenderedPageBreak/>
+        <w:drawing>
+          <wp:inline distT="0" distB="0" distL="0" distR="0" wp14:anchorId="0FFA6194" wp14:editId="137E34A6">
+            <wp:extent cx="5943600" cy="4457700"/>
+            <wp:effectExtent l="0" t="0" r="0" b="0"/>
+            <wp:docPr id="4" name="Picture 4"/>
+            <wp:cNvGraphicFramePr>
+              <a:graphicFrameLocks xmlns:a="http://schemas.openxmlformats.org/drawingml/2006/main" noChangeAspect="1"/>
+            </wp:cNvGraphicFramePr>
+            <a:graphic xmlns:a="http://schemas.openxmlformats.org/drawingml/2006/main">
+              <a:graphicData uri="http://schemas.openxmlformats.org/drawingml/2006/picture">
+                <pic:pic xmlns:pic="http://schemas.openxmlformats.org/drawingml/2006/picture">
+                  <pic:nvPicPr>
+                    <pic:cNvPr id="0" name="Slide3.JPG"/>
+                    <pic:cNvPicPr/>
+                  </pic:nvPicPr>
+                  <pic:blipFill>
+                    <a:blip r:embed="rId11">
+                      <a:extLst>
+                        <a:ext uri="{28A0092B-C50C-407E-A947-70E740481C1C}">
+                          <a14:useLocalDpi xmlns:a14="http://schemas.microsoft.com/office/drawing/2010/main" val="0"/>
+                        </a:ext>
+                      </a:extLst>
+                    </a:blip>
+                    <a:stretch>
+                      <a:fillRect/>
+                    </a:stretch>
+                  </pic:blipFill>
+                  <pic:spPr>
+                    <a:xfrm>
+                      <a:off x="0" y="0"/>
+                      <a:ext cx="5943600" cy="4457700"/>
+                    </a:xfrm>
+                    <a:prstGeom prst="rect">
+                      <a:avLst/>
+                    </a:prstGeom>
+                  </pic:spPr>
+                </pic:pic>
+              </a:graphicData>
+            </a:graphic>
+          </wp:inline>
+        </w:drawing>
+      </w:r>
+    </w:p>
+    <w:p>
+      <w:pPr>
+        <w:rPr>
+          <w:rFonts w:ascii="Times New Roman" w:hAnsi="Times New Roman" w:cs="Times New Roman"/>
+          <w:sz w:val="20"/>
+          <w:szCs w:val="20"/>
+        </w:rPr>
+      </w:pPr>
+    </w:p>
+    <w:p>
+      <w:pPr>
+        <w:rPr>
+          <w:rFonts w:ascii="Times New Roman" w:hAnsi="Times New Roman" w:cs="Times New Roman"/>
+          <w:sz w:val="20"/>
+          <w:szCs w:val="20"/>
+        </w:rPr>
+      </w:pPr>
+      <w:r>
+        <w:rPr>
+          <w:rFonts w:ascii="Times New Roman" w:hAnsi="Times New Roman" w:cs="Times New Roman"/>
+          <w:noProof/>
+          <w:color w:val="141823"/>
+          <w:sz w:val="24"/>
+          <w:szCs w:val="24"/>
+          <w:shd w:val="clear" w:color="auto" w:fill="FFFFFF"/>
+        </w:rPr>
+        <w:lastRenderedPageBreak/>
+        <w:drawing>
+          <wp:inline distT="0" distB="0" distL="0" distR="0" wp14:anchorId="6BB67B86" wp14:editId="52ADBEDC">
+            <wp:extent cx="5943600" cy="4457700"/>
+            <wp:effectExtent l="0" t="0" r="0" b="0"/>
+            <wp:docPr id="5" name="Picture 5"/>
+            <wp:cNvGraphicFramePr>
+              <a:graphicFrameLocks xmlns:a="http://schemas.openxmlformats.org/drawingml/2006/main" noChangeAspect="1"/>
+            </wp:cNvGraphicFramePr>
+            <a:graphic xmlns:a="http://schemas.openxmlformats.org/drawingml/2006/main">
+              <a:graphicData uri="http://schemas.openxmlformats.org/drawingml/2006/picture">
+                <pic:pic xmlns:pic="http://schemas.openxmlformats.org/drawingml/2006/picture">
+                  <pic:nvPicPr>
+                    <pic:cNvPr id="0" name="Slide4.JPG"/>
+                    <pic:cNvPicPr/>
+                  </pic:nvPicPr>
+                  <pic:blipFill>
+                    <a:blip r:embed="rId12">
+                      <a:extLst>
+                        <a:ext uri="{28A0092B-C50C-407E-A947-70E740481C1C}">
+                          <a14:useLocalDpi xmlns:a14="http://schemas.microsoft.com/office/drawing/2010/main" val="0"/>
+                        </a:ext>
+                      </a:extLst>
+                    </a:blip>
+                    <a:stretch>
+                      <a:fillRect/>
+                    </a:stretch>
+                  </pic:blipFill>
+                  <pic:spPr>
+                    <a:xfrm>
+                      <a:off x="0" y="0"/>
+                      <a:ext cx="5943600" cy="4457700"/>
+                    </a:xfrm>
+                    <a:prstGeom prst="rect">
+                      <a:avLst/>
+                    </a:prstGeom>
+                  </pic:spPr>
+                </pic:pic>
+              </a:graphicData>
+            </a:graphic>
+          </wp:inline>
+        </w:drawing>
+      </w:r>
+    </w:p>
+    <w:p>
+      <w:pPr>
+        <w:rPr>
+          <w:rFonts w:ascii="Times New Roman" w:hAnsi="Times New Roman" w:cs="Times New Roman"/>
+          <w:sz w:val="20"/>
+          <w:szCs w:val="20"/>
+        </w:rPr>
+      </w:pPr>
+    </w:p>
+    <w:p>
+      <w:pPr>
+        <w:rPr>
+          <w:rFonts w:ascii="Times New Roman" w:hAnsi="Times New Roman" w:cs="Times New Roman"/>
+          <w:sz w:val="20"/>
+          <w:szCs w:val="20"/>
+        </w:rPr>
+      </w:pPr>
+      <w:r>
+        <w:rPr>
+          <w:rFonts w:ascii="Times New Roman" w:hAnsi="Times New Roman" w:cs="Times New Roman"/>
+          <w:noProof/>
+          <w:color w:val="141823"/>
+          <w:sz w:val="24"/>
+          <w:szCs w:val="24"/>
+          <w:shd w:val="clear" w:color="auto" w:fill="FFFFFF"/>
+        </w:rPr>
+        <w:lastRenderedPageBreak/>
+        <w:drawing>
+          <wp:inline distT="0" distB="0" distL="0" distR="0" wp14:anchorId="6E7FEF70" wp14:editId="3D117CA5">
+            <wp:extent cx="5943600" cy="4457700"/>
+            <wp:effectExtent l="0" t="0" r="0" b="0"/>
+            <wp:docPr id="6" name="Picture 6"/>
+            <wp:cNvGraphicFramePr>
+              <a:graphicFrameLocks xmlns:a="http://schemas.openxmlformats.org/drawingml/2006/main" noChangeAspect="1"/>
+            </wp:cNvGraphicFramePr>
+            <a:graphic xmlns:a="http://schemas.openxmlformats.org/drawingml/2006/main">
+              <a:graphicData uri="http://schemas.openxmlformats.org/drawingml/2006/picture">
+                <pic:pic xmlns:pic="http://schemas.openxmlformats.org/drawingml/2006/picture">
+                  <pic:nvPicPr>
+                    <pic:cNvPr id="0" name="Slide5.JPG"/>
+                    <pic:cNvPicPr/>
+                  </pic:nvPicPr>
+                  <pic:blipFill>
+                    <a:blip r:embed="rId13">
+                      <a:extLst>
+                        <a:ext uri="{28A0092B-C50C-407E-A947-70E740481C1C}">
+                          <a14:useLocalDpi xmlns:a14="http://schemas.microsoft.com/office/drawing/2010/main" val="0"/>
+                        </a:ext>
+                      </a:extLst>
+                    </a:blip>
+                    <a:stretch>
+                      <a:fillRect/>
+                    </a:stretch>
+                  </pic:blipFill>
+                  <pic:spPr>
+                    <a:xfrm>
+                      <a:off x="0" y="0"/>
+                      <a:ext cx="5943600" cy="4457700"/>
+                    </a:xfrm>
+                    <a:prstGeom prst="rect">
+                      <a:avLst/>
+                    </a:prstGeom>
+                  </pic:spPr>
+                </pic:pic>
+              </a:graphicData>
+            </a:graphic>
+          </wp:inline>
+        </w:drawing>
+      </w:r>
+    </w:p>
+    <w:p>
+      <w:pPr>
+        <w:rPr>
+          <w:rFonts w:ascii="Times New Roman" w:hAnsi="Times New Roman" w:cs="Times New Roman"/>
+          <w:sz w:val="20"/>
+          <w:szCs w:val="20"/>
+        </w:rPr>
+      </w:pPr>
+    </w:p>
+    <w:p>
+      <w:pPr>
+        <w:rPr>
+          <w:rFonts w:ascii="Times New Roman" w:hAnsi="Times New Roman" w:cs="Times New Roman"/>
+          <w:sz w:val="20"/>
+          <w:szCs w:val="20"/>
+        </w:rPr>
+      </w:pPr>
+    </w:p>
+    <w:p>
+      <w:pPr>
+        <w:rPr>
+          <w:rFonts w:ascii="Times New Roman" w:hAnsi="Times New Roman" w:cs="Times New Roman"/>
+          <w:sz w:val="20"/>
+          <w:szCs w:val="20"/>
+        </w:rPr>
+      </w:pPr>
+    </w:p>
+    <w:p>
+      <w:pPr>
+        <w:rPr>
+          <w:rFonts w:ascii="Times New Roman" w:hAnsi="Times New Roman" w:cs="Times New Roman"/>
+          <w:sz w:val="20"/>
+          <w:szCs w:val="20"/>
+        </w:rPr>
+      </w:pPr>
+    </w:p>
+    <w:p>
+      <w:pPr>
+        <w:rPr>
+          <w:rFonts w:ascii="Times New Roman" w:hAnsi="Times New Roman" w:cs="Times New Roman"/>
+          <w:sz w:val="20"/>
+          <w:szCs w:val="20"/>
+        </w:rPr>
+      </w:pPr>
+    </w:p>
+    <w:p>
+      <w:pPr>
+        <w:rPr>
+          <w:rFonts w:ascii="Times New Roman" w:hAnsi="Times New Roman" w:cs="Times New Roman"/>
+          <w:sz w:val="20"/>
+          <w:szCs w:val="20"/>
+        </w:rPr>
+      </w:pPr>
+    </w:p>
+    <w:p>
+      <w:pPr>
+        <w:rPr>
+          <w:rFonts w:ascii="Times New Roman" w:hAnsi="Times New Roman" w:cs="Times New Roman"/>
+          <w:sz w:val="20"/>
+          <w:szCs w:val="20"/>
+        </w:rPr>
+      </w:pPr>
+    </w:p>
+    <w:p>
+      <w:pPr>
+        <w:rPr>
+          <w:rFonts w:ascii="Times New Roman" w:hAnsi="Times New Roman" w:cs="Times New Roman"/>
+          <w:sz w:val="20"/>
+          <w:szCs w:val="20"/>
+        </w:rPr>
+      </w:pPr>
+    </w:p>
+    <w:p>
+      <w:pPr>
+        <w:rPr>
+          <w:rFonts w:ascii="Times New Roman" w:hAnsi="Times New Roman" w:cs="Times New Roman"/>
+          <w:sz w:val="20"/>
+          <w:szCs w:val="20"/>
+        </w:rPr>
+      </w:pPr>
+    </w:p>
+    <w:p>
+      <w:pPr>
+        <w:rPr>
+          <w:rFonts w:ascii="Times New Roman" w:hAnsi="Times New Roman" w:cs="Times New Roman"/>
+          <w:sz w:val="20"/>
+          <w:szCs w:val="20"/>
+        </w:rPr>
+      </w:pPr>
+    </w:p>
+    <w:p>
+      <w:pPr>
+        <w:rPr>
+          <w:rFonts w:ascii="Times New Roman" w:hAnsi="Times New Roman" w:cs="Times New Roman"/>
+          <w:sz w:val="20"/>
+          <w:szCs w:val="20"/>
+        </w:rPr>
+      </w:pPr>
+    </w:p>
+    <w:p>
+      <w:pPr>
+        <w:rPr>
+          <w:rFonts w:ascii="Times New Roman" w:hAnsi="Times New Roman" w:cs="Times New Roman"/>
+          <w:sz w:val="20"/>
+          <w:szCs w:val="20"/>
+        </w:rPr>
+      </w:pPr>
+    </w:p>
+    <w:p>
+      <w:pPr>
+        <w:rPr>
+          <w:rFonts w:ascii="Times New Roman" w:hAnsi="Times New Roman" w:cs="Times New Roman"/>
+          <w:sz w:val="20"/>
+          <w:szCs w:val="20"/>
+        </w:rPr>
+      </w:pPr>
+    </w:p>
+    <w:p>
+      <w:pPr>
+        <w:rPr>
+          <w:rFonts w:ascii="Times New Roman" w:hAnsi="Times New Roman" w:cs="Times New Roman"/>
+          <w:b/>
+          <w:sz w:val="28"/>
+          <w:szCs w:val="36"/>
+        </w:rPr>
+      </w:pPr>
+      <w:r>
+        <w:rPr>
+          <w:rFonts w:ascii="Times New Roman" w:hAnsi="Times New Roman" w:cs="Times New Roman"/>
+          <w:b/>
+          <w:sz w:val="28"/>
+          <w:szCs w:val="36"/>
+        </w:rPr>
+        <w:t>4.4</w:t>
+      </w:r>
+      <w:r>
+        <w:rPr>
+          <w:rFonts w:ascii="Times New Roman" w:hAnsi="Times New Roman" w:cs="Times New Roman"/>
+          <w:b/>
+          <w:sz w:val="28"/>
+          <w:szCs w:val="36"/>
+        </w:rPr>
+        <w:tab/>
+        <w:t xml:space="preserve">Standards, practices, conventions, and metrics </w:t>
+      </w:r>
+    </w:p>
+    <w:p>
+      <w:pPr>
+        <w:rPr>
+          <w:rFonts w:ascii="Times New Roman" w:hAnsi="Times New Roman" w:cs="Times New Roman"/>
+          <w:sz w:val="20"/>
+          <w:szCs w:val="20"/>
+        </w:rPr>
+      </w:pPr>
+      <w:r>
+        <w:rPr>
+          <w:rFonts w:ascii="Times New Roman" w:hAnsi="Times New Roman" w:cs="Times New Roman"/>
+          <w:sz w:val="20"/>
+          <w:szCs w:val="20"/>
+        </w:rPr>
+        <w:t>During this project many different documents will be made.  This is done during the random checks held by the SQA team. Every document has to be approved by:</w:t>
+      </w:r>
+    </w:p>
+    <w:p>
+      <w:pPr>
+        <w:pStyle w:val="ListParagraph"/>
+        <w:numPr>
+          <w:ilvl w:val="1"/>
+          <w:numId w:val="10"/>
+        </w:numPr>
+        <w:rPr>
+          <w:rFonts w:ascii="Times New Roman" w:hAnsi="Times New Roman" w:cs="Times New Roman"/>
+          <w:sz w:val="20"/>
+          <w:szCs w:val="20"/>
+        </w:rPr>
+      </w:pPr>
+      <w:r>
+        <w:rPr>
+          <w:rFonts w:ascii="Times New Roman" w:hAnsi="Times New Roman" w:cs="Times New Roman"/>
+          <w:sz w:val="20"/>
+          <w:szCs w:val="20"/>
+        </w:rPr>
+        <w:t xml:space="preserve">Quality Assurance Analyst (Tester) </w:t>
+      </w:r>
+    </w:p>
+    <w:p>
+      <w:pPr>
+        <w:pStyle w:val="ListParagraph"/>
+        <w:numPr>
+          <w:ilvl w:val="1"/>
+          <w:numId w:val="10"/>
+        </w:numPr>
+        <w:rPr>
+          <w:rFonts w:ascii="Times New Roman" w:hAnsi="Times New Roman" w:cs="Times New Roman"/>
+          <w:sz w:val="20"/>
+          <w:szCs w:val="20"/>
+        </w:rPr>
+      </w:pPr>
+      <w:r>
+        <w:rPr>
+          <w:rFonts w:ascii="Times New Roman" w:hAnsi="Times New Roman" w:cs="Times New Roman"/>
+          <w:sz w:val="20"/>
+          <w:szCs w:val="20"/>
+        </w:rPr>
+        <w:t>The leader of the responsible team</w:t>
+      </w:r>
+    </w:p>
+    <w:p>
+      <w:pPr>
+        <w:pStyle w:val="ListParagraph"/>
+        <w:numPr>
+          <w:ilvl w:val="1"/>
+          <w:numId w:val="10"/>
+        </w:numPr>
+        <w:rPr>
+          <w:rFonts w:ascii="Times New Roman" w:hAnsi="Times New Roman" w:cs="Times New Roman"/>
+          <w:sz w:val="20"/>
+          <w:szCs w:val="20"/>
+        </w:rPr>
+      </w:pPr>
+      <w:r>
+        <w:rPr>
+          <w:rFonts w:ascii="Times New Roman" w:hAnsi="Times New Roman" w:cs="Times New Roman"/>
+          <w:sz w:val="20"/>
+          <w:szCs w:val="20"/>
+        </w:rPr>
+        <w:t>A member of the SQA team</w:t>
+      </w:r>
+    </w:p>
+    <w:p>
+      <w:pPr>
+        <w:rPr>
+          <w:rFonts w:ascii="Times New Roman" w:hAnsi="Times New Roman" w:cs="Times New Roman"/>
+          <w:b/>
+          <w:sz w:val="28"/>
+          <w:szCs w:val="36"/>
+        </w:rPr>
+      </w:pPr>
+      <w:r>
+        <w:rPr>
+          <w:rFonts w:ascii="Times New Roman" w:hAnsi="Times New Roman" w:cs="Times New Roman"/>
+          <w:b/>
+          <w:sz w:val="28"/>
+          <w:szCs w:val="36"/>
+        </w:rPr>
+        <w:t>4.5</w:t>
+      </w:r>
+      <w:r>
+        <w:rPr>
+          <w:rFonts w:ascii="Times New Roman" w:hAnsi="Times New Roman" w:cs="Times New Roman"/>
+          <w:b/>
+          <w:sz w:val="28"/>
+          <w:szCs w:val="36"/>
+        </w:rPr>
+        <w:tab/>
+        <w:t xml:space="preserve">Reviews and audits  </w:t>
+      </w:r>
+    </w:p>
+    <w:p>
+      <w:pPr>
         <w:autoSpaceDE w:val="0"/>
         <w:autoSpaceDN w:val="0"/>
         <w:adjustRightInd w:val="0"/>
         <w:spacing w:after="0" w:line="240" w:lineRule="auto"/>
         <w:rPr>
-          <w:rFonts w:ascii="Times-Roman+2" w:hAnsi="Times-Roman+2" w:cs="Times-Roman+2"/>
-          <w:sz w:val="20"/>
-          <w:szCs w:val="20"/>
-        </w:rPr>
-      </w:pPr>
-      <w:r>
-        <w:rPr>
-          <w:rFonts w:ascii="Times-Roman+2" w:hAnsi="Times-Roman+2" w:cs="Times-Roman+2"/>
-          <w:sz w:val="20"/>
-          <w:szCs w:val="20"/>
-        </w:rPr>
-        <w:t>This section shall perform the following functions:</w:t>
+          <w:rFonts w:ascii="Times New Roman" w:hAnsi="Times New Roman" w:cs="Times New Roman"/>
+          <w:b/>
+          <w:bCs/>
+          <w:sz w:val="20"/>
+          <w:szCs w:val="20"/>
+        </w:rPr>
+      </w:pPr>
+      <w:r>
+        <w:rPr>
+          <w:rFonts w:ascii="Times New Roman" w:hAnsi="Times New Roman" w:cs="Times New Roman"/>
+          <w:b/>
+          <w:sz w:val="28"/>
+          <w:szCs w:val="36"/>
+        </w:rPr>
+        <w:tab/>
+      </w:r>
+      <w:r>
+        <w:rPr>
+          <w:rFonts w:ascii="Times New Roman" w:hAnsi="Times New Roman" w:cs="Times New Roman"/>
+          <w:b/>
+          <w:bCs/>
+          <w:sz w:val="20"/>
+          <w:szCs w:val="20"/>
+        </w:rPr>
+        <w:t>Purpose</w:t>
       </w:r>
     </w:p>
     <w:p>
@@ -2669,34 +3263,18 @@
         <w:adjustRightInd w:val="0"/>
         <w:spacing w:after="0" w:line="240" w:lineRule="auto"/>
         <w:rPr>
-          <w:rFonts w:ascii="Times-Roman+2" w:hAnsi="Times-Roman+2" w:cs="Times-Roman+2"/>
-          <w:sz w:val="20"/>
-          <w:szCs w:val="20"/>
-        </w:rPr>
-      </w:pPr>
-      <w:r>
-        <w:rPr>
-          <w:rFonts w:ascii="Times-Roman+2" w:hAnsi="Times-Roman+2" w:cs="Times-Roman+2"/>
-          <w:sz w:val="20"/>
-          <w:szCs w:val="20"/>
-        </w:rPr>
-        <w:t xml:space="preserve">a) Identify the documentation </w:t>
-      </w:r>
-      <w:r>
-        <w:rPr>
-          <w:rFonts w:ascii="Times-Roman+2" w:hAnsi="Times-Roman+2" w:cs="Times-Roman+2"/>
-          <w:sz w:val="20"/>
-          <w:szCs w:val="20"/>
-        </w:rPr>
-        <w:t>governing the development, verifi</w:t>
-      </w:r>
-      <w:r>
-        <w:rPr>
-          <w:rFonts w:ascii="Times-Roman+2" w:hAnsi="Times-Roman+2" w:cs="Times-Roman+2"/>
-          <w:sz w:val="20"/>
-          <w:szCs w:val="20"/>
-        </w:rPr>
-        <w:t>cation and validation, use, and maintenance of</w:t>
+          <w:rFonts w:ascii="Times New Roman" w:hAnsi="Times New Roman" w:cs="Times New Roman"/>
+          <w:sz w:val="20"/>
+          <w:szCs w:val="20"/>
+        </w:rPr>
+      </w:pPr>
+      <w:r>
+        <w:rPr>
+          <w:rFonts w:ascii="Times New Roman" w:hAnsi="Times New Roman" w:cs="Times New Roman"/>
+          <w:sz w:val="20"/>
+          <w:szCs w:val="20"/>
+        </w:rPr>
+        <w:t>This section shall</w:t>
       </w:r>
     </w:p>
     <w:p>
@@ -2706,28 +3284,18 @@
         <w:adjustRightInd w:val="0"/>
         <w:spacing w:after="0" w:line="240" w:lineRule="auto"/>
         <w:rPr>
-          <w:rFonts w:ascii="Times-Roman+2" w:hAnsi="Times-Roman+2" w:cs="Times-Roman+2"/>
-          <w:sz w:val="20"/>
-          <w:szCs w:val="20"/>
-        </w:rPr>
-      </w:pPr>
-      <w:proofErr w:type="gramStart"/>
-      <w:r>
-        <w:rPr>
-          <w:rFonts w:ascii="Times-Roman+2" w:hAnsi="Times-Roman+2" w:cs="Times-Roman+2"/>
-          <w:sz w:val="20"/>
-          <w:szCs w:val="20"/>
-        </w:rPr>
-        <w:t>the</w:t>
-      </w:r>
-      <w:proofErr w:type="gramEnd"/>
-      <w:r>
-        <w:rPr>
-          <w:rFonts w:ascii="Times-Roman+2" w:hAnsi="Times-Roman+2" w:cs="Times-Roman+2"/>
-          <w:sz w:val="20"/>
-          <w:szCs w:val="20"/>
-        </w:rPr>
-        <w:t xml:space="preserve"> software.</w:t>
+          <w:rFonts w:ascii="Times New Roman" w:hAnsi="Times New Roman" w:cs="Times New Roman"/>
+          <w:sz w:val="16"/>
+          <w:szCs w:val="16"/>
+        </w:rPr>
+      </w:pPr>
+      <w:r>
+        <w:rPr>
+          <w:rFonts w:ascii="Times New Roman" w:hAnsi="Times New Roman" w:cs="Times New Roman"/>
+          <w:sz w:val="16"/>
+          <w:szCs w:val="16"/>
+        </w:rPr>
+        <w:t>23</w:t>
       </w:r>
     </w:p>
     <w:p>
@@ -2737,34 +3305,36 @@
         <w:adjustRightInd w:val="0"/>
         <w:spacing w:after="0" w:line="240" w:lineRule="auto"/>
         <w:rPr>
-          <w:rFonts w:ascii="Times-Roman+2" w:hAnsi="Times-Roman+2" w:cs="Times-Roman+2"/>
-          <w:sz w:val="20"/>
-          <w:szCs w:val="20"/>
-        </w:rPr>
-      </w:pPr>
-      <w:r>
-        <w:rPr>
-          <w:rFonts w:ascii="Times-Roman+2" w:hAnsi="Times-Roman+2" w:cs="Times-Roman+2"/>
-          <w:sz w:val="20"/>
-          <w:szCs w:val="20"/>
-        </w:rPr>
-        <w:t>b) State how the documents are to be checked for adequacy. This shall incl</w:t>
-      </w:r>
-      <w:r>
-        <w:rPr>
-          <w:rFonts w:ascii="Times-Roman+2" w:hAnsi="Times-Roman+2" w:cs="Times-Roman+2"/>
-          <w:sz w:val="20"/>
-          <w:szCs w:val="20"/>
-        </w:rPr>
-        <w:t>ude the criteria and the identifi</w:t>
-      </w:r>
-      <w:r>
-        <w:rPr>
-          <w:rFonts w:ascii="Times-Roman+2" w:hAnsi="Times-Roman+2" w:cs="Times-Roman+2"/>
-          <w:sz w:val="20"/>
-          <w:szCs w:val="20"/>
-        </w:rPr>
-        <w:t>cation</w:t>
+          <w:rFonts w:ascii="Times New Roman" w:hAnsi="Times New Roman" w:cs="Times New Roman"/>
+          <w:sz w:val="20"/>
+          <w:szCs w:val="20"/>
+        </w:rPr>
+      </w:pPr>
+      <w:r>
+        <w:rPr>
+          <w:rFonts w:ascii="Times New Roman" w:hAnsi="Times New Roman" w:cs="Times New Roman"/>
+          <w:sz w:val="20"/>
+          <w:szCs w:val="20"/>
+        </w:rPr>
+        <w:t xml:space="preserve">a) </w:t>
+      </w:r>
+      <w:proofErr w:type="spellStart"/>
+      <w:r>
+        <w:rPr>
+          <w:rFonts w:ascii="Times New Roman" w:hAnsi="Times New Roman" w:cs="Times New Roman"/>
+          <w:sz w:val="20"/>
+          <w:szCs w:val="20"/>
+        </w:rPr>
+        <w:t>DeÞne</w:t>
+      </w:r>
+      <w:proofErr w:type="spellEnd"/>
+      <w:r>
+        <w:rPr>
+          <w:rFonts w:ascii="Times New Roman" w:hAnsi="Times New Roman" w:cs="Times New Roman"/>
+          <w:sz w:val="20"/>
+          <w:szCs w:val="20"/>
+        </w:rPr>
+        <w:t xml:space="preserve"> the technical and managerial reviews and audits to be conducted;</w:t>
       </w:r>
     </w:p>
     <w:p>
@@ -2774,93 +3344,156 @@
         <w:adjustRightInd w:val="0"/>
         <w:spacing w:after="0" w:line="240" w:lineRule="auto"/>
         <w:rPr>
-          <w:rFonts w:ascii="Times-Roman+2" w:hAnsi="Times-Roman+2" w:cs="Times-Roman+2"/>
-          <w:sz w:val="20"/>
-          <w:szCs w:val="20"/>
-        </w:rPr>
-      </w:pPr>
+          <w:rFonts w:ascii="Times New Roman" w:hAnsi="Times New Roman" w:cs="Times New Roman"/>
+          <w:sz w:val="20"/>
+          <w:szCs w:val="20"/>
+        </w:rPr>
+      </w:pPr>
+      <w:r>
+        <w:rPr>
+          <w:rFonts w:ascii="Times New Roman" w:hAnsi="Times New Roman" w:cs="Times New Roman"/>
+          <w:sz w:val="20"/>
+          <w:szCs w:val="20"/>
+        </w:rPr>
+        <w:t>b) State how the reviews and audits are to be accomplished;</w:t>
+      </w:r>
+    </w:p>
+    <w:p>
+      <w:pPr>
+        <w:rPr>
+          <w:rFonts w:ascii="Times New Roman" w:hAnsi="Times New Roman" w:cs="Times New Roman"/>
+          <w:sz w:val="20"/>
+          <w:szCs w:val="20"/>
+        </w:rPr>
+      </w:pPr>
+      <w:r>
+        <w:rPr>
+          <w:rFonts w:ascii="Times New Roman" w:hAnsi="Times New Roman" w:cs="Times New Roman"/>
+          <w:sz w:val="20"/>
+          <w:szCs w:val="20"/>
+        </w:rPr>
+        <w:t xml:space="preserve">c) State what further actions are required and how they are to be implemented and </w:t>
+      </w:r>
+      <w:proofErr w:type="spellStart"/>
+      <w:r>
+        <w:rPr>
+          <w:rFonts w:ascii="Times New Roman" w:hAnsi="Times New Roman" w:cs="Times New Roman"/>
+          <w:sz w:val="20"/>
+          <w:szCs w:val="20"/>
+        </w:rPr>
+        <w:t>veriÞed</w:t>
+      </w:r>
+      <w:proofErr w:type="spellEnd"/>
+      <w:r>
+        <w:rPr>
+          <w:rFonts w:ascii="Times New Roman" w:hAnsi="Times New Roman" w:cs="Times New Roman"/>
+          <w:sz w:val="20"/>
+          <w:szCs w:val="20"/>
+        </w:rPr>
+        <w:t>.</w:t>
+      </w:r>
+    </w:p>
+    <w:p>
+      <w:pPr>
+        <w:rPr>
+          <w:rFonts w:ascii="Times New Roman" w:hAnsi="Times New Roman" w:cs="Times New Roman"/>
+          <w:b/>
+          <w:bCs/>
+          <w:sz w:val="20"/>
+          <w:szCs w:val="20"/>
+        </w:rPr>
+      </w:pPr>
+      <w:r>
+        <w:rPr>
+          <w:rFonts w:ascii="Times New Roman" w:hAnsi="Times New Roman" w:cs="Times New Roman"/>
+          <w:b/>
+          <w:bCs/>
+          <w:sz w:val="20"/>
+          <w:szCs w:val="20"/>
+        </w:rPr>
+        <w:t>4.5.1 Minimum requirements</w:t>
+      </w:r>
+    </w:p>
+    <w:p>
+      <w:pPr>
+        <w:rPr>
+          <w:rFonts w:ascii="Times New Roman" w:hAnsi="Times New Roman" w:cs="Times New Roman"/>
+          <w:b/>
+          <w:bCs/>
+          <w:sz w:val="20"/>
+          <w:szCs w:val="20"/>
+        </w:rPr>
+      </w:pPr>
+      <w:r>
+        <w:rPr>
+          <w:rFonts w:ascii="Times New Roman" w:hAnsi="Times New Roman" w:cs="Times New Roman"/>
+          <w:b/>
+          <w:bCs/>
+          <w:sz w:val="20"/>
+          <w:szCs w:val="20"/>
+        </w:rPr>
+        <w:t xml:space="preserve">Of the </w:t>
+      </w:r>
       <w:proofErr w:type="gramStart"/>
       <w:r>
         <w:rPr>
-          <w:rFonts w:ascii="Times-Roman+2" w:hAnsi="Times-Roman+2" w:cs="Times-Roman+2"/>
-          <w:sz w:val="20"/>
-          <w:szCs w:val="20"/>
-        </w:rPr>
-        <w:t>of</w:t>
+          <w:rFonts w:ascii="Times New Roman" w:hAnsi="Times New Roman" w:cs="Times New Roman"/>
+          <w:b/>
+          <w:bCs/>
+          <w:sz w:val="20"/>
+          <w:szCs w:val="20"/>
+        </w:rPr>
+        <w:t>system ..</w:t>
       </w:r>
       <w:proofErr w:type="gramEnd"/>
       <w:r>
         <w:rPr>
-          <w:rFonts w:ascii="Times-Roman+2" w:hAnsi="Times-Roman+2" w:cs="Times-Roman+2"/>
-          <w:sz w:val="20"/>
-          <w:szCs w:val="20"/>
-        </w:rPr>
-        <w:t xml:space="preserve"> the review or audit by which the adequac</w:t>
-      </w:r>
-      <w:r>
-        <w:rPr>
-          <w:rFonts w:ascii="Times-Roman+2" w:hAnsi="Times-Roman+2" w:cs="Times-Roman+2"/>
-          <w:sz w:val="20"/>
-          <w:szCs w:val="20"/>
-        </w:rPr>
-        <w:t>y of each document shall be confi</w:t>
-      </w:r>
-      <w:r>
-        <w:rPr>
-          <w:rFonts w:ascii="Times-Roman+2" w:hAnsi="Times-Roman+2" w:cs="Times-Roman+2"/>
-          <w:sz w:val="20"/>
-          <w:szCs w:val="20"/>
-        </w:rPr>
-        <w:t>rmed, with reference to</w:t>
-      </w:r>
-    </w:p>
-    <w:p>
-      <w:pPr>
-        <w:rPr>
-          <w:rFonts w:ascii="Times New Roman" w:hAnsi="Times New Roman" w:cs="Times New Roman"/>
-          <w:b/>
-          <w:sz w:val="28"/>
-          <w:szCs w:val="36"/>
-        </w:rPr>
-      </w:pPr>
-      <w:proofErr w:type="gramStart"/>
-      <w:r>
-        <w:rPr>
-          <w:rFonts w:ascii="Times-Roman+2" w:hAnsi="Times-Roman+2" w:cs="Times-Roman+2"/>
-          <w:sz w:val="20"/>
-          <w:szCs w:val="20"/>
-        </w:rPr>
-        <w:t>Section 6 of the SQAP.</w:t>
-      </w:r>
-      <w:proofErr w:type="gramEnd"/>
-    </w:p>
-    <w:p>
-      <w:pPr>
-        <w:rPr>
-          <w:rFonts w:ascii="Times New Roman" w:hAnsi="Times New Roman" w:cs="Times New Roman"/>
-          <w:b/>
-          <w:sz w:val="28"/>
-          <w:szCs w:val="36"/>
-        </w:rPr>
-      </w:pPr>
-      <w:r>
-        <w:rPr>
-          <w:rFonts w:ascii="Times New Roman" w:hAnsi="Times New Roman" w:cs="Times New Roman"/>
-          <w:b/>
-          <w:sz w:val="28"/>
-          <w:szCs w:val="36"/>
-        </w:rPr>
-        <w:t>4.4</w:t>
-      </w:r>
-      <w:r>
-        <w:rPr>
-          <w:rFonts w:ascii="Times New Roman" w:hAnsi="Times New Roman" w:cs="Times New Roman"/>
-          <w:b/>
-          <w:sz w:val="28"/>
-          <w:szCs w:val="36"/>
+          <w:rFonts w:ascii="Times New Roman" w:hAnsi="Times New Roman" w:cs="Times New Roman"/>
+          <w:b/>
+          <w:bCs/>
+          <w:sz w:val="20"/>
+          <w:szCs w:val="20"/>
+        </w:rPr>
+        <w:t xml:space="preserve"> </w:t>
+      </w:r>
+      <w:r>
+        <w:rPr>
+          <w:rFonts w:ascii="Times New Roman" w:hAnsi="Times New Roman" w:cs="Times New Roman"/>
+          <w:b/>
+          <w:bCs/>
+          <w:sz w:val="20"/>
+          <w:szCs w:val="20"/>
         </w:rPr>
         <w:tab/>
-        <w:t xml:space="preserve">Standards, practices, conventions, and metrics </w:t>
+      </w:r>
+    </w:p>
+    <w:p>
+      <w:pPr>
+        <w:rPr>
+          <w:rFonts w:ascii="Times New Roman" w:hAnsi="Times New Roman" w:cs="Times New Roman"/>
+          <w:b/>
+          <w:sz w:val="28"/>
+          <w:szCs w:val="36"/>
+        </w:rPr>
+      </w:pPr>
+      <w:r>
+        <w:rPr>
+          <w:rFonts w:ascii="Times New Roman" w:hAnsi="Times New Roman" w:cs="Times New Roman"/>
+          <w:b/>
+          <w:sz w:val="28"/>
+          <w:szCs w:val="36"/>
+        </w:rPr>
+        <w:t>4.6</w:t>
+      </w:r>
+      <w:r>
+        <w:rPr>
+          <w:rFonts w:ascii="Times New Roman" w:hAnsi="Times New Roman" w:cs="Times New Roman"/>
+          <w:b/>
+          <w:sz w:val="28"/>
+          <w:szCs w:val="36"/>
+        </w:rPr>
+        <w:tab/>
+        <w:t xml:space="preserve">Test </w:t>
       </w:r>
     </w:p>
     <w:p>
@@ -2870,14 +3503,14 @@
         <w:adjustRightInd w:val="0"/>
         <w:spacing w:after="0" w:line="240" w:lineRule="auto"/>
         <w:rPr>
-          <w:rFonts w:ascii="Times-Roman+2" w:hAnsi="Times-Roman+2" w:cs="Times-Roman+2"/>
-          <w:sz w:val="20"/>
-          <w:szCs w:val="20"/>
-        </w:rPr>
-      </w:pPr>
-      <w:r>
-        <w:rPr>
-          <w:rFonts w:ascii="Times-Roman+2" w:hAnsi="Times-Roman+2" w:cs="Times-Roman+2"/>
+          <w:rFonts w:ascii="Times New Roman" w:hAnsi="Times New Roman" w:cs="Times New Roman"/>
+          <w:sz w:val="20"/>
+          <w:szCs w:val="20"/>
+        </w:rPr>
+      </w:pPr>
+      <w:r>
+        <w:rPr>
+          <w:rFonts w:ascii="Times New Roman" w:hAnsi="Times New Roman" w:cs="Times New Roman"/>
           <w:sz w:val="20"/>
           <w:szCs w:val="20"/>
         </w:rPr>
@@ -2891,18 +3524,18 @@
         <w:adjustRightInd w:val="0"/>
         <w:spacing w:after="0" w:line="240" w:lineRule="auto"/>
         <w:rPr>
-          <w:rFonts w:ascii="Times-Roman+2" w:hAnsi="Times-Roman+2" w:cs="Times-Roman+2"/>
-          <w:sz w:val="20"/>
-          <w:szCs w:val="20"/>
-        </w:rPr>
-      </w:pPr>
-      <w:r>
-        <w:rPr>
-          <w:rFonts w:ascii="Times-Roman+2" w:hAnsi="Times-Roman+2" w:cs="Times-Roman+2"/>
-          <w:sz w:val="20"/>
-          <w:szCs w:val="20"/>
-        </w:rPr>
-        <w:t>a) Identify the standards, practices, conventions, and metrics to be applied;</w:t>
+          <w:rFonts w:ascii="Times New Roman" w:hAnsi="Times New Roman" w:cs="Times New Roman"/>
+          <w:sz w:val="20"/>
+          <w:szCs w:val="20"/>
+        </w:rPr>
+      </w:pPr>
+      <w:r>
+        <w:rPr>
+          <w:rFonts w:ascii="Times New Roman" w:hAnsi="Times New Roman" w:cs="Times New Roman"/>
+          <w:sz w:val="20"/>
+          <w:szCs w:val="20"/>
+        </w:rPr>
+        <w:t>a) Describe the practices and procedures to be followed for reporting, tracking, and resolving problems</w:t>
       </w:r>
     </w:p>
     <w:p>
@@ -2912,18 +3545,355 @@
         <w:adjustRightInd w:val="0"/>
         <w:spacing w:after="0" w:line="240" w:lineRule="auto"/>
         <w:rPr>
-          <w:rFonts w:ascii="Times-Roman+2" w:hAnsi="Times-Roman+2" w:cs="Times-Roman+2"/>
-          <w:sz w:val="20"/>
-          <w:szCs w:val="20"/>
-        </w:rPr>
-      </w:pPr>
-      <w:r>
-        <w:rPr>
-          <w:rFonts w:ascii="Times-Roman+2" w:hAnsi="Times-Roman+2" w:cs="Times-Roman+2"/>
-          <w:sz w:val="20"/>
-          <w:szCs w:val="20"/>
-        </w:rPr>
-        <w:t>b) State how compliance with these items is to be monitored and assured.</w:t>
+          <w:rFonts w:ascii="Times New Roman" w:hAnsi="Times New Roman" w:cs="Times New Roman"/>
+          <w:sz w:val="20"/>
+          <w:szCs w:val="20"/>
+        </w:rPr>
+      </w:pPr>
+      <w:proofErr w:type="spellStart"/>
+      <w:proofErr w:type="gramStart"/>
+      <w:r>
+        <w:rPr>
+          <w:rFonts w:ascii="Times New Roman" w:hAnsi="Times New Roman" w:cs="Times New Roman"/>
+          <w:sz w:val="20"/>
+          <w:szCs w:val="20"/>
+        </w:rPr>
+        <w:t>identiÞed</w:t>
+      </w:r>
+      <w:proofErr w:type="spellEnd"/>
+      <w:proofErr w:type="gramEnd"/>
+      <w:r>
+        <w:rPr>
+          <w:rFonts w:ascii="Times New Roman" w:hAnsi="Times New Roman" w:cs="Times New Roman"/>
+          <w:sz w:val="20"/>
+          <w:szCs w:val="20"/>
+        </w:rPr>
+        <w:t xml:space="preserve"> in both software items and the software development and maintenance process;</w:t>
+      </w:r>
+    </w:p>
+    <w:p>
+      <w:pPr>
+        <w:rPr>
+          <w:rFonts w:ascii="Times New Roman" w:hAnsi="Times New Roman" w:cs="Times New Roman"/>
+          <w:sz w:val="20"/>
+          <w:szCs w:val="20"/>
+        </w:rPr>
+      </w:pPr>
+      <w:r>
+        <w:rPr>
+          <w:rFonts w:ascii="Times New Roman" w:hAnsi="Times New Roman" w:cs="Times New Roman"/>
+          <w:sz w:val="20"/>
+          <w:szCs w:val="20"/>
+        </w:rPr>
+        <w:t xml:space="preserve">b) State the </w:t>
+      </w:r>
+      <w:proofErr w:type="spellStart"/>
+      <w:r>
+        <w:rPr>
+          <w:rFonts w:ascii="Times New Roman" w:hAnsi="Times New Roman" w:cs="Times New Roman"/>
+          <w:sz w:val="20"/>
+          <w:szCs w:val="20"/>
+        </w:rPr>
+        <w:t>speciÞc</w:t>
+      </w:r>
+      <w:proofErr w:type="spellEnd"/>
+      <w:r>
+        <w:rPr>
+          <w:rFonts w:ascii="Times New Roman" w:hAnsi="Times New Roman" w:cs="Times New Roman"/>
+          <w:sz w:val="20"/>
+          <w:szCs w:val="20"/>
+        </w:rPr>
+        <w:t xml:space="preserve"> organizational responsibilities concerned with their implementation</w:t>
+      </w:r>
+    </w:p>
+    <w:p>
+      <w:pPr>
+        <w:rPr>
+          <w:rFonts w:ascii="Times New Roman" w:hAnsi="Times New Roman" w:cs="Times New Roman"/>
+          <w:b/>
+          <w:sz w:val="28"/>
+          <w:szCs w:val="36"/>
+        </w:rPr>
+      </w:pPr>
+      <w:r>
+        <w:rPr>
+          <w:rFonts w:ascii="Times New Roman" w:hAnsi="Times New Roman" w:cs="Times New Roman"/>
+          <w:sz w:val="20"/>
+          <w:szCs w:val="20"/>
+        </w:rPr>
+        <w:t>c)</w:t>
+      </w:r>
+    </w:p>
+    <w:p>
+      <w:pPr>
+        <w:rPr>
+          <w:rFonts w:ascii="Times New Roman" w:hAnsi="Times New Roman" w:cs="Times New Roman"/>
+          <w:b/>
+          <w:sz w:val="28"/>
+          <w:szCs w:val="36"/>
+        </w:rPr>
+      </w:pPr>
+    </w:p>
+    <w:p>
+      <w:pPr>
+        <w:rPr>
+          <w:rFonts w:ascii="Times New Roman" w:hAnsi="Times New Roman" w:cs="Times New Roman"/>
+          <w:b/>
+          <w:sz w:val="28"/>
+          <w:szCs w:val="36"/>
+        </w:rPr>
+      </w:pPr>
+      <w:r>
+        <w:rPr>
+          <w:rFonts w:ascii="Times New Roman" w:hAnsi="Times New Roman" w:cs="Times New Roman"/>
+          <w:b/>
+          <w:sz w:val="28"/>
+          <w:szCs w:val="36"/>
+        </w:rPr>
+        <w:t>4.7</w:t>
+      </w:r>
+      <w:r>
+        <w:rPr>
+          <w:rFonts w:ascii="Times New Roman" w:hAnsi="Times New Roman" w:cs="Times New Roman"/>
+          <w:b/>
+          <w:sz w:val="28"/>
+          <w:szCs w:val="36"/>
+        </w:rPr>
+        <w:tab/>
+        <w:t xml:space="preserve">Problem reporting and corrective action </w:t>
+      </w:r>
+    </w:p>
+    <w:p>
+      <w:pPr>
+        <w:rPr>
+          <w:rFonts w:ascii="Times New Roman" w:hAnsi="Times New Roman" w:cs="Times New Roman"/>
+          <w:color w:val="141823"/>
+          <w:sz w:val="24"/>
+          <w:szCs w:val="24"/>
+          <w:shd w:val="clear" w:color="auto" w:fill="FFFFFF"/>
+        </w:rPr>
+      </w:pPr>
+      <w:r>
+        <w:rPr>
+          <w:rFonts w:ascii="Times New Roman" w:hAnsi="Times New Roman" w:cs="Times New Roman"/>
+          <w:b/>
+          <w:sz w:val="28"/>
+          <w:szCs w:val="36"/>
+        </w:rPr>
+        <w:tab/>
+      </w:r>
+      <w:r>
+        <w:rPr>
+          <w:rFonts w:ascii="Times New Roman" w:hAnsi="Times New Roman" w:cs="Times New Roman"/>
+          <w:color w:val="141823"/>
+          <w:sz w:val="24"/>
+          <w:szCs w:val="24"/>
+          <w:shd w:val="clear" w:color="auto" w:fill="FFFFFF"/>
+        </w:rPr>
+        <w:t>When a problem in an approved Configuration Item is detected, it has to be solved. There are several kinds of problems:</w:t>
+      </w:r>
+    </w:p>
+    <w:p>
+      <w:pPr>
+        <w:rPr>
+          <w:rFonts w:ascii="Times New Roman" w:hAnsi="Times New Roman" w:cs="Times New Roman"/>
+          <w:b/>
+          <w:color w:val="141823"/>
+          <w:sz w:val="24"/>
+          <w:szCs w:val="24"/>
+          <w:shd w:val="clear" w:color="auto" w:fill="FFFFFF"/>
+        </w:rPr>
+      </w:pPr>
+      <w:r>
+        <w:rPr>
+          <w:rFonts w:ascii="Times New Roman" w:hAnsi="Times New Roman" w:cs="Times New Roman"/>
+          <w:b/>
+          <w:color w:val="141823"/>
+          <w:sz w:val="24"/>
+          <w:szCs w:val="24"/>
+          <w:shd w:val="clear" w:color="auto" w:fill="FFFFFF"/>
+        </w:rPr>
+        <w:t>Document problems:</w:t>
+      </w:r>
+    </w:p>
+    <w:p>
+      <w:pPr>
+        <w:pStyle w:val="ListParagraph"/>
+        <w:numPr>
+          <w:ilvl w:val="0"/>
+          <w:numId w:val="11"/>
+        </w:numPr>
+        <w:rPr>
+          <w:rFonts w:ascii="Times New Roman" w:hAnsi="Times New Roman" w:cs="Times New Roman"/>
+          <w:color w:val="141823"/>
+          <w:sz w:val="24"/>
+          <w:szCs w:val="24"/>
+          <w:shd w:val="clear" w:color="auto" w:fill="FFFFFF"/>
+        </w:rPr>
+      </w:pPr>
+      <w:r>
+        <w:rPr>
+          <w:rFonts w:ascii="Times New Roman" w:hAnsi="Times New Roman" w:cs="Times New Roman"/>
+          <w:color w:val="141823"/>
+          <w:sz w:val="24"/>
+          <w:szCs w:val="24"/>
+          <w:shd w:val="clear" w:color="auto" w:fill="FFFFFF"/>
+        </w:rPr>
+        <w:t>Noncompliance with other project documents.</w:t>
+      </w:r>
+    </w:p>
+    <w:p>
+      <w:pPr>
+        <w:pStyle w:val="ListParagraph"/>
+        <w:numPr>
+          <w:ilvl w:val="0"/>
+          <w:numId w:val="11"/>
+        </w:numPr>
+        <w:rPr>
+          <w:rFonts w:ascii="Times New Roman" w:hAnsi="Times New Roman" w:cs="Times New Roman"/>
+          <w:color w:val="141823"/>
+          <w:sz w:val="24"/>
+          <w:szCs w:val="24"/>
+          <w:shd w:val="clear" w:color="auto" w:fill="FFFFFF"/>
+        </w:rPr>
+      </w:pPr>
+      <w:r>
+        <w:rPr>
+          <w:rFonts w:ascii="Times New Roman" w:hAnsi="Times New Roman" w:cs="Times New Roman"/>
+          <w:color w:val="141823"/>
+          <w:sz w:val="24"/>
+          <w:szCs w:val="24"/>
+          <w:shd w:val="clear" w:color="auto" w:fill="FFFFFF"/>
+        </w:rPr>
+        <w:t>Incompleteness.</w:t>
+      </w:r>
+    </w:p>
+    <w:p>
+      <w:pPr>
+        <w:pStyle w:val="ListParagraph"/>
+        <w:numPr>
+          <w:ilvl w:val="0"/>
+          <w:numId w:val="11"/>
+        </w:numPr>
+        <w:rPr>
+          <w:rFonts w:ascii="Times New Roman" w:hAnsi="Times New Roman" w:cs="Times New Roman"/>
+          <w:color w:val="141823"/>
+          <w:sz w:val="24"/>
+          <w:szCs w:val="24"/>
+          <w:shd w:val="clear" w:color="auto" w:fill="FFFFFF"/>
+        </w:rPr>
+      </w:pPr>
+      <w:r>
+        <w:rPr>
+          <w:rFonts w:ascii="Times New Roman" w:hAnsi="Times New Roman" w:cs="Times New Roman"/>
+          <w:color w:val="141823"/>
+          <w:sz w:val="24"/>
+          <w:szCs w:val="24"/>
+          <w:shd w:val="clear" w:color="auto" w:fill="FFFFFF"/>
+        </w:rPr>
+        <w:t>Errors.</w:t>
+      </w:r>
+    </w:p>
+    <w:p>
+      <w:pPr>
+        <w:rPr>
+          <w:rFonts w:ascii="Times New Roman" w:hAnsi="Times New Roman" w:cs="Times New Roman"/>
+          <w:b/>
+          <w:color w:val="141823"/>
+          <w:sz w:val="24"/>
+          <w:szCs w:val="24"/>
+          <w:shd w:val="clear" w:color="auto" w:fill="FFFFFF"/>
+        </w:rPr>
+      </w:pPr>
+      <w:r>
+        <w:rPr>
+          <w:rFonts w:ascii="Times New Roman" w:hAnsi="Times New Roman" w:cs="Times New Roman"/>
+          <w:b/>
+          <w:color w:val="141823"/>
+          <w:sz w:val="24"/>
+          <w:szCs w:val="24"/>
+          <w:shd w:val="clear" w:color="auto" w:fill="FFFFFF"/>
+        </w:rPr>
+        <w:t>Code problems:</w:t>
+      </w:r>
+    </w:p>
+    <w:p>
+      <w:pPr>
+        <w:pStyle w:val="ListParagraph"/>
+        <w:numPr>
+          <w:ilvl w:val="0"/>
+          <w:numId w:val="11"/>
+        </w:numPr>
+        <w:rPr>
+          <w:rFonts w:ascii="Times New Roman" w:hAnsi="Times New Roman" w:cs="Times New Roman"/>
+          <w:color w:val="141823"/>
+          <w:sz w:val="24"/>
+          <w:szCs w:val="24"/>
+          <w:shd w:val="clear" w:color="auto" w:fill="FFFFFF"/>
+        </w:rPr>
+      </w:pPr>
+      <w:r>
+        <w:rPr>
+          <w:rFonts w:ascii="Times New Roman" w:hAnsi="Times New Roman" w:cs="Times New Roman"/>
+          <w:color w:val="141823"/>
+          <w:sz w:val="24"/>
+          <w:szCs w:val="24"/>
+          <w:shd w:val="clear" w:color="auto" w:fill="FFFFFF"/>
+        </w:rPr>
+        <w:t>Wrong functionality.</w:t>
+      </w:r>
+    </w:p>
+    <w:p>
+      <w:pPr>
+        <w:pStyle w:val="ListParagraph"/>
+        <w:numPr>
+          <w:ilvl w:val="0"/>
+          <w:numId w:val="11"/>
+        </w:numPr>
+        <w:rPr>
+          <w:rFonts w:ascii="Times New Roman" w:hAnsi="Times New Roman" w:cs="Times New Roman"/>
+          <w:color w:val="141823"/>
+          <w:sz w:val="24"/>
+          <w:szCs w:val="24"/>
+          <w:shd w:val="clear" w:color="auto" w:fill="FFFFFF"/>
+        </w:rPr>
+      </w:pPr>
+      <w:r>
+        <w:rPr>
+          <w:rFonts w:ascii="Times New Roman" w:hAnsi="Times New Roman" w:cs="Times New Roman"/>
+          <w:color w:val="141823"/>
+          <w:sz w:val="24"/>
+          <w:szCs w:val="24"/>
+          <w:shd w:val="clear" w:color="auto" w:fill="FFFFFF"/>
+        </w:rPr>
+        <w:t>Noncompliance with coding or commentary standards.</w:t>
+      </w:r>
+    </w:p>
+    <w:p>
+      <w:pPr>
+        <w:pStyle w:val="ListParagraph"/>
+        <w:numPr>
+          <w:ilvl w:val="0"/>
+          <w:numId w:val="11"/>
+        </w:numPr>
+        <w:rPr>
+          <w:rFonts w:ascii="Times New Roman" w:hAnsi="Times New Roman" w:cs="Times New Roman"/>
+          <w:color w:val="141823"/>
+          <w:sz w:val="24"/>
+          <w:szCs w:val="24"/>
+          <w:shd w:val="clear" w:color="auto" w:fill="FFFFFF"/>
+        </w:rPr>
+      </w:pPr>
+      <w:r>
+        <w:rPr>
+          <w:rFonts w:ascii="Times New Roman" w:hAnsi="Times New Roman" w:cs="Times New Roman"/>
+          <w:color w:val="141823"/>
+          <w:sz w:val="24"/>
+          <w:szCs w:val="24"/>
+          <w:shd w:val="clear" w:color="auto" w:fill="FFFFFF"/>
+        </w:rPr>
+        <w:lastRenderedPageBreak/>
+        <w:t>Database Conflicts</w:t>
       </w:r>
     </w:p>
     <w:p>
@@ -2933,22 +3903,57 @@
         <w:adjustRightInd w:val="0"/>
         <w:spacing w:after="0" w:line="240" w:lineRule="auto"/>
         <w:rPr>
-          <w:rFonts w:ascii="Helvetica-Bold+2" w:hAnsi="Helvetica-Bold+2" w:cs="Helvetica-Bold+2"/>
-          <w:b/>
-          <w:bCs/>
-          <w:sz w:val="20"/>
-          <w:szCs w:val="20"/>
-        </w:rPr>
-      </w:pPr>
-      <w:r>
-        <w:rPr>
-          <w:rFonts w:ascii="Helvetica-Bold+2" w:hAnsi="Helvetica-Bold+2" w:cs="Helvetica-Bold+2"/>
-          <w:b/>
-          <w:bCs/>
-          <w:sz w:val="20"/>
-          <w:szCs w:val="20"/>
-        </w:rPr>
-        <w:t>4.5.2 Content</w:t>
+          <w:rFonts w:ascii="Times New Roman" w:hAnsi="Times New Roman" w:cs="Times New Roman"/>
+          <w:sz w:val="20"/>
+          <w:szCs w:val="20"/>
+        </w:rPr>
+      </w:pPr>
+    </w:p>
+    <w:p>
+      <w:pPr>
+        <w:rPr>
+          <w:rFonts w:ascii="Times New Roman" w:hAnsi="Times New Roman" w:cs="Times New Roman"/>
+          <w:b/>
+          <w:sz w:val="28"/>
+          <w:szCs w:val="36"/>
+        </w:rPr>
+      </w:pPr>
+      <w:r>
+        <w:rPr>
+          <w:rFonts w:ascii="Times New Roman" w:hAnsi="Times New Roman" w:cs="Times New Roman"/>
+          <w:sz w:val="20"/>
+          <w:szCs w:val="20"/>
+        </w:rPr>
+        <w:t>.</w:t>
+      </w:r>
+    </w:p>
+    <w:p>
+      <w:pPr>
+        <w:rPr>
+          <w:rFonts w:ascii="Times New Roman" w:hAnsi="Times New Roman" w:cs="Times New Roman"/>
+          <w:b/>
+          <w:sz w:val="28"/>
+          <w:szCs w:val="36"/>
+        </w:rPr>
+      </w:pPr>
+      <w:r>
+        <w:rPr>
+          <w:rFonts w:ascii="Times New Roman" w:hAnsi="Times New Roman" w:cs="Times New Roman"/>
+          <w:b/>
+          <w:sz w:val="28"/>
+          <w:szCs w:val="36"/>
+        </w:rPr>
+        <w:t>4.8</w:t>
+      </w:r>
+      <w:r>
+        <w:rPr>
+          <w:rFonts w:ascii="Times New Roman" w:hAnsi="Times New Roman" w:cs="Times New Roman"/>
+          <w:b/>
+          <w:sz w:val="28"/>
+          <w:szCs w:val="36"/>
+        </w:rPr>
+        <w:tab/>
+        <w:t xml:space="preserve">Tools, techniques, and methodologies  </w:t>
       </w:r>
     </w:p>
     <w:p>
@@ -2958,18 +3963,83 @@
         <w:adjustRightInd w:val="0"/>
         <w:spacing w:after="0" w:line="240" w:lineRule="auto"/>
         <w:rPr>
-          <w:rFonts w:ascii="Times-Roman+2" w:hAnsi="Times-Roman+2" w:cs="Times-Roman+2"/>
-          <w:sz w:val="20"/>
-          <w:szCs w:val="20"/>
-        </w:rPr>
-      </w:pPr>
-      <w:r>
-        <w:rPr>
-          <w:rFonts w:ascii="Times-Roman+2" w:hAnsi="Times-Roman+2" w:cs="Times-Roman+2"/>
-          <w:sz w:val="20"/>
-          <w:szCs w:val="20"/>
-        </w:rPr>
-        <w:t>The subjects covered shall include the basic technical, design, and programming activities involved, such as</w:t>
+          <w:rFonts w:ascii="Times New Roman" w:hAnsi="Times New Roman" w:cs="Times New Roman"/>
+          <w:sz w:val="20"/>
+          <w:szCs w:val="20"/>
+        </w:rPr>
+      </w:pPr>
+      <w:r>
+        <w:rPr>
+          <w:rFonts w:ascii="Times New Roman" w:hAnsi="Times New Roman" w:cs="Times New Roman"/>
+          <w:b/>
+          <w:sz w:val="28"/>
+          <w:szCs w:val="36"/>
+        </w:rPr>
+        <w:tab/>
+      </w:r>
+      <w:r>
+        <w:rPr>
+          <w:rFonts w:ascii="Times New Roman" w:hAnsi="Times New Roman" w:cs="Times New Roman"/>
+          <w:sz w:val="20"/>
+          <w:szCs w:val="20"/>
+        </w:rPr>
+        <w:t>This section shall identify the special software tools, techniques, and methodologies that support SQA, state their</w:t>
+      </w:r>
+    </w:p>
+    <w:p>
+      <w:pPr>
+        <w:rPr>
+          <w:rFonts w:ascii="Times New Roman" w:hAnsi="Times New Roman" w:cs="Times New Roman"/>
+          <w:sz w:val="28"/>
+          <w:szCs w:val="36"/>
+        </w:rPr>
+      </w:pPr>
+      <w:proofErr w:type="gramStart"/>
+      <w:r>
+        <w:rPr>
+          <w:rFonts w:ascii="Times New Roman" w:hAnsi="Times New Roman" w:cs="Times New Roman"/>
+          <w:sz w:val="20"/>
+          <w:szCs w:val="20"/>
+        </w:rPr>
+        <w:t>purposes</w:t>
+      </w:r>
+      <w:proofErr w:type="gramEnd"/>
+      <w:r>
+        <w:rPr>
+          <w:rFonts w:ascii="Times New Roman" w:hAnsi="Times New Roman" w:cs="Times New Roman"/>
+          <w:sz w:val="20"/>
+          <w:szCs w:val="20"/>
+        </w:rPr>
+        <w:t>, and describe their use.</w:t>
+      </w:r>
+    </w:p>
+    <w:p>
+      <w:pPr>
+        <w:rPr>
+          <w:rFonts w:ascii="Times New Roman" w:hAnsi="Times New Roman" w:cs="Times New Roman"/>
+          <w:b/>
+          <w:sz w:val="28"/>
+          <w:szCs w:val="36"/>
+        </w:rPr>
+      </w:pPr>
+      <w:r>
+        <w:rPr>
+          <w:rFonts w:ascii="Times New Roman" w:hAnsi="Times New Roman" w:cs="Times New Roman"/>
+          <w:b/>
+          <w:sz w:val="28"/>
+          <w:szCs w:val="36"/>
+        </w:rPr>
+        <w:t>4.9</w:t>
+      </w:r>
+      <w:r>
+        <w:rPr>
+          <w:rFonts w:ascii="Times New Roman" w:hAnsi="Times New Roman" w:cs="Times New Roman"/>
+          <w:b/>
+          <w:sz w:val="28"/>
+          <w:szCs w:val="36"/>
+        </w:rPr>
+        <w:tab/>
+        <w:t xml:space="preserve">Code control </w:t>
       </w:r>
     </w:p>
     <w:p>
@@ -2979,28 +4049,45 @@
         <w:adjustRightInd w:val="0"/>
         <w:spacing w:after="0" w:line="240" w:lineRule="auto"/>
         <w:rPr>
-          <w:rFonts w:ascii="Times-Roman+2" w:hAnsi="Times-Roman+2" w:cs="Times-Roman+2"/>
-          <w:sz w:val="20"/>
-          <w:szCs w:val="20"/>
-        </w:rPr>
-      </w:pPr>
-      <w:proofErr w:type="gramStart"/>
-      <w:r>
-        <w:rPr>
-          <w:rFonts w:ascii="Times-Roman+2" w:hAnsi="Times-Roman+2" w:cs="Times-Roman+2"/>
-          <w:sz w:val="20"/>
-          <w:szCs w:val="20"/>
-        </w:rPr>
-        <w:t>documentation</w:t>
-      </w:r>
-      <w:proofErr w:type="gramEnd"/>
-      <w:r>
-        <w:rPr>
-          <w:rFonts w:ascii="Times-Roman+2" w:hAnsi="Times-Roman+2" w:cs="Times-Roman+2"/>
-          <w:sz w:val="20"/>
-          <w:szCs w:val="20"/>
-        </w:rPr>
-        <w:t>, variable and module naming, programming, inspection, and testing. As a minimum, the following</w:t>
+          <w:rFonts w:ascii="Times New Roman" w:hAnsi="Times New Roman" w:cs="Times New Roman"/>
+          <w:sz w:val="20"/>
+          <w:szCs w:val="20"/>
+        </w:rPr>
+      </w:pPr>
+      <w:r>
+        <w:rPr>
+          <w:rFonts w:ascii="Times New Roman" w:hAnsi="Times New Roman" w:cs="Times New Roman"/>
+          <w:b/>
+          <w:sz w:val="28"/>
+          <w:szCs w:val="36"/>
+        </w:rPr>
+        <w:tab/>
+      </w:r>
+      <w:r>
+        <w:rPr>
+          <w:rFonts w:ascii="Times New Roman" w:hAnsi="Times New Roman" w:cs="Times New Roman"/>
+          <w:sz w:val="20"/>
+          <w:szCs w:val="20"/>
+        </w:rPr>
+        <w:t xml:space="preserve">This section shall </w:t>
+      </w:r>
+      <w:proofErr w:type="spellStart"/>
+      <w:r>
+        <w:rPr>
+          <w:rFonts w:ascii="Times New Roman" w:hAnsi="Times New Roman" w:cs="Times New Roman"/>
+          <w:sz w:val="20"/>
+          <w:szCs w:val="20"/>
+        </w:rPr>
+        <w:t>deÞne</w:t>
+      </w:r>
+      <w:proofErr w:type="spellEnd"/>
+      <w:r>
+        <w:rPr>
+          <w:rFonts w:ascii="Times New Roman" w:hAnsi="Times New Roman" w:cs="Times New Roman"/>
+          <w:sz w:val="20"/>
+          <w:szCs w:val="20"/>
+        </w:rPr>
+        <w:t xml:space="preserve"> the methods and facilities used to maintain, store, secure, and document controlled versions</w:t>
       </w:r>
     </w:p>
     <w:p>
@@ -3010,7 +4097,7 @@
         <w:adjustRightInd w:val="0"/>
         <w:spacing w:after="0" w:line="240" w:lineRule="auto"/>
         <w:rPr>
-          <w:rFonts w:ascii="Times-Roman+2" w:hAnsi="Times-Roman+2" w:cs="Times-Roman+2"/>
+          <w:rFonts w:ascii="Times New Roman" w:hAnsi="Times New Roman" w:cs="Times New Roman"/>
           <w:sz w:val="20"/>
           <w:szCs w:val="20"/>
         </w:rPr>
@@ -3018,20 +4105,38 @@
       <w:proofErr w:type="gramStart"/>
       <w:r>
         <w:rPr>
-          <w:rFonts w:ascii="Times-Roman+2" w:hAnsi="Times-Roman+2" w:cs="Times-Roman+2"/>
-          <w:sz w:val="20"/>
-          <w:szCs w:val="20"/>
-        </w:rPr>
-        <w:t>information</w:t>
+          <w:rFonts w:ascii="Times New Roman" w:hAnsi="Times New Roman" w:cs="Times New Roman"/>
+          <w:sz w:val="20"/>
+          <w:szCs w:val="20"/>
+        </w:rPr>
+        <w:t>of</w:t>
       </w:r>
       <w:proofErr w:type="gramEnd"/>
       <w:r>
         <w:rPr>
-          <w:rFonts w:ascii="Times-Roman+2" w:hAnsi="Times-Roman+2" w:cs="Times-Roman+2"/>
-          <w:sz w:val="20"/>
-          <w:szCs w:val="20"/>
-        </w:rPr>
-        <w:t xml:space="preserve"> shall be provided:</w:t>
+          <w:rFonts w:ascii="Times New Roman" w:hAnsi="Times New Roman" w:cs="Times New Roman"/>
+          <w:sz w:val="20"/>
+          <w:szCs w:val="20"/>
+        </w:rPr>
+        <w:t xml:space="preserve"> the </w:t>
+      </w:r>
+      <w:proofErr w:type="spellStart"/>
+      <w:r>
+        <w:rPr>
+          <w:rFonts w:ascii="Times New Roman" w:hAnsi="Times New Roman" w:cs="Times New Roman"/>
+          <w:sz w:val="20"/>
+          <w:szCs w:val="20"/>
+        </w:rPr>
+        <w:t>identiÞed</w:t>
+      </w:r>
+      <w:proofErr w:type="spellEnd"/>
+      <w:r>
+        <w:rPr>
+          <w:rFonts w:ascii="Times New Roman" w:hAnsi="Times New Roman" w:cs="Times New Roman"/>
+          <w:sz w:val="20"/>
+          <w:szCs w:val="20"/>
+        </w:rPr>
+        <w:t xml:space="preserve"> software during all phases of the software life cycle. This may be implemented in conjunction with a</w:t>
       </w:r>
     </w:p>
     <w:p>
@@ -3041,18 +4146,84 @@
         <w:adjustRightInd w:val="0"/>
         <w:spacing w:after="0" w:line="240" w:lineRule="auto"/>
         <w:rPr>
-          <w:rFonts w:ascii="Times-Roman+2" w:hAnsi="Times-Roman+2" w:cs="Times-Roman+2"/>
-          <w:sz w:val="16"/>
-          <w:szCs w:val="16"/>
-        </w:rPr>
-      </w:pPr>
-      <w:r>
-        <w:rPr>
-          <w:rFonts w:ascii="Times-Roman+2" w:hAnsi="Times-Roman+2" w:cs="Times-Roman+2"/>
-          <w:sz w:val="16"/>
-          <w:szCs w:val="16"/>
-        </w:rPr>
-        <w:t>22</w:t>
+          <w:rFonts w:ascii="Times New Roman" w:hAnsi="Times New Roman" w:cs="Times New Roman"/>
+          <w:sz w:val="20"/>
+          <w:szCs w:val="20"/>
+        </w:rPr>
+      </w:pPr>
+      <w:proofErr w:type="gramStart"/>
+      <w:r>
+        <w:rPr>
+          <w:rFonts w:ascii="Times New Roman" w:hAnsi="Times New Roman" w:cs="Times New Roman"/>
+          <w:sz w:val="20"/>
+          <w:szCs w:val="20"/>
+        </w:rPr>
+        <w:t>computer</w:t>
+      </w:r>
+      <w:proofErr w:type="gramEnd"/>
+      <w:r>
+        <w:rPr>
+          <w:rFonts w:ascii="Times New Roman" w:hAnsi="Times New Roman" w:cs="Times New Roman"/>
+          <w:sz w:val="20"/>
+          <w:szCs w:val="20"/>
+        </w:rPr>
+        <w:t xml:space="preserve"> program library. This may be provided as a part of the SCMP. If so, an appropriate reference shall be made</w:t>
+      </w:r>
+    </w:p>
+    <w:p>
+      <w:pPr>
+        <w:rPr>
+          <w:rFonts w:ascii="Times New Roman" w:hAnsi="Times New Roman" w:cs="Times New Roman"/>
+          <w:sz w:val="28"/>
+          <w:szCs w:val="36"/>
+        </w:rPr>
+      </w:pPr>
+      <w:proofErr w:type="gramStart"/>
+      <w:r>
+        <w:rPr>
+          <w:rFonts w:ascii="Times New Roman" w:hAnsi="Times New Roman" w:cs="Times New Roman"/>
+          <w:sz w:val="20"/>
+          <w:szCs w:val="20"/>
+        </w:rPr>
+        <w:t>thereto</w:t>
+      </w:r>
+      <w:proofErr w:type="gramEnd"/>
+      <w:r>
+        <w:rPr>
+          <w:rFonts w:ascii="Times New Roman" w:hAnsi="Times New Roman" w:cs="Times New Roman"/>
+          <w:sz w:val="20"/>
+          <w:szCs w:val="20"/>
+        </w:rPr>
+        <w:t>.</w:t>
+      </w:r>
+    </w:p>
+    <w:p>
+      <w:pPr>
+        <w:rPr>
+          <w:rFonts w:ascii="Times New Roman" w:hAnsi="Times New Roman" w:cs="Times New Roman"/>
+          <w:b/>
+          <w:sz w:val="28"/>
+          <w:szCs w:val="36"/>
+        </w:rPr>
+      </w:pPr>
+      <w:r>
+        <w:rPr>
+          <w:rFonts w:ascii="Times New Roman" w:hAnsi="Times New Roman" w:cs="Times New Roman"/>
+          <w:b/>
+          <w:sz w:val="28"/>
+          <w:szCs w:val="36"/>
+        </w:rPr>
+        <w:t>4.10</w:t>
+      </w:r>
+      <w:r>
+        <w:rPr>
+          <w:rFonts w:ascii="Times New Roman" w:hAnsi="Times New Roman" w:cs="Times New Roman"/>
+          <w:b/>
+          <w:sz w:val="28"/>
+          <w:szCs w:val="36"/>
+        </w:rPr>
+        <w:tab/>
+        <w:t xml:space="preserve">Media control </w:t>
       </w:r>
     </w:p>
     <w:p>
@@ -3062,18 +4233,27 @@
         <w:adjustRightInd w:val="0"/>
         <w:spacing w:after="0" w:line="240" w:lineRule="auto"/>
         <w:rPr>
-          <w:rFonts w:ascii="Times-Roman+2" w:hAnsi="Times-Roman+2" w:cs="Times-Roman+2"/>
-          <w:sz w:val="20"/>
-          <w:szCs w:val="20"/>
-        </w:rPr>
-      </w:pPr>
-      <w:r>
-        <w:rPr>
-          <w:rFonts w:ascii="Times-Roman+2" w:hAnsi="Times-Roman+2" w:cs="Times-Roman+2"/>
-          <w:sz w:val="20"/>
-          <w:szCs w:val="20"/>
-        </w:rPr>
-        <w:t>a) Documentation standards;</w:t>
+          <w:rFonts w:ascii="Times New Roman" w:hAnsi="Times New Roman" w:cs="Times New Roman"/>
+          <w:sz w:val="20"/>
+          <w:szCs w:val="20"/>
+        </w:rPr>
+      </w:pPr>
+      <w:r>
+        <w:rPr>
+          <w:rFonts w:ascii="Times New Roman" w:hAnsi="Times New Roman" w:cs="Times New Roman"/>
+          <w:b/>
+          <w:sz w:val="28"/>
+          <w:szCs w:val="36"/>
+        </w:rPr>
+        <w:tab/>
+      </w:r>
+      <w:r>
+        <w:rPr>
+          <w:rFonts w:ascii="Times New Roman" w:hAnsi="Times New Roman" w:cs="Times New Roman"/>
+          <w:sz w:val="20"/>
+          <w:szCs w:val="20"/>
+        </w:rPr>
+        <w:t>This section shall state the methods and facilities to be used to</w:t>
       </w:r>
     </w:p>
     <w:p>
@@ -3083,18 +4263,18 @@
         <w:adjustRightInd w:val="0"/>
         <w:spacing w:after="0" w:line="240" w:lineRule="auto"/>
         <w:rPr>
-          <w:rFonts w:ascii="Times-Roman+2" w:hAnsi="Times-Roman+2" w:cs="Times-Roman+2"/>
-          <w:sz w:val="20"/>
-          <w:szCs w:val="20"/>
-        </w:rPr>
-      </w:pPr>
-      <w:r>
-        <w:rPr>
-          <w:rFonts w:ascii="Times-Roman+2" w:hAnsi="Times-Roman+2" w:cs="Times-Roman+2"/>
-          <w:sz w:val="20"/>
-          <w:szCs w:val="20"/>
-        </w:rPr>
-        <w:t>b) Logic structure standards;</w:t>
+          <w:rFonts w:ascii="Times New Roman" w:hAnsi="Times New Roman" w:cs="Times New Roman"/>
+          <w:sz w:val="20"/>
+          <w:szCs w:val="20"/>
+        </w:rPr>
+      </w:pPr>
+      <w:r>
+        <w:rPr>
+          <w:rFonts w:ascii="Times New Roman" w:hAnsi="Times New Roman" w:cs="Times New Roman"/>
+          <w:sz w:val="20"/>
+          <w:szCs w:val="20"/>
+        </w:rPr>
+        <w:t>a) Identify the media for each computer product and the documentation required to store the media, including</w:t>
       </w:r>
     </w:p>
     <w:p>
@@ -3104,18 +4284,28 @@
         <w:adjustRightInd w:val="0"/>
         <w:spacing w:after="0" w:line="240" w:lineRule="auto"/>
         <w:rPr>
-          <w:rFonts w:ascii="Times-Roman+2" w:hAnsi="Times-Roman+2" w:cs="Times-Roman+2"/>
-          <w:sz w:val="20"/>
-          <w:szCs w:val="20"/>
-        </w:rPr>
-      </w:pPr>
-      <w:r>
-        <w:rPr>
-          <w:rFonts w:ascii="Times-Roman+2" w:hAnsi="Times-Roman+2" w:cs="Times-Roman+2"/>
-          <w:sz w:val="20"/>
-          <w:szCs w:val="20"/>
-        </w:rPr>
-        <w:t>c) Coding standards;</w:t>
+          <w:rFonts w:ascii="Times New Roman" w:hAnsi="Times New Roman" w:cs="Times New Roman"/>
+          <w:sz w:val="20"/>
+          <w:szCs w:val="20"/>
+        </w:rPr>
+      </w:pPr>
+      <w:proofErr w:type="gramStart"/>
+      <w:r>
+        <w:rPr>
+          <w:rFonts w:ascii="Times New Roman" w:hAnsi="Times New Roman" w:cs="Times New Roman"/>
+          <w:sz w:val="20"/>
+          <w:szCs w:val="20"/>
+        </w:rPr>
+        <w:t>the</w:t>
+      </w:r>
+      <w:proofErr w:type="gramEnd"/>
+      <w:r>
+        <w:rPr>
+          <w:rFonts w:ascii="Times New Roman" w:hAnsi="Times New Roman" w:cs="Times New Roman"/>
+          <w:sz w:val="20"/>
+          <w:szCs w:val="20"/>
+        </w:rPr>
+        <w:t xml:space="preserve"> copy and restore process; and</w:t>
       </w:r>
     </w:p>
     <w:p>
@@ -3125,19 +4315,369 @@
         <w:adjustRightInd w:val="0"/>
         <w:spacing w:after="0" w:line="240" w:lineRule="auto"/>
         <w:rPr>
-          <w:rFonts w:ascii="Times-Roman+2" w:hAnsi="Times-Roman+2" w:cs="Times-Roman+2"/>
-          <w:sz w:val="20"/>
-          <w:szCs w:val="20"/>
-        </w:rPr>
-      </w:pPr>
-      <w:r>
-        <w:rPr>
-          <w:rFonts w:ascii="Times-Roman+2" w:hAnsi="Times-Roman+2" w:cs="Times-Roman+2"/>
-          <w:sz w:val="20"/>
-          <w:szCs w:val="20"/>
-        </w:rPr>
-        <w:t>d) Commentary standards;</w:t>
-      </w:r>
+          <w:rFonts w:ascii="Times New Roman" w:hAnsi="Times New Roman" w:cs="Times New Roman"/>
+          <w:sz w:val="20"/>
+          <w:szCs w:val="20"/>
+        </w:rPr>
+      </w:pPr>
+      <w:r>
+        <w:rPr>
+          <w:rFonts w:ascii="Times New Roman" w:hAnsi="Times New Roman" w:cs="Times New Roman"/>
+          <w:sz w:val="20"/>
+          <w:szCs w:val="20"/>
+        </w:rPr>
+        <w:t>b) Protect computer program physical media from unauthorized access or inadvertent damage or degradation</w:t>
+      </w:r>
+    </w:p>
+    <w:p>
+      <w:pPr>
+        <w:rPr>
+          <w:rFonts w:ascii="Times New Roman" w:hAnsi="Times New Roman" w:cs="Times New Roman"/>
+          <w:sz w:val="28"/>
+          <w:szCs w:val="36"/>
+        </w:rPr>
+      </w:pPr>
+      <w:proofErr w:type="gramStart"/>
+      <w:r>
+        <w:rPr>
+          <w:rFonts w:ascii="Times New Roman" w:hAnsi="Times New Roman" w:cs="Times New Roman"/>
+          <w:sz w:val="20"/>
+          <w:szCs w:val="20"/>
+        </w:rPr>
+        <w:t>during</w:t>
+      </w:r>
+      <w:proofErr w:type="gramEnd"/>
+      <w:r>
+        <w:rPr>
+          <w:rFonts w:ascii="Times New Roman" w:hAnsi="Times New Roman" w:cs="Times New Roman"/>
+          <w:sz w:val="20"/>
+          <w:szCs w:val="20"/>
+        </w:rPr>
+        <w:t xml:space="preserve"> all phases of the software life cycle.</w:t>
+      </w:r>
+    </w:p>
+    <w:p>
+      <w:pPr>
+        <w:rPr>
+          <w:rFonts w:ascii="Times New Roman" w:hAnsi="Times New Roman" w:cs="Times New Roman"/>
+          <w:b/>
+          <w:sz w:val="28"/>
+          <w:szCs w:val="36"/>
+        </w:rPr>
+      </w:pPr>
+      <w:r>
+        <w:rPr>
+          <w:rFonts w:ascii="Times New Roman" w:hAnsi="Times New Roman" w:cs="Times New Roman"/>
+          <w:b/>
+          <w:sz w:val="28"/>
+          <w:szCs w:val="36"/>
+        </w:rPr>
+        <w:t>4.11</w:t>
+      </w:r>
+      <w:r>
+        <w:rPr>
+          <w:rFonts w:ascii="Times New Roman" w:hAnsi="Times New Roman" w:cs="Times New Roman"/>
+          <w:b/>
+          <w:sz w:val="28"/>
+          <w:szCs w:val="36"/>
+        </w:rPr>
+        <w:tab/>
+        <w:t xml:space="preserve">Supplier control </w:t>
+      </w:r>
+    </w:p>
+    <w:p>
+      <w:pPr>
+        <w:rPr>
+          <w:rFonts w:ascii="Times New Roman" w:hAnsi="Times New Roman" w:cs="Times New Roman"/>
+          <w:color w:val="141823"/>
+          <w:sz w:val="24"/>
+          <w:szCs w:val="24"/>
+          <w:shd w:val="clear" w:color="auto" w:fill="FFFFFF"/>
+        </w:rPr>
+      </w:pPr>
+      <w:r>
+        <w:rPr>
+          <w:rFonts w:ascii="Times New Roman" w:hAnsi="Times New Roman" w:cs="Times New Roman"/>
+          <w:b/>
+          <w:sz w:val="28"/>
+          <w:szCs w:val="36"/>
+        </w:rPr>
+        <w:tab/>
+      </w:r>
+      <w:r>
+        <w:rPr>
+          <w:rFonts w:ascii="Times New Roman" w:hAnsi="Times New Roman" w:cs="Times New Roman"/>
+          <w:color w:val="141823"/>
+          <w:sz w:val="24"/>
+          <w:szCs w:val="24"/>
+          <w:shd w:val="clear" w:color="auto" w:fill="FFFFFF"/>
+        </w:rPr>
+        <w:t>The external software components we use are the following</w:t>
+      </w:r>
+    </w:p>
+    <w:p>
+      <w:pPr>
+        <w:pStyle w:val="ListParagraph"/>
+        <w:numPr>
+          <w:ilvl w:val="0"/>
+          <w:numId w:val="12"/>
+        </w:numPr>
+        <w:rPr>
+          <w:rFonts w:ascii="Times New Roman" w:hAnsi="Times New Roman" w:cs="Times New Roman"/>
+          <w:color w:val="141823"/>
+          <w:sz w:val="24"/>
+          <w:szCs w:val="24"/>
+          <w:shd w:val="clear" w:color="auto" w:fill="FFFFFF"/>
+        </w:rPr>
+      </w:pPr>
+      <w:r>
+        <w:rPr>
+          <w:rFonts w:ascii="Times New Roman" w:hAnsi="Times New Roman" w:cs="Times New Roman"/>
+          <w:color w:val="141823"/>
+          <w:sz w:val="24"/>
+          <w:szCs w:val="24"/>
+          <w:shd w:val="clear" w:color="auto" w:fill="FFFFFF"/>
+        </w:rPr>
+        <w:t>MS Project – WBS</w:t>
+      </w:r>
+    </w:p>
+    <w:p>
+      <w:pPr>
+        <w:pStyle w:val="ListParagraph"/>
+        <w:numPr>
+          <w:ilvl w:val="0"/>
+          <w:numId w:val="12"/>
+        </w:numPr>
+        <w:rPr>
+          <w:rFonts w:ascii="Times New Roman" w:hAnsi="Times New Roman" w:cs="Times New Roman"/>
+          <w:color w:val="141823"/>
+          <w:sz w:val="24"/>
+          <w:szCs w:val="24"/>
+          <w:shd w:val="clear" w:color="auto" w:fill="FFFFFF"/>
+        </w:rPr>
+      </w:pPr>
+      <w:r>
+        <w:rPr>
+          <w:rFonts w:ascii="Times New Roman" w:hAnsi="Times New Roman" w:cs="Times New Roman"/>
+          <w:color w:val="141823"/>
+          <w:sz w:val="24"/>
+          <w:szCs w:val="24"/>
+          <w:shd w:val="clear" w:color="auto" w:fill="FFFFFF"/>
+        </w:rPr>
+        <w:t xml:space="preserve">MS Visio – Diagrams </w:t>
+      </w:r>
+    </w:p>
+    <w:p>
+      <w:pPr>
+        <w:pStyle w:val="ListParagraph"/>
+        <w:numPr>
+          <w:ilvl w:val="0"/>
+          <w:numId w:val="12"/>
+        </w:numPr>
+        <w:rPr>
+          <w:rFonts w:ascii="Times New Roman" w:hAnsi="Times New Roman" w:cs="Times New Roman"/>
+          <w:color w:val="141823"/>
+          <w:sz w:val="24"/>
+          <w:szCs w:val="24"/>
+          <w:shd w:val="clear" w:color="auto" w:fill="FFFFFF"/>
+        </w:rPr>
+      </w:pPr>
+      <w:proofErr w:type="spellStart"/>
+      <w:r>
+        <w:rPr>
+          <w:rFonts w:ascii="Times New Roman" w:hAnsi="Times New Roman" w:cs="Times New Roman"/>
+          <w:color w:val="141823"/>
+          <w:sz w:val="24"/>
+          <w:szCs w:val="24"/>
+          <w:shd w:val="clear" w:color="auto" w:fill="FFFFFF"/>
+        </w:rPr>
+        <w:t>MySQLWorkbench</w:t>
+      </w:r>
+      <w:proofErr w:type="spellEnd"/>
+      <w:r>
+        <w:rPr>
+          <w:rFonts w:ascii="Times New Roman" w:hAnsi="Times New Roman" w:cs="Times New Roman"/>
+          <w:color w:val="141823"/>
+          <w:sz w:val="24"/>
+          <w:szCs w:val="24"/>
+          <w:shd w:val="clear" w:color="auto" w:fill="FFFFFF"/>
+        </w:rPr>
+        <w:t xml:space="preserve"> – ERD</w:t>
+      </w:r>
+      <w:bookmarkStart w:id="0" w:name="_GoBack"/>
+      <w:bookmarkEnd w:id="0"/>
+    </w:p>
+    <w:p>
+      <w:pPr>
+        <w:pStyle w:val="ListParagraph"/>
+        <w:numPr>
+          <w:ilvl w:val="0"/>
+          <w:numId w:val="12"/>
+        </w:numPr>
+        <w:rPr>
+          <w:rFonts w:ascii="Times New Roman" w:hAnsi="Times New Roman" w:cs="Times New Roman"/>
+          <w:color w:val="141823"/>
+          <w:sz w:val="24"/>
+          <w:szCs w:val="24"/>
+          <w:shd w:val="clear" w:color="auto" w:fill="FFFFFF"/>
+        </w:rPr>
+      </w:pPr>
+      <w:proofErr w:type="spellStart"/>
+      <w:r>
+        <w:rPr>
+          <w:rFonts w:ascii="Times New Roman" w:hAnsi="Times New Roman" w:cs="Times New Roman"/>
+          <w:color w:val="141823"/>
+          <w:sz w:val="24"/>
+          <w:szCs w:val="24"/>
+          <w:shd w:val="clear" w:color="auto" w:fill="FFFFFF"/>
+        </w:rPr>
+        <w:t>Yii</w:t>
+      </w:r>
+      <w:proofErr w:type="spellEnd"/>
+      <w:r>
+        <w:rPr>
+          <w:rFonts w:ascii="Times New Roman" w:hAnsi="Times New Roman" w:cs="Times New Roman"/>
+          <w:color w:val="141823"/>
+          <w:sz w:val="24"/>
+          <w:szCs w:val="24"/>
+          <w:shd w:val="clear" w:color="auto" w:fill="FFFFFF"/>
+        </w:rPr>
+        <w:t xml:space="preserve"> Framework – For the system</w:t>
+      </w:r>
+    </w:p>
+    <w:p>
+      <w:pPr>
+        <w:pStyle w:val="ListParagraph"/>
+        <w:numPr>
+          <w:ilvl w:val="0"/>
+          <w:numId w:val="12"/>
+        </w:numPr>
+        <w:rPr>
+          <w:rFonts w:ascii="Times New Roman" w:hAnsi="Times New Roman" w:cs="Times New Roman"/>
+          <w:color w:val="141823"/>
+          <w:sz w:val="24"/>
+          <w:szCs w:val="24"/>
+          <w:shd w:val="clear" w:color="auto" w:fill="FFFFFF"/>
+        </w:rPr>
+      </w:pPr>
+      <w:proofErr w:type="spellStart"/>
+      <w:r>
+        <w:rPr>
+          <w:rFonts w:ascii="Times New Roman" w:hAnsi="Times New Roman" w:cs="Times New Roman"/>
+          <w:color w:val="141823"/>
+          <w:sz w:val="24"/>
+          <w:szCs w:val="24"/>
+          <w:shd w:val="clear" w:color="auto" w:fill="FFFFFF"/>
+        </w:rPr>
+        <w:t>Ms</w:t>
+      </w:r>
+      <w:proofErr w:type="spellEnd"/>
+      <w:r>
+        <w:rPr>
+          <w:rFonts w:ascii="Times New Roman" w:hAnsi="Times New Roman" w:cs="Times New Roman"/>
+          <w:color w:val="141823"/>
+          <w:sz w:val="24"/>
+          <w:szCs w:val="24"/>
+          <w:shd w:val="clear" w:color="auto" w:fill="FFFFFF"/>
+        </w:rPr>
+        <w:t xml:space="preserve"> Word – Documents</w:t>
+      </w:r>
+    </w:p>
+    <w:p>
+      <w:pPr>
+        <w:pStyle w:val="ListParagraph"/>
+        <w:numPr>
+          <w:ilvl w:val="0"/>
+          <w:numId w:val="12"/>
+        </w:numPr>
+        <w:rPr>
+          <w:rFonts w:ascii="Times New Roman" w:hAnsi="Times New Roman" w:cs="Times New Roman"/>
+          <w:color w:val="141823"/>
+          <w:sz w:val="24"/>
+          <w:szCs w:val="24"/>
+          <w:shd w:val="clear" w:color="auto" w:fill="FFFFFF"/>
+        </w:rPr>
+      </w:pPr>
+      <w:proofErr w:type="spellStart"/>
+      <w:r>
+        <w:rPr>
+          <w:rFonts w:ascii="Times New Roman" w:hAnsi="Times New Roman" w:cs="Times New Roman"/>
+          <w:color w:val="141823"/>
+          <w:sz w:val="24"/>
+          <w:szCs w:val="24"/>
+          <w:shd w:val="clear" w:color="auto" w:fill="FFFFFF"/>
+        </w:rPr>
+        <w:t>phpMyAdmin</w:t>
+      </w:r>
+      <w:proofErr w:type="spellEnd"/>
+      <w:r>
+        <w:rPr>
+          <w:rFonts w:ascii="Times New Roman" w:hAnsi="Times New Roman" w:cs="Times New Roman"/>
+          <w:color w:val="141823"/>
+          <w:sz w:val="24"/>
+          <w:szCs w:val="24"/>
+          <w:shd w:val="clear" w:color="auto" w:fill="FFFFFF"/>
+        </w:rPr>
+        <w:t xml:space="preserve"> – database repository</w:t>
+      </w:r>
+    </w:p>
+    <w:p>
+      <w:pPr>
+        <w:pStyle w:val="ListParagraph"/>
+        <w:numPr>
+          <w:ilvl w:val="0"/>
+          <w:numId w:val="12"/>
+        </w:numPr>
+        <w:rPr>
+          <w:rFonts w:ascii="Times New Roman" w:hAnsi="Times New Roman" w:cs="Times New Roman"/>
+          <w:color w:val="141823"/>
+          <w:sz w:val="24"/>
+          <w:szCs w:val="24"/>
+          <w:shd w:val="clear" w:color="auto" w:fill="FFFFFF"/>
+        </w:rPr>
+      </w:pPr>
+      <w:proofErr w:type="spellStart"/>
+      <w:r>
+        <w:rPr>
+          <w:rFonts w:ascii="Times New Roman" w:hAnsi="Times New Roman" w:cs="Times New Roman"/>
+          <w:color w:val="141823"/>
+          <w:sz w:val="24"/>
+          <w:szCs w:val="24"/>
+          <w:shd w:val="clear" w:color="auto" w:fill="FFFFFF"/>
+        </w:rPr>
+        <w:t>xampp</w:t>
+      </w:r>
+      <w:proofErr w:type="spellEnd"/>
+      <w:r>
+        <w:rPr>
+          <w:rFonts w:ascii="Times New Roman" w:hAnsi="Times New Roman" w:cs="Times New Roman"/>
+          <w:color w:val="141823"/>
+          <w:sz w:val="24"/>
+          <w:szCs w:val="24"/>
+          <w:shd w:val="clear" w:color="auto" w:fill="FFFFFF"/>
+        </w:rPr>
+        <w:t xml:space="preserve"> – Local web server</w:t>
+      </w:r>
+    </w:p>
+    <w:p>
+      <w:pPr>
+        <w:rPr>
+          <w:rFonts w:ascii="Times New Roman" w:hAnsi="Times New Roman" w:cs="Times New Roman"/>
+          <w:color w:val="141823"/>
+          <w:sz w:val="24"/>
+          <w:szCs w:val="24"/>
+          <w:shd w:val="clear" w:color="auto" w:fill="FFFFFF"/>
+        </w:rPr>
+      </w:pPr>
+    </w:p>
+    <w:p>
+      <w:pPr>
+        <w:rPr>
+          <w:rFonts w:ascii="Times New Roman" w:hAnsi="Times New Roman" w:cs="Times New Roman"/>
+          <w:sz w:val="24"/>
+          <w:szCs w:val="24"/>
+        </w:rPr>
+      </w:pPr>
     </w:p>
     <w:p>
       <w:pPr>
@@ -3146,18 +4686,30 @@
         <w:adjustRightInd w:val="0"/>
         <w:spacing w:after="0" w:line="240" w:lineRule="auto"/>
         <w:rPr>
-          <w:rFonts w:ascii="Times-Roman+2" w:hAnsi="Times-Roman+2" w:cs="Times-Roman+2"/>
-          <w:sz w:val="20"/>
-          <w:szCs w:val="20"/>
-        </w:rPr>
-      </w:pPr>
-      <w:r>
-        <w:rPr>
-          <w:rFonts w:ascii="Times-Roman+2" w:hAnsi="Times-Roman+2" w:cs="Times-Roman+2"/>
-          <w:sz w:val="20"/>
-          <w:szCs w:val="20"/>
-        </w:rPr>
-        <w:t>e) Testing standards and practices;</w:t>
+          <w:rFonts w:ascii="Times New Roman" w:hAnsi="Times New Roman" w:cs="Times New Roman"/>
+          <w:b/>
+          <w:sz w:val="28"/>
+          <w:szCs w:val="36"/>
+        </w:rPr>
+      </w:pPr>
+      <w:r>
+        <w:rPr>
+          <w:rFonts w:ascii="Times New Roman" w:hAnsi="Times New Roman" w:cs="Times New Roman"/>
+          <w:b/>
+          <w:sz w:val="28"/>
+          <w:szCs w:val="36"/>
+        </w:rPr>
+        <w:t>4.12</w:t>
+      </w:r>
+      <w:r>
+        <w:rPr>
+          <w:rFonts w:ascii="Times New Roman" w:hAnsi="Times New Roman" w:cs="Times New Roman"/>
+          <w:b/>
+          <w:sz w:val="28"/>
+          <w:szCs w:val="36"/>
+        </w:rPr>
+        <w:tab/>
+        <w:t xml:space="preserve">Records collection, maintenance, and retention </w:t>
       </w:r>
     </w:p>
     <w:p>
@@ -3167,18 +4719,84 @@
         <w:adjustRightInd w:val="0"/>
         <w:spacing w:after="0" w:line="240" w:lineRule="auto"/>
         <w:rPr>
-          <w:rFonts w:ascii="Times-Roman+2" w:hAnsi="Times-Roman+2" w:cs="Times-Roman+2"/>
-          <w:sz w:val="20"/>
-          <w:szCs w:val="20"/>
-        </w:rPr>
-      </w:pPr>
-      <w:r>
-        <w:rPr>
-          <w:rFonts w:ascii="Times-Roman+2" w:hAnsi="Times-Roman+2" w:cs="Times-Roman+2"/>
-          <w:sz w:val="20"/>
-          <w:szCs w:val="20"/>
-        </w:rPr>
-        <w:t>f) Selected software quality assurance product and process metrics such as</w:t>
+          <w:rFonts w:ascii="Times New Roman" w:hAnsi="Times New Roman" w:cs="Times New Roman"/>
+          <w:sz w:val="20"/>
+          <w:szCs w:val="20"/>
+        </w:rPr>
+      </w:pPr>
+      <w:r>
+        <w:rPr>
+          <w:rFonts w:ascii="Times New Roman" w:hAnsi="Times New Roman" w:cs="Times New Roman"/>
+          <w:b/>
+          <w:sz w:val="28"/>
+          <w:szCs w:val="36"/>
+        </w:rPr>
+        <w:tab/>
+      </w:r>
+      <w:r>
+        <w:rPr>
+          <w:rFonts w:ascii="Times New Roman" w:hAnsi="Times New Roman" w:cs="Times New Roman"/>
+          <w:sz w:val="20"/>
+          <w:szCs w:val="20"/>
+        </w:rPr>
+        <w:t>This section shall identify the SQA documentation to be retained; shall state the methods and facilities to be used to</w:t>
+      </w:r>
+    </w:p>
+    <w:p>
+      <w:pPr>
+        <w:rPr>
+          <w:rFonts w:ascii="Times New Roman" w:hAnsi="Times New Roman" w:cs="Times New Roman"/>
+          <w:sz w:val="28"/>
+          <w:szCs w:val="36"/>
+        </w:rPr>
+      </w:pPr>
+      <w:proofErr w:type="gramStart"/>
+      <w:r>
+        <w:rPr>
+          <w:rFonts w:ascii="Times New Roman" w:hAnsi="Times New Roman" w:cs="Times New Roman"/>
+          <w:sz w:val="20"/>
+          <w:szCs w:val="20"/>
+        </w:rPr>
+        <w:t>assemble</w:t>
+      </w:r>
+      <w:proofErr w:type="gramEnd"/>
+      <w:r>
+        <w:rPr>
+          <w:rFonts w:ascii="Times New Roman" w:hAnsi="Times New Roman" w:cs="Times New Roman"/>
+          <w:sz w:val="20"/>
+          <w:szCs w:val="20"/>
+        </w:rPr>
+        <w:t>, safeguard, and maintain this documentation; and shall designate the retention period.</w:t>
+      </w:r>
+    </w:p>
+    <w:p>
+      <w:pPr>
+        <w:rPr>
+          <w:rFonts w:ascii="Times New Roman" w:hAnsi="Times New Roman" w:cs="Times New Roman"/>
+          <w:b/>
+          <w:sz w:val="28"/>
+          <w:szCs w:val="36"/>
+        </w:rPr>
+      </w:pPr>
+      <w:r>
+        <w:rPr>
+          <w:rFonts w:ascii="Times New Roman" w:hAnsi="Times New Roman" w:cs="Times New Roman"/>
+          <w:b/>
+          <w:sz w:val="28"/>
+          <w:szCs w:val="36"/>
+        </w:rPr>
+        <w:lastRenderedPageBreak/>
+        <w:t>4.14</w:t>
+      </w:r>
+      <w:r>
+        <w:rPr>
+          <w:rFonts w:ascii="Times New Roman" w:hAnsi="Times New Roman" w:cs="Times New Roman"/>
+          <w:b/>
+          <w:sz w:val="28"/>
+          <w:szCs w:val="36"/>
+        </w:rPr>
+        <w:tab/>
+        <w:t>Risk management</w:t>
       </w:r>
     </w:p>
     <w:p>
@@ -3188,154 +4806,11 @@
         <w:adjustRightInd w:val="0"/>
         <w:spacing w:after="0" w:line="240" w:lineRule="auto"/>
         <w:rPr>
-          <w:rFonts w:ascii="Times-Roman+2" w:hAnsi="Times-Roman+2" w:cs="Times-Roman+2"/>
-          <w:sz w:val="20"/>
-          <w:szCs w:val="20"/>
-        </w:rPr>
-      </w:pPr>
-      <w:r>
-        <w:rPr>
-          <w:rFonts w:ascii="Times-Roman+2" w:hAnsi="Times-Roman+2" w:cs="Times-Roman+2"/>
-          <w:sz w:val="20"/>
-          <w:szCs w:val="20"/>
-        </w:rPr>
-        <w:t>1) Branch metric;</w:t>
-      </w:r>
-    </w:p>
-    <w:p>
-      <w:pPr>
-        <w:autoSpaceDE w:val="0"/>
-        <w:autoSpaceDN w:val="0"/>
-        <w:adjustRightInd w:val="0"/>
-        <w:spacing w:after="0" w:line="240" w:lineRule="auto"/>
-        <w:rPr>
-          <w:rFonts w:ascii="Times-Roman+2" w:hAnsi="Times-Roman+2" w:cs="Times-Roman+2"/>
-          <w:sz w:val="20"/>
-          <w:szCs w:val="20"/>
-        </w:rPr>
-      </w:pPr>
-      <w:r>
-        <w:rPr>
-          <w:rFonts w:ascii="Times-Roman+2" w:hAnsi="Times-Roman+2" w:cs="Times-Roman+2"/>
-          <w:sz w:val="20"/>
-          <w:szCs w:val="20"/>
-        </w:rPr>
-        <w:t>2) Decision point metric;</w:t>
-      </w:r>
-    </w:p>
-    <w:p>
-      <w:pPr>
-        <w:autoSpaceDE w:val="0"/>
-        <w:autoSpaceDN w:val="0"/>
-        <w:adjustRightInd w:val="0"/>
-        <w:spacing w:after="0" w:line="240" w:lineRule="auto"/>
-        <w:rPr>
-          <w:rFonts w:ascii="Times-Roman+2" w:hAnsi="Times-Roman+2" w:cs="Times-Roman+2"/>
-          <w:sz w:val="20"/>
-          <w:szCs w:val="20"/>
-        </w:rPr>
-      </w:pPr>
-      <w:r>
-        <w:rPr>
-          <w:rFonts w:ascii="Times-Roman+2" w:hAnsi="Times-Roman+2" w:cs="Times-Roman+2"/>
-          <w:sz w:val="20"/>
-          <w:szCs w:val="20"/>
-        </w:rPr>
-        <w:t>3) Domain metric;</w:t>
-      </w:r>
-    </w:p>
-    <w:p>
-      <w:pPr>
-        <w:autoSpaceDE w:val="0"/>
-        <w:autoSpaceDN w:val="0"/>
-        <w:adjustRightInd w:val="0"/>
-        <w:spacing w:after="0" w:line="240" w:lineRule="auto"/>
-        <w:rPr>
-          <w:rFonts w:ascii="Times-Roman+2" w:hAnsi="Times-Roman+2" w:cs="Times-Roman+2"/>
-          <w:sz w:val="20"/>
-          <w:szCs w:val="20"/>
-        </w:rPr>
-      </w:pPr>
-      <w:r>
-        <w:rPr>
-          <w:rFonts w:ascii="Times-Roman+2" w:hAnsi="Times-Roman+2" w:cs="Times-Roman+2"/>
-          <w:sz w:val="20"/>
-          <w:szCs w:val="20"/>
-        </w:rPr>
-        <w:t>4) Error message metric;</w:t>
-      </w:r>
-    </w:p>
-    <w:p>
-      <w:pPr>
-        <w:rPr>
-          <w:rFonts w:ascii="Times-Roman+2" w:hAnsi="Times-Roman+2" w:cs="Times-Roman+2"/>
-          <w:sz w:val="20"/>
-          <w:szCs w:val="20"/>
-        </w:rPr>
-      </w:pPr>
-      <w:r>
-        <w:rPr>
-          <w:rFonts w:ascii="Times-Roman+2" w:hAnsi="Times-Roman+2" w:cs="Times-Roman+2"/>
-          <w:sz w:val="20"/>
-          <w:szCs w:val="20"/>
-        </w:rPr>
-        <w:t>5) Requirements demonstration metric.</w:t>
-      </w:r>
-    </w:p>
-    <w:p>
-      <w:pPr>
-        <w:rPr>
-          <w:rFonts w:ascii="Times-Roman+2" w:hAnsi="Times-Roman+2" w:cs="Times-Roman+2"/>
-          <w:sz w:val="20"/>
-          <w:szCs w:val="20"/>
-        </w:rPr>
-      </w:pPr>
-    </w:p>
-    <w:p>
-      <w:pPr>
-        <w:rPr>
-          <w:rFonts w:ascii="Times-Roman+2" w:hAnsi="Times-Roman+2" w:cs="Times-Roman+2"/>
-          <w:sz w:val="20"/>
-          <w:szCs w:val="20"/>
-        </w:rPr>
-      </w:pPr>
-    </w:p>
-    <w:p>
-      <w:pPr>
-        <w:rPr>
-          <w:rFonts w:ascii="Times-Roman+2" w:hAnsi="Times-Roman+2" w:cs="Times-Roman+2"/>
-          <w:sz w:val="20"/>
-          <w:szCs w:val="20"/>
-        </w:rPr>
-      </w:pPr>
-    </w:p>
-    <w:p>
-      <w:pPr>
-        <w:rPr>
-          <w:rFonts w:ascii="Times New Roman" w:hAnsi="Times New Roman" w:cs="Times New Roman"/>
-          <w:sz w:val="28"/>
-          <w:szCs w:val="36"/>
-        </w:rPr>
-      </w:pPr>
-    </w:p>
-    <w:p>
-      <w:pPr>
-        <w:rPr>
-          <w:rFonts w:ascii="Times New Roman" w:hAnsi="Times New Roman" w:cs="Times New Roman"/>
-          <w:b/>
-          <w:sz w:val="28"/>
-          <w:szCs w:val="36"/>
-        </w:rPr>
-      </w:pPr>
-      <w:r>
-        <w:rPr>
-          <w:rFonts w:ascii="Times New Roman" w:hAnsi="Times New Roman" w:cs="Times New Roman"/>
-          <w:b/>
-          <w:sz w:val="28"/>
-          <w:szCs w:val="36"/>
-        </w:rPr>
-        <w:t>4.5</w:t>
-      </w:r>
+          <w:rFonts w:ascii="Times New Roman" w:hAnsi="Times New Roman" w:cs="Times New Roman"/>
+          <w:sz w:val="20"/>
+          <w:szCs w:val="20"/>
+        </w:rPr>
+      </w:pPr>
       <w:r>
         <w:rPr>
           <w:rFonts w:ascii="Times New Roman" w:hAnsi="Times New Roman" w:cs="Times New Roman"/>
@@ -3344,1378 +4819,37 @@
           <w:szCs w:val="36"/>
         </w:rPr>
         <w:tab/>
-        <w:t xml:space="preserve">Reviews and audits  </w:t>
-      </w:r>
-    </w:p>
-    <w:p>
-      <w:pPr>
-        <w:autoSpaceDE w:val="0"/>
-        <w:autoSpaceDN w:val="0"/>
-        <w:adjustRightInd w:val="0"/>
-        <w:spacing w:after="0" w:line="240" w:lineRule="auto"/>
-        <w:rPr>
-          <w:rFonts w:ascii="Helvetica-Bold+2" w:hAnsi="Helvetica-Bold+2" w:cs="Helvetica-Bold+2"/>
-          <w:b/>
-          <w:bCs/>
-          <w:sz w:val="20"/>
-          <w:szCs w:val="20"/>
-        </w:rPr>
-      </w:pPr>
-      <w:r>
-        <w:rPr>
-          <w:rFonts w:ascii="Times New Roman" w:hAnsi="Times New Roman" w:cs="Times New Roman"/>
-          <w:b/>
-          <w:sz w:val="28"/>
-          <w:szCs w:val="36"/>
-        </w:rPr>
-        <w:tab/>
-      </w:r>
-      <w:r>
-        <w:rPr>
-          <w:rFonts w:ascii="Helvetica-Bold+2" w:hAnsi="Helvetica-Bold+2" w:cs="Helvetica-Bold+2"/>
-          <w:b/>
-          <w:bCs/>
-          <w:sz w:val="20"/>
-          <w:szCs w:val="20"/>
-        </w:rPr>
-        <w:t>Purpose</w:t>
-      </w:r>
-    </w:p>
-    <w:p>
-      <w:pPr>
-        <w:autoSpaceDE w:val="0"/>
-        <w:autoSpaceDN w:val="0"/>
-        <w:adjustRightInd w:val="0"/>
-        <w:spacing w:after="0" w:line="240" w:lineRule="auto"/>
-        <w:rPr>
-          <w:rFonts w:ascii="Times-Roman+2" w:hAnsi="Times-Roman+2" w:cs="Times-Roman+2"/>
-          <w:sz w:val="20"/>
-          <w:szCs w:val="20"/>
-        </w:rPr>
-      </w:pPr>
-      <w:r>
-        <w:rPr>
-          <w:rFonts w:ascii="Times-Roman+2" w:hAnsi="Times-Roman+2" w:cs="Times-Roman+2"/>
-          <w:sz w:val="20"/>
-          <w:szCs w:val="20"/>
-        </w:rPr>
-        <w:t>This section shall</w:t>
-      </w:r>
-    </w:p>
-    <w:p>
-      <w:pPr>
-        <w:autoSpaceDE w:val="0"/>
-        <w:autoSpaceDN w:val="0"/>
-        <w:adjustRightInd w:val="0"/>
-        <w:spacing w:after="0" w:line="240" w:lineRule="auto"/>
-        <w:rPr>
-          <w:rFonts w:ascii="Times-Roman+2" w:hAnsi="Times-Roman+2" w:cs="Times-Roman+2"/>
-          <w:sz w:val="16"/>
-          <w:szCs w:val="16"/>
-        </w:rPr>
-      </w:pPr>
-      <w:r>
-        <w:rPr>
-          <w:rFonts w:ascii="Times-Roman+2" w:hAnsi="Times-Roman+2" w:cs="Times-Roman+2"/>
-          <w:sz w:val="16"/>
-          <w:szCs w:val="16"/>
-        </w:rPr>
-        <w:t>23</w:t>
-      </w:r>
-    </w:p>
-    <w:p>
-      <w:pPr>
-        <w:autoSpaceDE w:val="0"/>
-        <w:autoSpaceDN w:val="0"/>
-        <w:adjustRightInd w:val="0"/>
-        <w:spacing w:after="0" w:line="240" w:lineRule="auto"/>
-        <w:rPr>
-          <w:rFonts w:ascii="Times-Roman+2" w:hAnsi="Times-Roman+2" w:cs="Times-Roman+2"/>
-          <w:sz w:val="20"/>
-          <w:szCs w:val="20"/>
-        </w:rPr>
-      </w:pPr>
-      <w:r>
-        <w:rPr>
-          <w:rFonts w:ascii="Times-Roman+2" w:hAnsi="Times-Roman+2" w:cs="Times-Roman+2"/>
-          <w:sz w:val="20"/>
-          <w:szCs w:val="20"/>
-        </w:rPr>
-        <w:t xml:space="preserve">a) </w:t>
-      </w:r>
-      <w:proofErr w:type="spellStart"/>
-      <w:r>
-        <w:rPr>
-          <w:rFonts w:ascii="Times-Roman+2" w:hAnsi="Times-Roman+2" w:cs="Times-Roman+2"/>
-          <w:sz w:val="20"/>
-          <w:szCs w:val="20"/>
-        </w:rPr>
-        <w:t>DeÞne</w:t>
-      </w:r>
-      <w:proofErr w:type="spellEnd"/>
-      <w:r>
-        <w:rPr>
-          <w:rFonts w:ascii="Times-Roman+2" w:hAnsi="Times-Roman+2" w:cs="Times-Roman+2"/>
-          <w:sz w:val="20"/>
-          <w:szCs w:val="20"/>
-        </w:rPr>
-        <w:t xml:space="preserve"> the technical and managerial reviews and audits to be conducted;</w:t>
-      </w:r>
-    </w:p>
-    <w:p>
-      <w:pPr>
-        <w:autoSpaceDE w:val="0"/>
-        <w:autoSpaceDN w:val="0"/>
-        <w:adjustRightInd w:val="0"/>
-        <w:spacing w:after="0" w:line="240" w:lineRule="auto"/>
-        <w:rPr>
-          <w:rFonts w:ascii="Times-Roman+2" w:hAnsi="Times-Roman+2" w:cs="Times-Roman+2"/>
-          <w:sz w:val="20"/>
-          <w:szCs w:val="20"/>
-        </w:rPr>
-      </w:pPr>
-      <w:r>
-        <w:rPr>
-          <w:rFonts w:ascii="Times-Roman+2" w:hAnsi="Times-Roman+2" w:cs="Times-Roman+2"/>
-          <w:sz w:val="20"/>
-          <w:szCs w:val="20"/>
-        </w:rPr>
-        <w:t>b) State how the reviews and audits are to be accomplished;</w:t>
-      </w:r>
-    </w:p>
-    <w:p>
-      <w:pPr>
-        <w:rPr>
-          <w:rFonts w:ascii="Times-Roman+2" w:hAnsi="Times-Roman+2" w:cs="Times-Roman+2"/>
-          <w:sz w:val="20"/>
-          <w:szCs w:val="20"/>
-        </w:rPr>
-      </w:pPr>
-      <w:r>
-        <w:rPr>
-          <w:rFonts w:ascii="Times-Roman+2" w:hAnsi="Times-Roman+2" w:cs="Times-Roman+2"/>
-          <w:sz w:val="20"/>
-          <w:szCs w:val="20"/>
-        </w:rPr>
-        <w:t xml:space="preserve">c) State what further actions are required and how they are to be implemented and </w:t>
-      </w:r>
-      <w:proofErr w:type="spellStart"/>
-      <w:r>
-        <w:rPr>
-          <w:rFonts w:ascii="Times-Roman+2" w:hAnsi="Times-Roman+2" w:cs="Times-Roman+2"/>
-          <w:sz w:val="20"/>
-          <w:szCs w:val="20"/>
-        </w:rPr>
-        <w:t>veriÞed</w:t>
-      </w:r>
-      <w:proofErr w:type="spellEnd"/>
-      <w:r>
-        <w:rPr>
-          <w:rFonts w:ascii="Times-Roman+2" w:hAnsi="Times-Roman+2" w:cs="Times-Roman+2"/>
-          <w:sz w:val="20"/>
-          <w:szCs w:val="20"/>
-        </w:rPr>
-        <w:t>.</w:t>
-      </w:r>
-    </w:p>
-    <w:p>
-      <w:pPr>
-        <w:rPr>
-          <w:rFonts w:ascii="Helvetica-Bold+2" w:hAnsi="Helvetica-Bold+2" w:cs="Helvetica-Bold+2"/>
-          <w:b/>
-          <w:bCs/>
-          <w:sz w:val="20"/>
-          <w:szCs w:val="20"/>
-        </w:rPr>
-      </w:pPr>
-      <w:r>
-        <w:rPr>
-          <w:rFonts w:ascii="Helvetica-Bold+2" w:hAnsi="Helvetica-Bold+2" w:cs="Helvetica-Bold+2"/>
-          <w:b/>
-          <w:bCs/>
-          <w:sz w:val="20"/>
-          <w:szCs w:val="20"/>
-        </w:rPr>
-        <w:t xml:space="preserve">4.5.1 </w:t>
-      </w:r>
-      <w:r>
-        <w:rPr>
-          <w:rFonts w:ascii="Helvetica-Bold+2" w:hAnsi="Helvetica-Bold+2" w:cs="Helvetica-Bold+2"/>
-          <w:b/>
-          <w:bCs/>
-          <w:sz w:val="20"/>
-          <w:szCs w:val="20"/>
-        </w:rPr>
-        <w:t>Minimum requirements</w:t>
-      </w:r>
-    </w:p>
-    <w:p>
-      <w:pPr>
-        <w:rPr>
-          <w:rFonts w:ascii="Helvetica-Bold+2" w:hAnsi="Helvetica-Bold+2" w:cs="Helvetica-Bold+2"/>
-          <w:b/>
-          <w:bCs/>
-          <w:sz w:val="20"/>
-          <w:szCs w:val="20"/>
-        </w:rPr>
-      </w:pPr>
-      <w:r>
-        <w:rPr>
-          <w:rFonts w:ascii="Helvetica-Bold+2" w:hAnsi="Helvetica-Bold+2" w:cs="Helvetica-Bold+2"/>
-          <w:b/>
-          <w:bCs/>
-          <w:sz w:val="20"/>
-          <w:szCs w:val="20"/>
-        </w:rPr>
-        <w:tab/>
-        <w:t xml:space="preserve">Of the </w:t>
-      </w:r>
+      </w:r>
+      <w:r>
+        <w:rPr>
+          <w:rFonts w:ascii="Times New Roman" w:hAnsi="Times New Roman" w:cs="Times New Roman"/>
+          <w:sz w:val="20"/>
+          <w:szCs w:val="20"/>
+        </w:rPr>
+        <w:t>This section shall specify the methods and procedures employed to identify, assess, monitor, and control areas of risk</w:t>
+      </w:r>
+    </w:p>
+    <w:p>
+      <w:pPr>
+        <w:rPr>
+          <w:rFonts w:ascii="Times New Roman" w:hAnsi="Times New Roman" w:cs="Times New Roman"/>
+          <w:sz w:val="28"/>
+          <w:szCs w:val="36"/>
+        </w:rPr>
+      </w:pPr>
       <w:proofErr w:type="gramStart"/>
       <w:r>
         <w:rPr>
-          <w:rFonts w:ascii="Helvetica-Bold+2" w:hAnsi="Helvetica-Bold+2" w:cs="Helvetica-Bold+2"/>
-          <w:b/>
-          <w:bCs/>
-          <w:sz w:val="20"/>
-          <w:szCs w:val="20"/>
-        </w:rPr>
-        <w:t>system ..</w:t>
+          <w:rFonts w:ascii="Times New Roman" w:hAnsi="Times New Roman" w:cs="Times New Roman"/>
+          <w:sz w:val="20"/>
+          <w:szCs w:val="20"/>
+        </w:rPr>
+        <w:t>arising</w:t>
       </w:r>
       <w:proofErr w:type="gramEnd"/>
       <w:r>
         <w:rPr>
-          <w:rFonts w:ascii="Helvetica-Bold+2" w:hAnsi="Helvetica-Bold+2" w:cs="Helvetica-Bold+2"/>
-          <w:b/>
-          <w:bCs/>
-          <w:sz w:val="20"/>
-          <w:szCs w:val="20"/>
-        </w:rPr>
-        <w:t xml:space="preserve"> </w:t>
-      </w:r>
-      <w:r>
-        <w:rPr>
-          <w:rFonts w:ascii="Helvetica-Bold+2" w:hAnsi="Helvetica-Bold+2" w:cs="Helvetica-Bold+2"/>
-          <w:b/>
-          <w:bCs/>
-          <w:sz w:val="20"/>
-          <w:szCs w:val="20"/>
-        </w:rPr>
-        <w:tab/>
-      </w:r>
-    </w:p>
-    <w:p>
-      <w:pPr>
-        <w:rPr>
-          <w:rFonts w:ascii="Times New Roman" w:hAnsi="Times New Roman" w:cs="Times New Roman"/>
-          <w:b/>
-          <w:sz w:val="28"/>
-          <w:szCs w:val="36"/>
-        </w:rPr>
-      </w:pPr>
-      <w:r>
-        <w:rPr>
-          <w:rFonts w:ascii="Times New Roman" w:hAnsi="Times New Roman" w:cs="Times New Roman"/>
-          <w:b/>
-          <w:sz w:val="28"/>
-          <w:szCs w:val="36"/>
-        </w:rPr>
-        <w:t>4.6</w:t>
-      </w:r>
-      <w:r>
-        <w:rPr>
-          <w:rFonts w:ascii="Times New Roman" w:hAnsi="Times New Roman" w:cs="Times New Roman"/>
-          <w:b/>
-          <w:sz w:val="28"/>
-          <w:szCs w:val="36"/>
-        </w:rPr>
-        <w:tab/>
-        <w:t xml:space="preserve">Test </w:t>
-      </w:r>
-    </w:p>
-    <w:p>
-      <w:pPr>
-        <w:autoSpaceDE w:val="0"/>
-        <w:autoSpaceDN w:val="0"/>
-        <w:adjustRightInd w:val="0"/>
-        <w:spacing w:after="0" w:line="240" w:lineRule="auto"/>
-        <w:rPr>
-          <w:rFonts w:ascii="Times-Roman+2" w:hAnsi="Times-Roman+2" w:cs="Times-Roman+2"/>
-          <w:sz w:val="20"/>
-          <w:szCs w:val="20"/>
-        </w:rPr>
-      </w:pPr>
-      <w:r>
-        <w:rPr>
-          <w:rFonts w:ascii="Times-Roman+2" w:hAnsi="Times-Roman+2" w:cs="Times-Roman+2"/>
-          <w:sz w:val="20"/>
-          <w:szCs w:val="20"/>
-        </w:rPr>
-        <w:t>This section shall</w:t>
-      </w:r>
-    </w:p>
-    <w:p>
-      <w:pPr>
-        <w:autoSpaceDE w:val="0"/>
-        <w:autoSpaceDN w:val="0"/>
-        <w:adjustRightInd w:val="0"/>
-        <w:spacing w:after="0" w:line="240" w:lineRule="auto"/>
-        <w:rPr>
-          <w:rFonts w:ascii="Times-Roman+2" w:hAnsi="Times-Roman+2" w:cs="Times-Roman+2"/>
-          <w:sz w:val="20"/>
-          <w:szCs w:val="20"/>
-        </w:rPr>
-      </w:pPr>
-      <w:r>
-        <w:rPr>
-          <w:rFonts w:ascii="Times-Roman+2" w:hAnsi="Times-Roman+2" w:cs="Times-Roman+2"/>
-          <w:sz w:val="20"/>
-          <w:szCs w:val="20"/>
-        </w:rPr>
-        <w:t>a) Describe the practices and procedures to be followed for reporting, tracking, and resolving problems</w:t>
-      </w:r>
-    </w:p>
-    <w:p>
-      <w:pPr>
-        <w:autoSpaceDE w:val="0"/>
-        <w:autoSpaceDN w:val="0"/>
-        <w:adjustRightInd w:val="0"/>
-        <w:spacing w:after="0" w:line="240" w:lineRule="auto"/>
-        <w:rPr>
-          <w:rFonts w:ascii="Times-Roman+2" w:hAnsi="Times-Roman+2" w:cs="Times-Roman+2"/>
-          <w:sz w:val="20"/>
-          <w:szCs w:val="20"/>
-        </w:rPr>
-      </w:pPr>
-      <w:proofErr w:type="spellStart"/>
-      <w:proofErr w:type="gramStart"/>
-      <w:r>
-        <w:rPr>
-          <w:rFonts w:ascii="Times-Roman+2" w:hAnsi="Times-Roman+2" w:cs="Times-Roman+2"/>
-          <w:sz w:val="20"/>
-          <w:szCs w:val="20"/>
-        </w:rPr>
-        <w:t>identiÞed</w:t>
-      </w:r>
-      <w:proofErr w:type="spellEnd"/>
-      <w:proofErr w:type="gramEnd"/>
-      <w:r>
-        <w:rPr>
-          <w:rFonts w:ascii="Times-Roman+2" w:hAnsi="Times-Roman+2" w:cs="Times-Roman+2"/>
-          <w:sz w:val="20"/>
-          <w:szCs w:val="20"/>
-        </w:rPr>
-        <w:t xml:space="preserve"> in both software items and the software development and maintenance process;</w:t>
-      </w:r>
-    </w:p>
-    <w:p>
-      <w:pPr>
-        <w:rPr>
-          <w:rFonts w:ascii="Times-Roman+2" w:hAnsi="Times-Roman+2" w:cs="Times-Roman+2"/>
-          <w:sz w:val="20"/>
-          <w:szCs w:val="20"/>
-        </w:rPr>
-      </w:pPr>
-      <w:r>
-        <w:rPr>
-          <w:rFonts w:ascii="Times-Roman+2" w:hAnsi="Times-Roman+2" w:cs="Times-Roman+2"/>
-          <w:sz w:val="20"/>
-          <w:szCs w:val="20"/>
-        </w:rPr>
-        <w:t xml:space="preserve">b) State the </w:t>
-      </w:r>
-      <w:proofErr w:type="spellStart"/>
-      <w:r>
-        <w:rPr>
-          <w:rFonts w:ascii="Times-Roman+2" w:hAnsi="Times-Roman+2" w:cs="Times-Roman+2"/>
-          <w:sz w:val="20"/>
-          <w:szCs w:val="20"/>
-        </w:rPr>
-        <w:t>speciÞc</w:t>
-      </w:r>
-      <w:proofErr w:type="spellEnd"/>
-      <w:r>
-        <w:rPr>
-          <w:rFonts w:ascii="Times-Roman+2" w:hAnsi="Times-Roman+2" w:cs="Times-Roman+2"/>
-          <w:sz w:val="20"/>
-          <w:szCs w:val="20"/>
-        </w:rPr>
-        <w:t xml:space="preserve"> organizational responsibilities concerned with their implementation</w:t>
-      </w:r>
-    </w:p>
-    <w:p>
-      <w:pPr>
-        <w:rPr>
-          <w:rFonts w:ascii="Times New Roman" w:hAnsi="Times New Roman" w:cs="Times New Roman"/>
-          <w:b/>
-          <w:sz w:val="28"/>
-          <w:szCs w:val="36"/>
-        </w:rPr>
-      </w:pPr>
-      <w:r>
-        <w:rPr>
-          <w:rFonts w:ascii="Times-Roman+2" w:hAnsi="Times-Roman+2" w:cs="Times-Roman+2"/>
-          <w:sz w:val="20"/>
-          <w:szCs w:val="20"/>
-        </w:rPr>
-        <w:t>c)</w:t>
-      </w:r>
-    </w:p>
-    <w:p>
-      <w:pPr>
-        <w:rPr>
-          <w:rFonts w:ascii="Times New Roman" w:hAnsi="Times New Roman" w:cs="Times New Roman"/>
-          <w:b/>
-          <w:sz w:val="28"/>
-          <w:szCs w:val="36"/>
-        </w:rPr>
-      </w:pPr>
-    </w:p>
-    <w:p>
-      <w:pPr>
-        <w:rPr>
-          <w:rFonts w:ascii="Times New Roman" w:hAnsi="Times New Roman" w:cs="Times New Roman"/>
-          <w:b/>
-          <w:sz w:val="28"/>
-          <w:szCs w:val="36"/>
-        </w:rPr>
-      </w:pPr>
-      <w:r>
-        <w:rPr>
-          <w:rFonts w:ascii="Times New Roman" w:hAnsi="Times New Roman" w:cs="Times New Roman"/>
-          <w:b/>
-          <w:sz w:val="28"/>
-          <w:szCs w:val="36"/>
-        </w:rPr>
-        <w:t>4.7</w:t>
-      </w:r>
-      <w:r>
-        <w:rPr>
-          <w:rFonts w:ascii="Times New Roman" w:hAnsi="Times New Roman" w:cs="Times New Roman"/>
-          <w:b/>
-          <w:sz w:val="28"/>
-          <w:szCs w:val="36"/>
-        </w:rPr>
-        <w:tab/>
-        <w:t xml:space="preserve">Problem reporting and corrective action </w:t>
-      </w:r>
-    </w:p>
-    <w:p>
-      <w:pPr>
-        <w:autoSpaceDE w:val="0"/>
-        <w:autoSpaceDN w:val="0"/>
-        <w:adjustRightInd w:val="0"/>
-        <w:spacing w:after="0" w:line="240" w:lineRule="auto"/>
-        <w:rPr>
-          <w:rFonts w:ascii="Times-Roman+2" w:hAnsi="Times-Roman+2" w:cs="Times-Roman+2"/>
-          <w:sz w:val="20"/>
-          <w:szCs w:val="20"/>
-        </w:rPr>
-      </w:pPr>
-      <w:r>
-        <w:rPr>
-          <w:rFonts w:ascii="Times New Roman" w:hAnsi="Times New Roman" w:cs="Times New Roman"/>
-          <w:b/>
-          <w:sz w:val="28"/>
-          <w:szCs w:val="36"/>
-        </w:rPr>
-        <w:tab/>
-      </w:r>
-      <w:r>
-        <w:rPr>
-          <w:rFonts w:ascii="Times-Roman+2" w:hAnsi="Times-Roman+2" w:cs="Times-Roman+2"/>
-          <w:sz w:val="20"/>
-          <w:szCs w:val="20"/>
-        </w:rPr>
-        <w:t>This section shall</w:t>
-      </w:r>
-    </w:p>
-    <w:p>
-      <w:pPr>
-        <w:autoSpaceDE w:val="0"/>
-        <w:autoSpaceDN w:val="0"/>
-        <w:adjustRightInd w:val="0"/>
-        <w:spacing w:after="0" w:line="240" w:lineRule="auto"/>
-        <w:rPr>
-          <w:rFonts w:ascii="Times-Roman+2" w:hAnsi="Times-Roman+2" w:cs="Times-Roman+2"/>
-          <w:sz w:val="20"/>
-          <w:szCs w:val="20"/>
-        </w:rPr>
-      </w:pPr>
-      <w:r>
-        <w:rPr>
-          <w:rFonts w:ascii="Times-Roman+2" w:hAnsi="Times-Roman+2" w:cs="Times-Roman+2"/>
-          <w:sz w:val="20"/>
-          <w:szCs w:val="20"/>
-        </w:rPr>
-        <w:t>a) Describe the practices and procedures to be followed for reporting, tracking, and resolving problems</w:t>
-      </w:r>
-    </w:p>
-    <w:p>
-      <w:pPr>
-        <w:autoSpaceDE w:val="0"/>
-        <w:autoSpaceDN w:val="0"/>
-        <w:adjustRightInd w:val="0"/>
-        <w:spacing w:after="0" w:line="240" w:lineRule="auto"/>
-        <w:rPr>
-          <w:rFonts w:ascii="Times-Roman+2" w:hAnsi="Times-Roman+2" w:cs="Times-Roman+2"/>
-          <w:sz w:val="20"/>
-          <w:szCs w:val="20"/>
-        </w:rPr>
-      </w:pPr>
-      <w:proofErr w:type="spellStart"/>
-      <w:proofErr w:type="gramStart"/>
-      <w:r>
-        <w:rPr>
-          <w:rFonts w:ascii="Times-Roman+2" w:hAnsi="Times-Roman+2" w:cs="Times-Roman+2"/>
-          <w:sz w:val="20"/>
-          <w:szCs w:val="20"/>
-        </w:rPr>
-        <w:t>identiÞed</w:t>
-      </w:r>
-      <w:proofErr w:type="spellEnd"/>
-      <w:proofErr w:type="gramEnd"/>
-      <w:r>
-        <w:rPr>
-          <w:rFonts w:ascii="Times-Roman+2" w:hAnsi="Times-Roman+2" w:cs="Times-Roman+2"/>
-          <w:sz w:val="20"/>
-          <w:szCs w:val="20"/>
-        </w:rPr>
-        <w:t xml:space="preserve"> in both software items and the software development and maintenance process;</w:t>
-      </w:r>
-    </w:p>
-    <w:p>
-      <w:pPr>
-        <w:rPr>
-          <w:rFonts w:ascii="Times New Roman" w:hAnsi="Times New Roman" w:cs="Times New Roman"/>
-          <w:b/>
-          <w:sz w:val="28"/>
-          <w:szCs w:val="36"/>
-        </w:rPr>
-      </w:pPr>
-      <w:r>
-        <w:rPr>
-          <w:rFonts w:ascii="Times-Roman+2" w:hAnsi="Times-Roman+2" w:cs="Times-Roman+2"/>
-          <w:sz w:val="20"/>
-          <w:szCs w:val="20"/>
-        </w:rPr>
-        <w:t xml:space="preserve">b) State the </w:t>
-      </w:r>
-      <w:proofErr w:type="spellStart"/>
-      <w:r>
-        <w:rPr>
-          <w:rFonts w:ascii="Times-Roman+2" w:hAnsi="Times-Roman+2" w:cs="Times-Roman+2"/>
-          <w:sz w:val="20"/>
-          <w:szCs w:val="20"/>
-        </w:rPr>
-        <w:t>speciÞc</w:t>
-      </w:r>
-      <w:proofErr w:type="spellEnd"/>
-      <w:r>
-        <w:rPr>
-          <w:rFonts w:ascii="Times-Roman+2" w:hAnsi="Times-Roman+2" w:cs="Times-Roman+2"/>
-          <w:sz w:val="20"/>
-          <w:szCs w:val="20"/>
-        </w:rPr>
-        <w:t xml:space="preserve"> organizational responsibilities concerned with their implementation.</w:t>
-      </w:r>
-    </w:p>
-    <w:p>
-      <w:pPr>
-        <w:rPr>
-          <w:rFonts w:ascii="Times New Roman" w:hAnsi="Times New Roman" w:cs="Times New Roman"/>
-          <w:b/>
-          <w:sz w:val="28"/>
-          <w:szCs w:val="36"/>
-        </w:rPr>
-      </w:pPr>
-      <w:r>
-        <w:rPr>
-          <w:rFonts w:ascii="Times New Roman" w:hAnsi="Times New Roman" w:cs="Times New Roman"/>
-          <w:b/>
-          <w:sz w:val="28"/>
-          <w:szCs w:val="36"/>
-        </w:rPr>
-        <w:t>4.8</w:t>
-      </w:r>
-      <w:r>
-        <w:rPr>
-          <w:rFonts w:ascii="Times New Roman" w:hAnsi="Times New Roman" w:cs="Times New Roman"/>
-          <w:b/>
-          <w:sz w:val="28"/>
-          <w:szCs w:val="36"/>
-        </w:rPr>
-        <w:tab/>
-        <w:t xml:space="preserve">Tools, techniques, and methodologies  </w:t>
-      </w:r>
-    </w:p>
-    <w:p>
-      <w:pPr>
-        <w:autoSpaceDE w:val="0"/>
-        <w:autoSpaceDN w:val="0"/>
-        <w:adjustRightInd w:val="0"/>
-        <w:spacing w:after="0" w:line="240" w:lineRule="auto"/>
-        <w:rPr>
-          <w:rFonts w:ascii="Times-Roman+2" w:hAnsi="Times-Roman+2" w:cs="Times-Roman+2"/>
-          <w:sz w:val="20"/>
-          <w:szCs w:val="20"/>
-        </w:rPr>
-      </w:pPr>
-      <w:r>
-        <w:rPr>
-          <w:rFonts w:ascii="Times New Roman" w:hAnsi="Times New Roman" w:cs="Times New Roman"/>
-          <w:b/>
-          <w:sz w:val="28"/>
-          <w:szCs w:val="36"/>
-        </w:rPr>
-        <w:tab/>
-      </w:r>
-      <w:r>
-        <w:rPr>
-          <w:rFonts w:ascii="Times-Roman+2" w:hAnsi="Times-Roman+2" w:cs="Times-Roman+2"/>
-          <w:sz w:val="20"/>
-          <w:szCs w:val="20"/>
-        </w:rPr>
-        <w:t>This section shall identify the special software tools, techniques, and methodologies that support SQA, state their</w:t>
-      </w:r>
-    </w:p>
-    <w:p>
-      <w:pPr>
-        <w:rPr>
-          <w:rFonts w:ascii="Times New Roman" w:hAnsi="Times New Roman" w:cs="Times New Roman"/>
-          <w:sz w:val="28"/>
-          <w:szCs w:val="36"/>
-        </w:rPr>
-      </w:pPr>
-      <w:proofErr w:type="gramStart"/>
-      <w:r>
-        <w:rPr>
-          <w:rFonts w:ascii="Times-Roman+2" w:hAnsi="Times-Roman+2" w:cs="Times-Roman+2"/>
-          <w:sz w:val="20"/>
-          <w:szCs w:val="20"/>
-        </w:rPr>
-        <w:t>purposes</w:t>
-      </w:r>
-      <w:proofErr w:type="gramEnd"/>
-      <w:r>
-        <w:rPr>
-          <w:rFonts w:ascii="Times-Roman+2" w:hAnsi="Times-Roman+2" w:cs="Times-Roman+2"/>
-          <w:sz w:val="20"/>
-          <w:szCs w:val="20"/>
-        </w:rPr>
-        <w:t>, and describe their use.</w:t>
-      </w:r>
-    </w:p>
-    <w:p>
-      <w:pPr>
-        <w:rPr>
-          <w:rFonts w:ascii="Times New Roman" w:hAnsi="Times New Roman" w:cs="Times New Roman"/>
-          <w:b/>
-          <w:sz w:val="28"/>
-          <w:szCs w:val="36"/>
-        </w:rPr>
-      </w:pPr>
-      <w:r>
-        <w:rPr>
-          <w:rFonts w:ascii="Times New Roman" w:hAnsi="Times New Roman" w:cs="Times New Roman"/>
-          <w:b/>
-          <w:sz w:val="28"/>
-          <w:szCs w:val="36"/>
-        </w:rPr>
-        <w:t>4.9</w:t>
-      </w:r>
-      <w:r>
-        <w:rPr>
-          <w:rFonts w:ascii="Times New Roman" w:hAnsi="Times New Roman" w:cs="Times New Roman"/>
-          <w:b/>
-          <w:sz w:val="28"/>
-          <w:szCs w:val="36"/>
-        </w:rPr>
-        <w:tab/>
-        <w:t xml:space="preserve">Code control </w:t>
-      </w:r>
-    </w:p>
-    <w:p>
-      <w:pPr>
-        <w:autoSpaceDE w:val="0"/>
-        <w:autoSpaceDN w:val="0"/>
-        <w:adjustRightInd w:val="0"/>
-        <w:spacing w:after="0" w:line="240" w:lineRule="auto"/>
-        <w:rPr>
-          <w:rFonts w:ascii="Times-Roman+2" w:hAnsi="Times-Roman+2" w:cs="Times-Roman+2"/>
-          <w:sz w:val="20"/>
-          <w:szCs w:val="20"/>
-        </w:rPr>
-      </w:pPr>
-      <w:r>
-        <w:rPr>
-          <w:rFonts w:ascii="Times New Roman" w:hAnsi="Times New Roman" w:cs="Times New Roman"/>
-          <w:b/>
-          <w:sz w:val="28"/>
-          <w:szCs w:val="36"/>
-        </w:rPr>
-        <w:tab/>
-      </w:r>
-      <w:r>
-        <w:rPr>
-          <w:rFonts w:ascii="Times-Roman+2" w:hAnsi="Times-Roman+2" w:cs="Times-Roman+2"/>
-          <w:sz w:val="20"/>
-          <w:szCs w:val="20"/>
-        </w:rPr>
-        <w:t xml:space="preserve">This section shall </w:t>
-      </w:r>
-      <w:proofErr w:type="spellStart"/>
-      <w:r>
-        <w:rPr>
-          <w:rFonts w:ascii="Times-Roman+2" w:hAnsi="Times-Roman+2" w:cs="Times-Roman+2"/>
-          <w:sz w:val="20"/>
-          <w:szCs w:val="20"/>
-        </w:rPr>
-        <w:t>deÞne</w:t>
-      </w:r>
-      <w:proofErr w:type="spellEnd"/>
-      <w:r>
-        <w:rPr>
-          <w:rFonts w:ascii="Times-Roman+2" w:hAnsi="Times-Roman+2" w:cs="Times-Roman+2"/>
-          <w:sz w:val="20"/>
-          <w:szCs w:val="20"/>
-        </w:rPr>
-        <w:t xml:space="preserve"> the methods and facilities used to maintain, store, secure, and document controlled versions</w:t>
-      </w:r>
-    </w:p>
-    <w:p>
-      <w:pPr>
-        <w:autoSpaceDE w:val="0"/>
-        <w:autoSpaceDN w:val="0"/>
-        <w:adjustRightInd w:val="0"/>
-        <w:spacing w:after="0" w:line="240" w:lineRule="auto"/>
-        <w:rPr>
-          <w:rFonts w:ascii="Times-Roman+2" w:hAnsi="Times-Roman+2" w:cs="Times-Roman+2"/>
-          <w:sz w:val="20"/>
-          <w:szCs w:val="20"/>
-        </w:rPr>
-      </w:pPr>
-      <w:proofErr w:type="gramStart"/>
-      <w:r>
-        <w:rPr>
-          <w:rFonts w:ascii="Times-Roman+2" w:hAnsi="Times-Roman+2" w:cs="Times-Roman+2"/>
-          <w:sz w:val="20"/>
-          <w:szCs w:val="20"/>
-        </w:rPr>
-        <w:t>of</w:t>
-      </w:r>
-      <w:proofErr w:type="gramEnd"/>
-      <w:r>
-        <w:rPr>
-          <w:rFonts w:ascii="Times-Roman+2" w:hAnsi="Times-Roman+2" w:cs="Times-Roman+2"/>
-          <w:sz w:val="20"/>
-          <w:szCs w:val="20"/>
-        </w:rPr>
-        <w:t xml:space="preserve"> the </w:t>
-      </w:r>
-      <w:proofErr w:type="spellStart"/>
-      <w:r>
-        <w:rPr>
-          <w:rFonts w:ascii="Times-Roman+2" w:hAnsi="Times-Roman+2" w:cs="Times-Roman+2"/>
-          <w:sz w:val="20"/>
-          <w:szCs w:val="20"/>
-        </w:rPr>
-        <w:t>identiÞed</w:t>
-      </w:r>
-      <w:proofErr w:type="spellEnd"/>
-      <w:r>
-        <w:rPr>
-          <w:rFonts w:ascii="Times-Roman+2" w:hAnsi="Times-Roman+2" w:cs="Times-Roman+2"/>
-          <w:sz w:val="20"/>
-          <w:szCs w:val="20"/>
-        </w:rPr>
-        <w:t xml:space="preserve"> software during all phases of the software life cycle. This may be implemented in conjunction with a</w:t>
-      </w:r>
-    </w:p>
-    <w:p>
-      <w:pPr>
-        <w:autoSpaceDE w:val="0"/>
-        <w:autoSpaceDN w:val="0"/>
-        <w:adjustRightInd w:val="0"/>
-        <w:spacing w:after="0" w:line="240" w:lineRule="auto"/>
-        <w:rPr>
-          <w:rFonts w:ascii="Times-Roman+2" w:hAnsi="Times-Roman+2" w:cs="Times-Roman+2"/>
-          <w:sz w:val="20"/>
-          <w:szCs w:val="20"/>
-        </w:rPr>
-      </w:pPr>
-      <w:proofErr w:type="gramStart"/>
-      <w:r>
-        <w:rPr>
-          <w:rFonts w:ascii="Times-Roman+2" w:hAnsi="Times-Roman+2" w:cs="Times-Roman+2"/>
-          <w:sz w:val="20"/>
-          <w:szCs w:val="20"/>
-        </w:rPr>
-        <w:lastRenderedPageBreak/>
-        <w:t>computer</w:t>
-      </w:r>
-      <w:proofErr w:type="gramEnd"/>
-      <w:r>
-        <w:rPr>
-          <w:rFonts w:ascii="Times-Roman+2" w:hAnsi="Times-Roman+2" w:cs="Times-Roman+2"/>
-          <w:sz w:val="20"/>
-          <w:szCs w:val="20"/>
-        </w:rPr>
-        <w:t xml:space="preserve"> program library. This may be provided as a part of the SCMP. If so, an appropriate reference shall be made</w:t>
-      </w:r>
-    </w:p>
-    <w:p>
-      <w:pPr>
-        <w:rPr>
-          <w:rFonts w:ascii="Times New Roman" w:hAnsi="Times New Roman" w:cs="Times New Roman"/>
-          <w:sz w:val="28"/>
-          <w:szCs w:val="36"/>
-        </w:rPr>
-      </w:pPr>
-      <w:proofErr w:type="gramStart"/>
-      <w:r>
-        <w:rPr>
-          <w:rFonts w:ascii="Times-Roman+2" w:hAnsi="Times-Roman+2" w:cs="Times-Roman+2"/>
-          <w:sz w:val="20"/>
-          <w:szCs w:val="20"/>
-        </w:rPr>
-        <w:t>thereto</w:t>
-      </w:r>
-      <w:proofErr w:type="gramEnd"/>
-      <w:r>
-        <w:rPr>
-          <w:rFonts w:ascii="Times-Roman+2" w:hAnsi="Times-Roman+2" w:cs="Times-Roman+2"/>
-          <w:sz w:val="20"/>
-          <w:szCs w:val="20"/>
-        </w:rPr>
-        <w:t>.</w:t>
-      </w:r>
-    </w:p>
-    <w:p>
-      <w:pPr>
-        <w:rPr>
-          <w:rFonts w:ascii="Times New Roman" w:hAnsi="Times New Roman" w:cs="Times New Roman"/>
-          <w:b/>
-          <w:sz w:val="28"/>
-          <w:szCs w:val="36"/>
-        </w:rPr>
-      </w:pPr>
-      <w:r>
-        <w:rPr>
-          <w:rFonts w:ascii="Times New Roman" w:hAnsi="Times New Roman" w:cs="Times New Roman"/>
-          <w:b/>
-          <w:sz w:val="28"/>
-          <w:szCs w:val="36"/>
-        </w:rPr>
-        <w:t>4.10</w:t>
-      </w:r>
-      <w:r>
-        <w:rPr>
-          <w:rFonts w:ascii="Times New Roman" w:hAnsi="Times New Roman" w:cs="Times New Roman"/>
-          <w:b/>
-          <w:sz w:val="28"/>
-          <w:szCs w:val="36"/>
-        </w:rPr>
-        <w:tab/>
-        <w:t xml:space="preserve">Media control </w:t>
-      </w:r>
-    </w:p>
-    <w:p>
-      <w:pPr>
-        <w:autoSpaceDE w:val="0"/>
-        <w:autoSpaceDN w:val="0"/>
-        <w:adjustRightInd w:val="0"/>
-        <w:spacing w:after="0" w:line="240" w:lineRule="auto"/>
-        <w:rPr>
-          <w:rFonts w:ascii="Times-Roman+2" w:hAnsi="Times-Roman+2" w:cs="Times-Roman+2"/>
-          <w:sz w:val="20"/>
-          <w:szCs w:val="20"/>
-        </w:rPr>
-      </w:pPr>
-      <w:r>
-        <w:rPr>
-          <w:rFonts w:ascii="Times New Roman" w:hAnsi="Times New Roman" w:cs="Times New Roman"/>
-          <w:b/>
-          <w:sz w:val="28"/>
-          <w:szCs w:val="36"/>
-        </w:rPr>
-        <w:tab/>
-      </w:r>
-      <w:r>
-        <w:rPr>
-          <w:rFonts w:ascii="Times-Roman+2" w:hAnsi="Times-Roman+2" w:cs="Times-Roman+2"/>
-          <w:sz w:val="20"/>
-          <w:szCs w:val="20"/>
-        </w:rPr>
-        <w:t>This section shall state the methods and facilities to be used to</w:t>
-      </w:r>
-    </w:p>
-    <w:p>
-      <w:pPr>
-        <w:autoSpaceDE w:val="0"/>
-        <w:autoSpaceDN w:val="0"/>
-        <w:adjustRightInd w:val="0"/>
-        <w:spacing w:after="0" w:line="240" w:lineRule="auto"/>
-        <w:rPr>
-          <w:rFonts w:ascii="Times-Roman+2" w:hAnsi="Times-Roman+2" w:cs="Times-Roman+2"/>
-          <w:sz w:val="20"/>
-          <w:szCs w:val="20"/>
-        </w:rPr>
-      </w:pPr>
-      <w:r>
-        <w:rPr>
-          <w:rFonts w:ascii="Times-Roman+2" w:hAnsi="Times-Roman+2" w:cs="Times-Roman+2"/>
-          <w:sz w:val="20"/>
-          <w:szCs w:val="20"/>
-        </w:rPr>
-        <w:t>a) Identify the media for each computer product and the documentation required to store the media, including</w:t>
-      </w:r>
-    </w:p>
-    <w:p>
-      <w:pPr>
-        <w:autoSpaceDE w:val="0"/>
-        <w:autoSpaceDN w:val="0"/>
-        <w:adjustRightInd w:val="0"/>
-        <w:spacing w:after="0" w:line="240" w:lineRule="auto"/>
-        <w:rPr>
-          <w:rFonts w:ascii="Times-Roman+2" w:hAnsi="Times-Roman+2" w:cs="Times-Roman+2"/>
-          <w:sz w:val="20"/>
-          <w:szCs w:val="20"/>
-        </w:rPr>
-      </w:pPr>
-      <w:proofErr w:type="gramStart"/>
-      <w:r>
-        <w:rPr>
-          <w:rFonts w:ascii="Times-Roman+2" w:hAnsi="Times-Roman+2" w:cs="Times-Roman+2"/>
-          <w:sz w:val="20"/>
-          <w:szCs w:val="20"/>
-        </w:rPr>
-        <w:t>the</w:t>
-      </w:r>
-      <w:proofErr w:type="gramEnd"/>
-      <w:r>
-        <w:rPr>
-          <w:rFonts w:ascii="Times-Roman+2" w:hAnsi="Times-Roman+2" w:cs="Times-Roman+2"/>
-          <w:sz w:val="20"/>
-          <w:szCs w:val="20"/>
-        </w:rPr>
-        <w:t xml:space="preserve"> copy and restore process; and</w:t>
-      </w:r>
-    </w:p>
-    <w:p>
-      <w:pPr>
-        <w:autoSpaceDE w:val="0"/>
-        <w:autoSpaceDN w:val="0"/>
-        <w:adjustRightInd w:val="0"/>
-        <w:spacing w:after="0" w:line="240" w:lineRule="auto"/>
-        <w:rPr>
-          <w:rFonts w:ascii="Times-Roman+2" w:hAnsi="Times-Roman+2" w:cs="Times-Roman+2"/>
-          <w:sz w:val="20"/>
-          <w:szCs w:val="20"/>
-        </w:rPr>
-      </w:pPr>
-      <w:r>
-        <w:rPr>
-          <w:rFonts w:ascii="Times-Roman+2" w:hAnsi="Times-Roman+2" w:cs="Times-Roman+2"/>
-          <w:sz w:val="20"/>
-          <w:szCs w:val="20"/>
-        </w:rPr>
-        <w:t>b) Protect computer program physical media from unauthorized access or inadvertent damage or degradation</w:t>
-      </w:r>
-    </w:p>
-    <w:p>
-      <w:pPr>
-        <w:rPr>
-          <w:rFonts w:ascii="Times New Roman" w:hAnsi="Times New Roman" w:cs="Times New Roman"/>
-          <w:sz w:val="28"/>
-          <w:szCs w:val="36"/>
-        </w:rPr>
-      </w:pPr>
-      <w:proofErr w:type="gramStart"/>
-      <w:r>
-        <w:rPr>
-          <w:rFonts w:ascii="Times-Roman+2" w:hAnsi="Times-Roman+2" w:cs="Times-Roman+2"/>
-          <w:sz w:val="20"/>
-          <w:szCs w:val="20"/>
-        </w:rPr>
-        <w:t>during</w:t>
-      </w:r>
-      <w:proofErr w:type="gramEnd"/>
-      <w:r>
-        <w:rPr>
-          <w:rFonts w:ascii="Times-Roman+2" w:hAnsi="Times-Roman+2" w:cs="Times-Roman+2"/>
-          <w:sz w:val="20"/>
-          <w:szCs w:val="20"/>
-        </w:rPr>
-        <w:t xml:space="preserve"> all phases of the software life cycle.</w:t>
-      </w:r>
-    </w:p>
-    <w:p>
-      <w:pPr>
-        <w:rPr>
-          <w:rFonts w:ascii="Times New Roman" w:hAnsi="Times New Roman" w:cs="Times New Roman"/>
-          <w:b/>
-          <w:sz w:val="28"/>
-          <w:szCs w:val="36"/>
-        </w:rPr>
-      </w:pPr>
-      <w:r>
-        <w:rPr>
-          <w:rFonts w:ascii="Times New Roman" w:hAnsi="Times New Roman" w:cs="Times New Roman"/>
-          <w:b/>
-          <w:sz w:val="28"/>
-          <w:szCs w:val="36"/>
-        </w:rPr>
-        <w:t>4.11</w:t>
-      </w:r>
-      <w:r>
-        <w:rPr>
-          <w:rFonts w:ascii="Times New Roman" w:hAnsi="Times New Roman" w:cs="Times New Roman"/>
-          <w:b/>
-          <w:sz w:val="28"/>
-          <w:szCs w:val="36"/>
-        </w:rPr>
-        <w:tab/>
-        <w:t xml:space="preserve">Supplier control </w:t>
-      </w:r>
-    </w:p>
-    <w:p>
-      <w:pPr>
-        <w:autoSpaceDE w:val="0"/>
-        <w:autoSpaceDN w:val="0"/>
-        <w:adjustRightInd w:val="0"/>
-        <w:spacing w:after="0" w:line="240" w:lineRule="auto"/>
-        <w:rPr>
-          <w:rFonts w:ascii="Times-Roman+2" w:hAnsi="Times-Roman+2" w:cs="Times-Roman+2"/>
-          <w:sz w:val="20"/>
-          <w:szCs w:val="20"/>
-        </w:rPr>
-      </w:pPr>
-      <w:r>
-        <w:rPr>
-          <w:rFonts w:ascii="Times New Roman" w:hAnsi="Times New Roman" w:cs="Times New Roman"/>
-          <w:b/>
-          <w:sz w:val="28"/>
-          <w:szCs w:val="36"/>
-        </w:rPr>
-        <w:tab/>
-      </w:r>
-      <w:r>
-        <w:rPr>
-          <w:rFonts w:ascii="Times-Roman+2" w:hAnsi="Times-Roman+2" w:cs="Times-Roman+2"/>
-          <w:sz w:val="20"/>
-          <w:szCs w:val="20"/>
-        </w:rPr>
-        <w:t>This section shall state the provisions for assuring that software provided by suppliers meets established requirements.</w:t>
-      </w:r>
-    </w:p>
-    <w:p>
-      <w:pPr>
-        <w:autoSpaceDE w:val="0"/>
-        <w:autoSpaceDN w:val="0"/>
-        <w:adjustRightInd w:val="0"/>
-        <w:spacing w:after="0" w:line="240" w:lineRule="auto"/>
-        <w:rPr>
-          <w:rFonts w:ascii="Times-Roman+2" w:hAnsi="Times-Roman+2" w:cs="Times-Roman+2"/>
-          <w:sz w:val="20"/>
-          <w:szCs w:val="20"/>
-        </w:rPr>
-      </w:pPr>
-      <w:r>
-        <w:rPr>
-          <w:rFonts w:ascii="Times-Roman+2" w:hAnsi="Times-Roman+2" w:cs="Times-Roman+2"/>
-          <w:sz w:val="20"/>
-          <w:szCs w:val="20"/>
-        </w:rPr>
-        <w:t>In addition, this section shall state the methods that will be used to assure that the software supplier receives adequate</w:t>
-      </w:r>
-    </w:p>
-    <w:p>
-      <w:pPr>
-        <w:autoSpaceDE w:val="0"/>
-        <w:autoSpaceDN w:val="0"/>
-        <w:adjustRightInd w:val="0"/>
-        <w:spacing w:after="0" w:line="240" w:lineRule="auto"/>
-        <w:rPr>
-          <w:rFonts w:ascii="Times-Roman+2" w:hAnsi="Times-Roman+2" w:cs="Times-Roman+2"/>
-          <w:sz w:val="20"/>
-          <w:szCs w:val="20"/>
-        </w:rPr>
-      </w:pPr>
-      <w:proofErr w:type="gramStart"/>
-      <w:r>
-        <w:rPr>
-          <w:rFonts w:ascii="Times-Roman+2" w:hAnsi="Times-Roman+2" w:cs="Times-Roman+2"/>
-          <w:sz w:val="20"/>
-          <w:szCs w:val="20"/>
-        </w:rPr>
-        <w:t>and</w:t>
-      </w:r>
-      <w:proofErr w:type="gramEnd"/>
-      <w:r>
-        <w:rPr>
-          <w:rFonts w:ascii="Times-Roman+2" w:hAnsi="Times-Roman+2" w:cs="Times-Roman+2"/>
-          <w:sz w:val="20"/>
-          <w:szCs w:val="20"/>
-        </w:rPr>
-        <w:t xml:space="preserve"> complete requirements. For previously developed software, this section shall state the methods to be used to assure</w:t>
-      </w:r>
-    </w:p>
-    <w:p>
-      <w:pPr>
-        <w:autoSpaceDE w:val="0"/>
-        <w:autoSpaceDN w:val="0"/>
-        <w:adjustRightInd w:val="0"/>
-        <w:spacing w:after="0" w:line="240" w:lineRule="auto"/>
-        <w:rPr>
-          <w:rFonts w:ascii="Times-Roman+2" w:hAnsi="Times-Roman+2" w:cs="Times-Roman+2"/>
-          <w:sz w:val="20"/>
-          <w:szCs w:val="20"/>
-        </w:rPr>
-      </w:pPr>
-      <w:proofErr w:type="gramStart"/>
-      <w:r>
-        <w:rPr>
-          <w:rFonts w:ascii="Times-Roman+2" w:hAnsi="Times-Roman+2" w:cs="Times-Roman+2"/>
-          <w:sz w:val="20"/>
-          <w:szCs w:val="20"/>
-        </w:rPr>
-        <w:t>the</w:t>
-      </w:r>
-      <w:proofErr w:type="gramEnd"/>
-      <w:r>
-        <w:rPr>
-          <w:rFonts w:ascii="Times-Roman+2" w:hAnsi="Times-Roman+2" w:cs="Times-Roman+2"/>
-          <w:sz w:val="20"/>
-          <w:szCs w:val="20"/>
-        </w:rPr>
-        <w:t xml:space="preserve"> suitability of the product for use with the software items covered by the SQAP. For software that is to be developed,</w:t>
-      </w:r>
-    </w:p>
-    <w:p>
-      <w:pPr>
-        <w:autoSpaceDE w:val="0"/>
-        <w:autoSpaceDN w:val="0"/>
-        <w:adjustRightInd w:val="0"/>
-        <w:spacing w:after="0" w:line="240" w:lineRule="auto"/>
-        <w:rPr>
-          <w:rFonts w:ascii="Times-Roman+2" w:hAnsi="Times-Roman+2" w:cs="Times-Roman+2"/>
-          <w:sz w:val="20"/>
-          <w:szCs w:val="20"/>
-        </w:rPr>
-      </w:pPr>
-      <w:proofErr w:type="gramStart"/>
-      <w:r>
-        <w:rPr>
-          <w:rFonts w:ascii="Times-Roman+2" w:hAnsi="Times-Roman+2" w:cs="Times-Roman+2"/>
-          <w:sz w:val="20"/>
-          <w:szCs w:val="20"/>
-        </w:rPr>
-        <w:t>the</w:t>
-      </w:r>
-      <w:proofErr w:type="gramEnd"/>
-      <w:r>
-        <w:rPr>
-          <w:rFonts w:ascii="Times-Roman+2" w:hAnsi="Times-Roman+2" w:cs="Times-Roman+2"/>
-          <w:sz w:val="20"/>
-          <w:szCs w:val="20"/>
-        </w:rPr>
-        <w:t xml:space="preserve"> supplier shall be required to prepare and implement an SQAP in accordance with this standard. This section shall</w:t>
-      </w:r>
-    </w:p>
-    <w:p>
-      <w:pPr>
-        <w:rPr>
-          <w:rFonts w:ascii="Times New Roman" w:hAnsi="Times New Roman" w:cs="Times New Roman"/>
-          <w:b/>
-          <w:sz w:val="28"/>
-          <w:szCs w:val="36"/>
-        </w:rPr>
-      </w:pPr>
-      <w:proofErr w:type="gramStart"/>
-      <w:r>
-        <w:rPr>
-          <w:rFonts w:ascii="Times-Roman+2" w:hAnsi="Times-Roman+2" w:cs="Times-Roman+2"/>
-          <w:sz w:val="20"/>
-          <w:szCs w:val="20"/>
-        </w:rPr>
-        <w:t>also</w:t>
-      </w:r>
-      <w:proofErr w:type="gramEnd"/>
-      <w:r>
-        <w:rPr>
-          <w:rFonts w:ascii="Times-Roman+2" w:hAnsi="Times-Roman+2" w:cs="Times-Roman+2"/>
-          <w:sz w:val="20"/>
-          <w:szCs w:val="20"/>
-        </w:rPr>
-        <w:t xml:space="preserve"> state the methods to be employed to assure that the developers comply with the requirements of this standard.</w:t>
-      </w:r>
-    </w:p>
-    <w:p>
-      <w:pPr>
-        <w:rPr>
-          <w:rFonts w:ascii="Times New Roman" w:hAnsi="Times New Roman" w:cs="Times New Roman"/>
-          <w:b/>
-          <w:sz w:val="28"/>
-          <w:szCs w:val="36"/>
-        </w:rPr>
-      </w:pPr>
-      <w:r>
-        <w:rPr>
-          <w:rFonts w:ascii="Times New Roman" w:hAnsi="Times New Roman" w:cs="Times New Roman"/>
-          <w:b/>
-          <w:sz w:val="28"/>
-          <w:szCs w:val="36"/>
-        </w:rPr>
-        <w:t>4.12</w:t>
-      </w:r>
-      <w:r>
-        <w:rPr>
-          <w:rFonts w:ascii="Times New Roman" w:hAnsi="Times New Roman" w:cs="Times New Roman"/>
-          <w:b/>
-          <w:sz w:val="28"/>
-          <w:szCs w:val="36"/>
-        </w:rPr>
-        <w:tab/>
-        <w:t xml:space="preserve">Records collection, maintenance, and retention </w:t>
-      </w:r>
-    </w:p>
-    <w:p>
-      <w:pPr>
-        <w:autoSpaceDE w:val="0"/>
-        <w:autoSpaceDN w:val="0"/>
-        <w:adjustRightInd w:val="0"/>
-        <w:spacing w:after="0" w:line="240" w:lineRule="auto"/>
-        <w:rPr>
-          <w:rFonts w:ascii="Times-Roman+2" w:hAnsi="Times-Roman+2" w:cs="Times-Roman+2"/>
-          <w:sz w:val="20"/>
-          <w:szCs w:val="20"/>
-        </w:rPr>
-      </w:pPr>
-      <w:r>
-        <w:rPr>
-          <w:rFonts w:ascii="Times New Roman" w:hAnsi="Times New Roman" w:cs="Times New Roman"/>
-          <w:b/>
-          <w:sz w:val="28"/>
-          <w:szCs w:val="36"/>
-        </w:rPr>
-        <w:tab/>
-      </w:r>
-      <w:r>
-        <w:rPr>
-          <w:rFonts w:ascii="Times-Roman+2" w:hAnsi="Times-Roman+2" w:cs="Times-Roman+2"/>
-          <w:sz w:val="20"/>
-          <w:szCs w:val="20"/>
-        </w:rPr>
-        <w:t>This section shall identify the SQA documentation to be retained; shall state the methods and facilities to be used to</w:t>
-      </w:r>
-    </w:p>
-    <w:p>
-      <w:pPr>
-        <w:rPr>
-          <w:rFonts w:ascii="Times New Roman" w:hAnsi="Times New Roman" w:cs="Times New Roman"/>
-          <w:sz w:val="28"/>
-          <w:szCs w:val="36"/>
-        </w:rPr>
-      </w:pPr>
-      <w:proofErr w:type="gramStart"/>
-      <w:r>
-        <w:rPr>
-          <w:rFonts w:ascii="Times-Roman+2" w:hAnsi="Times-Roman+2" w:cs="Times-Roman+2"/>
-          <w:sz w:val="20"/>
-          <w:szCs w:val="20"/>
-        </w:rPr>
-        <w:t>assemble</w:t>
-      </w:r>
-      <w:proofErr w:type="gramEnd"/>
-      <w:r>
-        <w:rPr>
-          <w:rFonts w:ascii="Times-Roman+2" w:hAnsi="Times-Roman+2" w:cs="Times-Roman+2"/>
-          <w:sz w:val="20"/>
-          <w:szCs w:val="20"/>
-        </w:rPr>
-        <w:t>, safeguard, and maintain this documentation; and shall designate the retention period.</w:t>
-      </w:r>
-    </w:p>
-    <w:p>
-      <w:pPr>
-        <w:rPr>
-          <w:rFonts w:ascii="Times New Roman" w:hAnsi="Times New Roman" w:cs="Times New Roman"/>
-          <w:b/>
-          <w:sz w:val="28"/>
-          <w:szCs w:val="36"/>
-        </w:rPr>
-      </w:pPr>
-      <w:r>
-        <w:rPr>
-          <w:rFonts w:ascii="Times New Roman" w:hAnsi="Times New Roman" w:cs="Times New Roman"/>
-          <w:b/>
-          <w:sz w:val="28"/>
-          <w:szCs w:val="36"/>
-        </w:rPr>
-        <w:t>4.14</w:t>
-      </w:r>
-      <w:r>
-        <w:rPr>
-          <w:rFonts w:ascii="Times New Roman" w:hAnsi="Times New Roman" w:cs="Times New Roman"/>
-          <w:b/>
-          <w:sz w:val="28"/>
-          <w:szCs w:val="36"/>
-        </w:rPr>
-        <w:tab/>
-        <w:t>Risk management</w:t>
-      </w:r>
-    </w:p>
-    <w:p>
-      <w:pPr>
-        <w:autoSpaceDE w:val="0"/>
-        <w:autoSpaceDN w:val="0"/>
-        <w:adjustRightInd w:val="0"/>
-        <w:spacing w:after="0" w:line="240" w:lineRule="auto"/>
-        <w:rPr>
-          <w:rFonts w:ascii="Times-Roman+2" w:hAnsi="Times-Roman+2" w:cs="Times-Roman+2"/>
-          <w:sz w:val="20"/>
-          <w:szCs w:val="20"/>
-        </w:rPr>
-      </w:pPr>
-      <w:r>
-        <w:rPr>
-          <w:rFonts w:ascii="Times New Roman" w:hAnsi="Times New Roman" w:cs="Times New Roman"/>
-          <w:b/>
-          <w:sz w:val="28"/>
-          <w:szCs w:val="36"/>
-        </w:rPr>
-        <w:tab/>
-      </w:r>
-      <w:r>
-        <w:rPr>
-          <w:rFonts w:ascii="Times-Roman+2" w:hAnsi="Times-Roman+2" w:cs="Times-Roman+2"/>
-          <w:sz w:val="20"/>
-          <w:szCs w:val="20"/>
-        </w:rPr>
-        <w:t>This section shall specify the methods and procedures employed to identify, assess, monitor, and control areas of risk</w:t>
-      </w:r>
-    </w:p>
-    <w:p>
-      <w:pPr>
-        <w:rPr>
-          <w:rFonts w:ascii="Times New Roman" w:hAnsi="Times New Roman" w:cs="Times New Roman"/>
-          <w:sz w:val="28"/>
-          <w:szCs w:val="36"/>
-        </w:rPr>
-      </w:pPr>
-      <w:proofErr w:type="gramStart"/>
-      <w:r>
-        <w:rPr>
-          <w:rFonts w:ascii="Times-Roman+2" w:hAnsi="Times-Roman+2" w:cs="Times-Roman+2"/>
-          <w:sz w:val="20"/>
-          <w:szCs w:val="20"/>
-        </w:rPr>
-        <w:t>arising</w:t>
-      </w:r>
-      <w:proofErr w:type="gramEnd"/>
-      <w:r>
-        <w:rPr>
-          <w:rFonts w:ascii="Times-Roman+2" w:hAnsi="Times-Roman+2" w:cs="Times-Roman+2"/>
+          <w:rFonts w:ascii="Times New Roman" w:hAnsi="Times New Roman" w:cs="Times New Roman"/>
           <w:sz w:val="20"/>
           <w:szCs w:val="20"/>
         </w:rPr>
@@ -4765,8 +4899,8 @@
       </w:pPr>
     </w:p>
     <w:sectPr>
-      <w:headerReference w:type="default" r:id="rId10"/>
-      <w:footerReference w:type="default" r:id="rId11"/>
+      <w:headerReference w:type="default" r:id="rId14"/>
+      <w:footerReference w:type="default" r:id="rId15"/>
       <w:pgSz w:w="12240" w:h="15840"/>
       <w:pgMar w:top="1440" w:right="1440" w:bottom="1440" w:left="1440" w:header="720" w:footer="720" w:gutter="0"/>
       <w:cols w:space="720"/>
@@ -4844,7 +4978,7 @@
             <w:bCs/>
             <w:noProof/>
           </w:rPr>
-          <w:t>2</w:t>
+          <w:t>10</w:t>
         </w:r>
         <w:r>
           <w:rPr>
@@ -5587,6 +5721,119 @@
     </w:lvl>
   </w:abstractNum>
   <w:abstractNum w:abstractNumId="6">
+    <w:nsid w:val="35011371"/>
+    <w:multiLevelType w:val="hybridMultilevel"/>
+    <w:tmpl w:val="11821C7A"/>
+    <w:lvl w:ilvl="0" w:tplc="04090001">
+      <w:start w:val="1"/>
+      <w:numFmt w:val="bullet"/>
+      <w:lvlText w:val=""/>
+      <w:lvlJc w:val="left"/>
+      <w:pPr>
+        <w:ind w:left="720" w:hanging="360"/>
+      </w:pPr>
+      <w:rPr>
+        <w:rFonts w:ascii="Symbol" w:hAnsi="Symbol" w:hint="default"/>
+      </w:rPr>
+    </w:lvl>
+    <w:lvl w:ilvl="1" w:tplc="04090003">
+      <w:start w:val="1"/>
+      <w:numFmt w:val="bullet"/>
+      <w:lvlText w:val="o"/>
+      <w:lvlJc w:val="left"/>
+      <w:pPr>
+        <w:ind w:left="1440" w:hanging="360"/>
+      </w:pPr>
+      <w:rPr>
+        <w:rFonts w:ascii="Courier New" w:hAnsi="Courier New" w:cs="Courier New" w:hint="default"/>
+      </w:rPr>
+    </w:lvl>
+    <w:lvl w:ilvl="2" w:tplc="04090005" w:tentative="1">
+      <w:start w:val="1"/>
+      <w:numFmt w:val="bullet"/>
+      <w:lvlText w:val=""/>
+      <w:lvlJc w:val="left"/>
+      <w:pPr>
+        <w:ind w:left="2160" w:hanging="360"/>
+      </w:pPr>
+      <w:rPr>
+        <w:rFonts w:ascii="Wingdings" w:hAnsi="Wingdings" w:hint="default"/>
+      </w:rPr>
+    </w:lvl>
+    <w:lvl w:ilvl="3" w:tplc="04090001" w:tentative="1">
+      <w:start w:val="1"/>
+      <w:numFmt w:val="bullet"/>
+      <w:lvlText w:val=""/>
+      <w:lvlJc w:val="left"/>
+      <w:pPr>
+        <w:ind w:left="2880" w:hanging="360"/>
+      </w:pPr>
+      <w:rPr>
+        <w:rFonts w:ascii="Symbol" w:hAnsi="Symbol" w:hint="default"/>
+      </w:rPr>
+    </w:lvl>
+    <w:lvl w:ilvl="4" w:tplc="04090003" w:tentative="1">
+      <w:start w:val="1"/>
+      <w:numFmt w:val="bullet"/>
+      <w:lvlText w:val="o"/>
+      <w:lvlJc w:val="left"/>
+      <w:pPr>
+        <w:ind w:left="3600" w:hanging="360"/>
+      </w:pPr>
+      <w:rPr>
+        <w:rFonts w:ascii="Courier New" w:hAnsi="Courier New" w:cs="Courier New" w:hint="default"/>
+      </w:rPr>
+    </w:lvl>
+    <w:lvl w:ilvl="5" w:tplc="04090005" w:tentative="1">
+      <w:start w:val="1"/>
+      <w:numFmt w:val="bullet"/>
+      <w:lvlText w:val=""/>
+      <w:lvlJc w:val="left"/>
+      <w:pPr>
+        <w:ind w:left="4320" w:hanging="360"/>
+      </w:pPr>
+      <w:rPr>
+        <w:rFonts w:ascii="Wingdings" w:hAnsi="Wingdings" w:hint="default"/>
+      </w:rPr>
+    </w:lvl>
+    <w:lvl w:ilvl="6" w:tplc="04090001" w:tentative="1">
+      <w:start w:val="1"/>
+      <w:numFmt w:val="bullet"/>
+      <w:lvlText w:val=""/>
+      <w:lvlJc w:val="left"/>
+      <w:pPr>
+        <w:ind w:left="5040" w:hanging="360"/>
+      </w:pPr>
+      <w:rPr>
+        <w:rFonts w:ascii="Symbol" w:hAnsi="Symbol" w:hint="default"/>
+      </w:rPr>
+    </w:lvl>
+    <w:lvl w:ilvl="7" w:tplc="04090003" w:tentative="1">
+      <w:start w:val="1"/>
+      <w:numFmt w:val="bullet"/>
+      <w:lvlText w:val="o"/>
+      <w:lvlJc w:val="left"/>
+      <w:pPr>
+        <w:ind w:left="5760" w:hanging="360"/>
+      </w:pPr>
+      <w:rPr>
+        <w:rFonts w:ascii="Courier New" w:hAnsi="Courier New" w:cs="Courier New" w:hint="default"/>
+      </w:rPr>
+    </w:lvl>
+    <w:lvl w:ilvl="8" w:tplc="04090005" w:tentative="1">
+      <w:start w:val="1"/>
+      <w:numFmt w:val="bullet"/>
+      <w:lvlText w:val=""/>
+      <w:lvlJc w:val="left"/>
+      <w:pPr>
+        <w:ind w:left="6480" w:hanging="360"/>
+      </w:pPr>
+      <w:rPr>
+        <w:rFonts w:ascii="Wingdings" w:hAnsi="Wingdings" w:hint="default"/>
+      </w:rPr>
+    </w:lvl>
+  </w:abstractNum>
+  <w:abstractNum w:abstractNumId="7">
     <w:nsid w:val="3A156F1C"/>
     <w:multiLevelType w:val="multilevel"/>
     <w:tmpl w:val="0409001F"/>
@@ -5672,7 +5919,120 @@
       </w:pPr>
     </w:lvl>
   </w:abstractNum>
-  <w:abstractNum w:abstractNumId="7">
+  <w:abstractNum w:abstractNumId="8">
+    <w:nsid w:val="58BC7022"/>
+    <w:multiLevelType w:val="hybridMultilevel"/>
+    <w:tmpl w:val="3690C38C"/>
+    <w:lvl w:ilvl="0" w:tplc="B566A15E">
+      <w:start w:val="4"/>
+      <w:numFmt w:val="bullet"/>
+      <w:lvlText w:val="•"/>
+      <w:lvlJc w:val="left"/>
+      <w:pPr>
+        <w:ind w:left="720" w:hanging="360"/>
+      </w:pPr>
+      <w:rPr>
+        <w:rFonts w:ascii="Times New Roman" w:eastAsiaTheme="minorHAnsi" w:hAnsi="Times New Roman" w:cs="Times New Roman" w:hint="default"/>
+      </w:rPr>
+    </w:lvl>
+    <w:lvl w:ilvl="1" w:tplc="04090003" w:tentative="1">
+      <w:start w:val="1"/>
+      <w:numFmt w:val="bullet"/>
+      <w:lvlText w:val="o"/>
+      <w:lvlJc w:val="left"/>
+      <w:pPr>
+        <w:ind w:left="1440" w:hanging="360"/>
+      </w:pPr>
+      <w:rPr>
+        <w:rFonts w:ascii="Courier New" w:hAnsi="Courier New" w:cs="Courier New" w:hint="default"/>
+      </w:rPr>
+    </w:lvl>
+    <w:lvl w:ilvl="2" w:tplc="04090005" w:tentative="1">
+      <w:start w:val="1"/>
+      <w:numFmt w:val="bullet"/>
+      <w:lvlText w:val=""/>
+      <w:lvlJc w:val="left"/>
+      <w:pPr>
+        <w:ind w:left="2160" w:hanging="360"/>
+      </w:pPr>
+      <w:rPr>
+        <w:rFonts w:ascii="Wingdings" w:hAnsi="Wingdings" w:hint="default"/>
+      </w:rPr>
+    </w:lvl>
+    <w:lvl w:ilvl="3" w:tplc="04090001" w:tentative="1">
+      <w:start w:val="1"/>
+      <w:numFmt w:val="bullet"/>
+      <w:lvlText w:val=""/>
+      <w:lvlJc w:val="left"/>
+      <w:pPr>
+        <w:ind w:left="2880" w:hanging="360"/>
+      </w:pPr>
+      <w:rPr>
+        <w:rFonts w:ascii="Symbol" w:hAnsi="Symbol" w:hint="default"/>
+      </w:rPr>
+    </w:lvl>
+    <w:lvl w:ilvl="4" w:tplc="04090003" w:tentative="1">
+      <w:start w:val="1"/>
+      <w:numFmt w:val="bullet"/>
+      <w:lvlText w:val="o"/>
+      <w:lvlJc w:val="left"/>
+      <w:pPr>
+        <w:ind w:left="3600" w:hanging="360"/>
+      </w:pPr>
+      <w:rPr>
+        <w:rFonts w:ascii="Courier New" w:hAnsi="Courier New" w:cs="Courier New" w:hint="default"/>
+      </w:rPr>
+    </w:lvl>
+    <w:lvl w:ilvl="5" w:tplc="04090005" w:tentative="1">
+      <w:start w:val="1"/>
+      <w:numFmt w:val="bullet"/>
+      <w:lvlText w:val=""/>
+      <w:lvlJc w:val="left"/>
+      <w:pPr>
+        <w:ind w:left="4320" w:hanging="360"/>
+      </w:pPr>
+      <w:rPr>
+        <w:rFonts w:ascii="Wingdings" w:hAnsi="Wingdings" w:hint="default"/>
+      </w:rPr>
+    </w:lvl>
+    <w:lvl w:ilvl="6" w:tplc="04090001" w:tentative="1">
+      <w:start w:val="1"/>
+      <w:numFmt w:val="bullet"/>
+      <w:lvlText w:val=""/>
+      <w:lvlJc w:val="left"/>
+      <w:pPr>
+        <w:ind w:left="5040" w:hanging="360"/>
+      </w:pPr>
+      <w:rPr>
+        <w:rFonts w:ascii="Symbol" w:hAnsi="Symbol" w:hint="default"/>
+      </w:rPr>
+    </w:lvl>
+    <w:lvl w:ilvl="7" w:tplc="04090003" w:tentative="1">
+      <w:start w:val="1"/>
+      <w:numFmt w:val="bullet"/>
+      <w:lvlText w:val="o"/>
+      <w:lvlJc w:val="left"/>
+      <w:pPr>
+        <w:ind w:left="5760" w:hanging="360"/>
+      </w:pPr>
+      <w:rPr>
+        <w:rFonts w:ascii="Courier New" w:hAnsi="Courier New" w:cs="Courier New" w:hint="default"/>
+      </w:rPr>
+    </w:lvl>
+    <w:lvl w:ilvl="8" w:tplc="04090005" w:tentative="1">
+      <w:start w:val="1"/>
+      <w:numFmt w:val="bullet"/>
+      <w:lvlText w:val=""/>
+      <w:lvlJc w:val="left"/>
+      <w:pPr>
+        <w:ind w:left="6480" w:hanging="360"/>
+      </w:pPr>
+      <w:rPr>
+        <w:rFonts w:ascii="Wingdings" w:hAnsi="Wingdings" w:hint="default"/>
+      </w:rPr>
+    </w:lvl>
+  </w:abstractNum>
+  <w:abstractNum w:abstractNumId="9">
     <w:nsid w:val="5E1516B9"/>
     <w:multiLevelType w:val="multilevel"/>
     <w:tmpl w:val="E990BF70"/>
@@ -5785,7 +6145,120 @@
       </w:rPr>
     </w:lvl>
   </w:abstractNum>
-  <w:abstractNum w:abstractNumId="8">
+  <w:abstractNum w:abstractNumId="10">
+    <w:nsid w:val="6B1420E4"/>
+    <w:multiLevelType w:val="hybridMultilevel"/>
+    <w:tmpl w:val="30A0E1A2"/>
+    <w:lvl w:ilvl="0" w:tplc="B566A15E">
+      <w:start w:val="4"/>
+      <w:numFmt w:val="bullet"/>
+      <w:lvlText w:val="•"/>
+      <w:lvlJc w:val="left"/>
+      <w:pPr>
+        <w:ind w:left="720" w:hanging="360"/>
+      </w:pPr>
+      <w:rPr>
+        <w:rFonts w:ascii="Times New Roman" w:eastAsiaTheme="minorHAnsi" w:hAnsi="Times New Roman" w:cs="Times New Roman" w:hint="default"/>
+      </w:rPr>
+    </w:lvl>
+    <w:lvl w:ilvl="1" w:tplc="04090003" w:tentative="1">
+      <w:start w:val="1"/>
+      <w:numFmt w:val="bullet"/>
+      <w:lvlText w:val="o"/>
+      <w:lvlJc w:val="left"/>
+      <w:pPr>
+        <w:ind w:left="1440" w:hanging="360"/>
+      </w:pPr>
+      <w:rPr>
+        <w:rFonts w:ascii="Courier New" w:hAnsi="Courier New" w:cs="Courier New" w:hint="default"/>
+      </w:rPr>
+    </w:lvl>
+    <w:lvl w:ilvl="2" w:tplc="04090005" w:tentative="1">
+      <w:start w:val="1"/>
+      <w:numFmt w:val="bullet"/>
+      <w:lvlText w:val=""/>
+      <w:lvlJc w:val="left"/>
+      <w:pPr>
+        <w:ind w:left="2160" w:hanging="360"/>
+      </w:pPr>
+      <w:rPr>
+        <w:rFonts w:ascii="Wingdings" w:hAnsi="Wingdings" w:hint="default"/>
+      </w:rPr>
+    </w:lvl>
+    <w:lvl w:ilvl="3" w:tplc="04090001" w:tentative="1">
+      <w:start w:val="1"/>
+      <w:numFmt w:val="bullet"/>
+      <w:lvlText w:val=""/>
+      <w:lvlJc w:val="left"/>
+      <w:pPr>
+        <w:ind w:left="2880" w:hanging="360"/>
+      </w:pPr>
+      <w:rPr>
+        <w:rFonts w:ascii="Symbol" w:hAnsi="Symbol" w:hint="default"/>
+      </w:rPr>
+    </w:lvl>
+    <w:lvl w:ilvl="4" w:tplc="04090003" w:tentative="1">
+      <w:start w:val="1"/>
+      <w:numFmt w:val="bullet"/>
+      <w:lvlText w:val="o"/>
+      <w:lvlJc w:val="left"/>
+      <w:pPr>
+        <w:ind w:left="3600" w:hanging="360"/>
+      </w:pPr>
+      <w:rPr>
+        <w:rFonts w:ascii="Courier New" w:hAnsi="Courier New" w:cs="Courier New" w:hint="default"/>
+      </w:rPr>
+    </w:lvl>
+    <w:lvl w:ilvl="5" w:tplc="04090005" w:tentative="1">
+      <w:start w:val="1"/>
+      <w:numFmt w:val="bullet"/>
+      <w:lvlText w:val=""/>
+      <w:lvlJc w:val="left"/>
+      <w:pPr>
+        <w:ind w:left="4320" w:hanging="360"/>
+      </w:pPr>
+      <w:rPr>
+        <w:rFonts w:ascii="Wingdings" w:hAnsi="Wingdings" w:hint="default"/>
+      </w:rPr>
+    </w:lvl>
+    <w:lvl w:ilvl="6" w:tplc="04090001" w:tentative="1">
+      <w:start w:val="1"/>
+      <w:numFmt w:val="bullet"/>
+      <w:lvlText w:val=""/>
+      <w:lvlJc w:val="left"/>
+      <w:pPr>
+        <w:ind w:left="5040" w:hanging="360"/>
+      </w:pPr>
+      <w:rPr>
+        <w:rFonts w:ascii="Symbol" w:hAnsi="Symbol" w:hint="default"/>
+      </w:rPr>
+    </w:lvl>
+    <w:lvl w:ilvl="7" w:tplc="04090003" w:tentative="1">
+      <w:start w:val="1"/>
+      <w:numFmt w:val="bullet"/>
+      <w:lvlText w:val="o"/>
+      <w:lvlJc w:val="left"/>
+      <w:pPr>
+        <w:ind w:left="5760" w:hanging="360"/>
+      </w:pPr>
+      <w:rPr>
+        <w:rFonts w:ascii="Courier New" w:hAnsi="Courier New" w:cs="Courier New" w:hint="default"/>
+      </w:rPr>
+    </w:lvl>
+    <w:lvl w:ilvl="8" w:tplc="04090005" w:tentative="1">
+      <w:start w:val="1"/>
+      <w:numFmt w:val="bullet"/>
+      <w:lvlText w:val=""/>
+      <w:lvlJc w:val="left"/>
+      <w:pPr>
+        <w:ind w:left="6480" w:hanging="360"/>
+      </w:pPr>
+      <w:rPr>
+        <w:rFonts w:ascii="Wingdings" w:hAnsi="Wingdings" w:hint="default"/>
+      </w:rPr>
+    </w:lvl>
+  </w:abstractNum>
+  <w:abstractNum w:abstractNumId="11">
     <w:nsid w:val="6E1E3F6A"/>
     <w:multiLevelType w:val="hybridMultilevel"/>
     <w:tmpl w:val="2D044E42"/>
@@ -5902,13 +6375,13 @@
     <w:abstractNumId w:val="1"/>
   </w:num>
   <w:num w:numId="2">
-    <w:abstractNumId w:val="6"/>
+    <w:abstractNumId w:val="7"/>
   </w:num>
   <w:num w:numId="3">
     <w:abstractNumId w:val="4"/>
   </w:num>
   <w:num w:numId="4">
-    <w:abstractNumId w:val="7"/>
+    <w:abstractNumId w:val="9"/>
   </w:num>
   <w:num w:numId="5">
     <w:abstractNumId w:val="2"/>
@@ -5923,6 +6396,15 @@
     <w:abstractNumId w:val="5"/>
   </w:num>
   <w:num w:numId="9">
+    <w:abstractNumId w:val="11"/>
+  </w:num>
+  <w:num w:numId="10">
+    <w:abstractNumId w:val="6"/>
+  </w:num>
+  <w:num w:numId="11">
+    <w:abstractNumId w:val="10"/>
+  </w:num>
+  <w:num w:numId="12">
     <w:abstractNumId w:val="8"/>
   </w:num>
 </w:numbering>

</xml_diff>

<commit_message>
Revised Final Docu for SQA PLAN.docx
</commit_message>
<xml_diff>
--- a/documentation/quality/Final Docu for SQA PLAN.docx
+++ b/documentation/quality/Final Docu for SQA PLAN.docx
@@ -681,6 +681,14 @@
           <w:b/>
           <w:sz w:val="28"/>
         </w:rPr>
+        <w:t xml:space="preserve">Mark </w:t>
+      </w:r>
+      <w:r>
+        <w:rPr>
+          <w:rFonts w:ascii="Times New Roman" w:hAnsi="Times New Roman" w:cs="Times New Roman"/>
+          <w:b/>
+          <w:sz w:val="28"/>
+        </w:rPr>
         <w:t xml:space="preserve">Kevin Navarro </w:t>
       </w:r>
     </w:p>
@@ -3062,6 +3070,14 @@
                 <w:szCs w:val="36"/>
               </w:rPr>
             </w:pPr>
+            <w:r>
+              <w:rPr>
+                <w:rFonts w:ascii="Times New Roman" w:hAnsi="Times New Roman" w:cs="Times New Roman"/>
+                <w:sz w:val="24"/>
+                <w:szCs w:val="36"/>
+              </w:rPr>
+              <w:t xml:space="preserve">Mark </w:t>
+            </w:r>
             <w:r>
               <w:rPr>
                 <w:rFonts w:ascii="Times New Roman" w:hAnsi="Times New Roman" w:cs="Times New Roman"/>
@@ -4072,12 +4088,9 @@
     </w:p>
     <w:p>
       <w:pPr>
-        <w:autoSpaceDE w:val="0"/>
-        <w:autoSpaceDN w:val="0"/>
-        <w:adjustRightInd w:val="0"/>
-        <w:spacing w:after="0" w:line="240" w:lineRule="auto"/>
         <w:rPr>
           <w:rFonts w:ascii="Times-Roman+2" w:hAnsi="Times-Roman+2" w:cs="Times-Roman+2"/>
+          <w:b/>
           <w:sz w:val="20"/>
           <w:szCs w:val="20"/>
         </w:rPr>
@@ -4085,69 +4098,11 @@
       <w:r>
         <w:rPr>
           <w:rFonts w:ascii="Times-Roman+2" w:hAnsi="Times-Roman+2" w:cs="Times-Roman+2"/>
-          <w:sz w:val="20"/>
-          <w:szCs w:val="20"/>
-        </w:rPr>
-        <w:t>This section shall</w:t>
-      </w:r>
-    </w:p>
-    <w:p>
-      <w:pPr>
-        <w:autoSpaceDE w:val="0"/>
-        <w:autoSpaceDN w:val="0"/>
-        <w:adjustRightInd w:val="0"/>
-        <w:spacing w:after="0" w:line="240" w:lineRule="auto"/>
-        <w:rPr>
-          <w:rFonts w:ascii="Times-Roman+2" w:hAnsi="Times-Roman+2" w:cs="Times-Roman+2"/>
-          <w:sz w:val="20"/>
-          <w:szCs w:val="20"/>
-        </w:rPr>
-      </w:pPr>
-      <w:r>
-        <w:rPr>
-          <w:rFonts w:ascii="Times-Roman+2" w:hAnsi="Times-Roman+2" w:cs="Times-Roman+2"/>
-          <w:sz w:val="20"/>
-          <w:szCs w:val="20"/>
-        </w:rPr>
-        <w:t>a) Describe the practices and procedures to be followed for reporting, tracking, and resolving problems</w:t>
-      </w:r>
-    </w:p>
-    <w:p>
-      <w:pPr>
-        <w:autoSpaceDE w:val="0"/>
-        <w:autoSpaceDN w:val="0"/>
-        <w:adjustRightInd w:val="0"/>
-        <w:spacing w:after="0" w:line="240" w:lineRule="auto"/>
-        <w:rPr>
-          <w:rFonts w:ascii="Times-Roman+2" w:hAnsi="Times-Roman+2" w:cs="Times-Roman+2"/>
-          <w:sz w:val="20"/>
-          <w:szCs w:val="20"/>
-        </w:rPr>
-      </w:pPr>
-      <w:r>
-        <w:rPr>
-          <w:rFonts w:ascii="Times-Roman+2" w:hAnsi="Times-Roman+2" w:cs="Times-Roman+2"/>
-          <w:sz w:val="20"/>
-          <w:szCs w:val="20"/>
-        </w:rPr>
-        <w:t>Identified in both software items and the software development and maintenance process;</w:t>
-      </w:r>
-    </w:p>
-    <w:p>
-      <w:pPr>
-        <w:rPr>
-          <w:rFonts w:ascii="Times-Roman+2" w:hAnsi="Times-Roman+2" w:cs="Times-Roman+2"/>
-          <w:sz w:val="20"/>
-          <w:szCs w:val="20"/>
-        </w:rPr>
-      </w:pPr>
-      <w:r>
-        <w:rPr>
-          <w:rFonts w:ascii="Times-Roman+2" w:hAnsi="Times-Roman+2" w:cs="Times-Roman+2"/>
-          <w:sz w:val="20"/>
-          <w:szCs w:val="20"/>
-        </w:rPr>
-        <w:t>b) State the specific organizational responsibilities concerned with their implementation</w:t>
+          <w:b/>
+          <w:sz w:val="20"/>
+          <w:szCs w:val="20"/>
+        </w:rPr>
+        <w:t>This Section identifies the modules that should be tested for the proposed project.</w:t>
       </w:r>
     </w:p>
     <w:p>
@@ -4177,15 +4132,15 @@
           <w:numId w:val="15"/>
         </w:numPr>
         <w:rPr>
-          <w:rFonts w:ascii="Times-Roman+2" w:hAnsi="Times-Roman+2" w:cs="Times-Roman+2"/>
-          <w:sz w:val="20"/>
-          <w:szCs w:val="20"/>
-        </w:rPr>
-      </w:pPr>
-      <w:r>
-        <w:rPr>
-          <w:rFonts w:ascii="Times-Roman+2" w:hAnsi="Times-Roman+2" w:cs="Times-Roman+2"/>
-          <w:sz w:val="20"/>
+          <w:rFonts w:ascii="Times New Roman" w:hAnsi="Times New Roman" w:cs="Times New Roman"/>
+          <w:sz w:val="24"/>
+          <w:szCs w:val="20"/>
+        </w:rPr>
+      </w:pPr>
+      <w:r>
+        <w:rPr>
+          <w:rFonts w:ascii="Times New Roman" w:hAnsi="Times New Roman" w:cs="Times New Roman"/>
+          <w:sz w:val="24"/>
           <w:szCs w:val="20"/>
         </w:rPr>
         <w:t>User Management Module</w:t>
@@ -4199,15 +4154,15 @@
           <w:numId w:val="15"/>
         </w:numPr>
         <w:rPr>
-          <w:rFonts w:ascii="Times-Roman+2" w:hAnsi="Times-Roman+2" w:cs="Times-Roman+2"/>
-          <w:sz w:val="20"/>
-          <w:szCs w:val="20"/>
-        </w:rPr>
-      </w:pPr>
-      <w:r>
-        <w:rPr>
-          <w:rFonts w:ascii="Times-Roman+2" w:hAnsi="Times-Roman+2" w:cs="Times-Roman+2"/>
-          <w:sz w:val="20"/>
+          <w:rFonts w:ascii="Times New Roman" w:hAnsi="Times New Roman" w:cs="Times New Roman"/>
+          <w:sz w:val="24"/>
+          <w:szCs w:val="20"/>
+        </w:rPr>
+      </w:pPr>
+      <w:r>
+        <w:rPr>
+          <w:rFonts w:ascii="Times New Roman" w:hAnsi="Times New Roman" w:cs="Times New Roman"/>
+          <w:sz w:val="24"/>
           <w:szCs w:val="20"/>
         </w:rPr>
         <w:t>Stocks Record Module</w:t>
@@ -4221,15 +4176,15 @@
           <w:numId w:val="15"/>
         </w:numPr>
         <w:rPr>
-          <w:rFonts w:ascii="Times-Roman+2" w:hAnsi="Times-Roman+2" w:cs="Times-Roman+2"/>
-          <w:sz w:val="20"/>
-          <w:szCs w:val="20"/>
-        </w:rPr>
-      </w:pPr>
-      <w:r>
-        <w:rPr>
-          <w:rFonts w:ascii="Times-Roman+2" w:hAnsi="Times-Roman+2" w:cs="Times-Roman+2"/>
-          <w:sz w:val="20"/>
+          <w:rFonts w:ascii="Times New Roman" w:hAnsi="Times New Roman" w:cs="Times New Roman"/>
+          <w:sz w:val="24"/>
+          <w:szCs w:val="20"/>
+        </w:rPr>
+      </w:pPr>
+      <w:r>
+        <w:rPr>
+          <w:rFonts w:ascii="Times New Roman" w:hAnsi="Times New Roman" w:cs="Times New Roman"/>
+          <w:sz w:val="24"/>
           <w:szCs w:val="20"/>
         </w:rPr>
         <w:t>Stocks Record Item Module</w:t>
@@ -4243,15 +4198,15 @@
           <w:numId w:val="15"/>
         </w:numPr>
         <w:rPr>
-          <w:rFonts w:ascii="Times-Roman+2" w:hAnsi="Times-Roman+2" w:cs="Times-Roman+2"/>
-          <w:sz w:val="20"/>
-          <w:szCs w:val="20"/>
-        </w:rPr>
-      </w:pPr>
-      <w:r>
-        <w:rPr>
-          <w:rFonts w:ascii="Times-Roman+2" w:hAnsi="Times-Roman+2" w:cs="Times-Roman+2"/>
-          <w:sz w:val="20"/>
+          <w:rFonts w:ascii="Times New Roman" w:hAnsi="Times New Roman" w:cs="Times New Roman"/>
+          <w:sz w:val="24"/>
+          <w:szCs w:val="20"/>
+        </w:rPr>
+      </w:pPr>
+      <w:r>
+        <w:rPr>
+          <w:rFonts w:ascii="Times New Roman" w:hAnsi="Times New Roman" w:cs="Times New Roman"/>
+          <w:sz w:val="24"/>
           <w:szCs w:val="20"/>
         </w:rPr>
         <w:t>About Medicine Module</w:t>
@@ -4265,15 +4220,15 @@
           <w:numId w:val="15"/>
         </w:numPr>
         <w:rPr>
-          <w:rFonts w:ascii="Times-Roman+2" w:hAnsi="Times-Roman+2" w:cs="Times-Roman+2"/>
-          <w:sz w:val="20"/>
-          <w:szCs w:val="20"/>
-        </w:rPr>
-      </w:pPr>
-      <w:r>
-        <w:rPr>
-          <w:rFonts w:ascii="Times-Roman+2" w:hAnsi="Times-Roman+2" w:cs="Times-Roman+2"/>
-          <w:sz w:val="20"/>
+          <w:rFonts w:ascii="Times New Roman" w:hAnsi="Times New Roman" w:cs="Times New Roman"/>
+          <w:sz w:val="24"/>
+          <w:szCs w:val="20"/>
+        </w:rPr>
+      </w:pPr>
+      <w:r>
+        <w:rPr>
+          <w:rFonts w:ascii="Times New Roman" w:hAnsi="Times New Roman" w:cs="Times New Roman"/>
+          <w:sz w:val="24"/>
           <w:szCs w:val="20"/>
         </w:rPr>
         <w:t>Stock Issue Form Module</w:t>
@@ -4287,19 +4242,21 @@
           <w:numId w:val="15"/>
         </w:numPr>
         <w:rPr>
-          <w:rFonts w:ascii="Times-Roman+2" w:hAnsi="Times-Roman+2" w:cs="Times-Roman+2"/>
-          <w:sz w:val="20"/>
-          <w:szCs w:val="20"/>
-        </w:rPr>
-      </w:pPr>
-      <w:r>
-        <w:rPr>
-          <w:rFonts w:ascii="Times-Roman+2" w:hAnsi="Times-Roman+2" w:cs="Times-Roman+2"/>
-          <w:sz w:val="20"/>
+          <w:rFonts w:ascii="Times New Roman" w:hAnsi="Times New Roman" w:cs="Times New Roman"/>
+          <w:sz w:val="24"/>
+          <w:szCs w:val="20"/>
+        </w:rPr>
+      </w:pPr>
+      <w:r>
+        <w:rPr>
+          <w:rFonts w:ascii="Times New Roman" w:hAnsi="Times New Roman" w:cs="Times New Roman"/>
+          <w:sz w:val="24"/>
           <w:szCs w:val="20"/>
         </w:rPr>
         <w:t>Stock Issue Item Module</w:t>
       </w:r>
+      <w:bookmarkStart w:id="0" w:name="_GoBack"/>
+      <w:bookmarkEnd w:id="0"/>
     </w:p>
     <w:p>
       <w:pPr>
@@ -4309,15 +4266,15 @@
           <w:numId w:val="15"/>
         </w:numPr>
         <w:rPr>
-          <w:rFonts w:ascii="Times-Roman+2" w:hAnsi="Times-Roman+2" w:cs="Times-Roman+2"/>
-          <w:sz w:val="20"/>
-          <w:szCs w:val="20"/>
-        </w:rPr>
-      </w:pPr>
-      <w:r>
-        <w:rPr>
-          <w:rFonts w:ascii="Times-Roman+2" w:hAnsi="Times-Roman+2" w:cs="Times-Roman+2"/>
-          <w:sz w:val="20"/>
+          <w:rFonts w:ascii="Times New Roman" w:hAnsi="Times New Roman" w:cs="Times New Roman"/>
+          <w:sz w:val="24"/>
+          <w:szCs w:val="20"/>
+        </w:rPr>
+      </w:pPr>
+      <w:r>
+        <w:rPr>
+          <w:rFonts w:ascii="Times New Roman" w:hAnsi="Times New Roman" w:cs="Times New Roman"/>
+          <w:sz w:val="24"/>
           <w:szCs w:val="20"/>
         </w:rPr>
         <w:t>Return Slip Form Module</w:t>
@@ -4331,8 +4288,8 @@
           <w:numId w:val="15"/>
         </w:numPr>
         <w:rPr>
-          <w:rFonts w:ascii="Times-Roman+2" w:hAnsi="Times-Roman+2" w:cs="Times-Roman+2"/>
-          <w:sz w:val="20"/>
+          <w:rFonts w:ascii="Times New Roman" w:hAnsi="Times New Roman" w:cs="Times New Roman"/>
+          <w:sz w:val="24"/>
           <w:szCs w:val="20"/>
         </w:rPr>
         <w:sectPr>
@@ -4343,8 +4300,8 @@
       </w:pPr>
       <w:r>
         <w:rPr>
-          <w:rFonts w:ascii="Times-Roman+2" w:hAnsi="Times-Roman+2" w:cs="Times-Roman+2"/>
-          <w:sz w:val="20"/>
+          <w:rFonts w:ascii="Times New Roman" w:hAnsi="Times New Roman" w:cs="Times New Roman"/>
+          <w:sz w:val="24"/>
           <w:szCs w:val="20"/>
         </w:rPr>
         <w:t>Return Item Module</w:t>
@@ -4379,8 +4336,6 @@
           <w:szCs w:val="20"/>
         </w:rPr>
       </w:pPr>
-      <w:bookmarkStart w:id="0" w:name="_GoBack"/>
-      <w:bookmarkEnd w:id="0"/>
     </w:p>
     <w:p>
       <w:pPr>
@@ -5375,23 +5330,7 @@
           <w:sz w:val="20"/>
           <w:szCs w:val="20"/>
         </w:rPr>
-        <w:t>Functionality</w:t>
-      </w:r>
-      <w:r>
-        <w:rPr>
-          <w:rFonts w:ascii="Times New Roman" w:hAnsi="Times New Roman" w:cs="Times New Roman"/>
-          <w:sz w:val="20"/>
-          <w:szCs w:val="20"/>
-        </w:rPr>
-        <w:t xml:space="preserve"> </w:t>
-      </w:r>
-      <w:r>
-        <w:rPr>
-          <w:rFonts w:ascii="Times New Roman" w:hAnsi="Times New Roman" w:cs="Times New Roman"/>
-          <w:sz w:val="20"/>
-          <w:szCs w:val="20"/>
-        </w:rPr>
-        <w:t>CRUD Function</w:t>
+        <w:t>Functionality CRUD Function</w:t>
       </w:r>
     </w:p>
     <w:p>
@@ -6483,15 +6422,7 @@
           <w:szCs w:val="24"/>
         </w:rPr>
         <w:lastRenderedPageBreak/>
-        <w:t xml:space="preserve">     </w:t>
-      </w:r>
-      <w:r>
-        <w:rPr>
-          <w:rFonts w:ascii="Times New Roman" w:eastAsia="Times New Roman" w:hAnsi="Times New Roman" w:cs="Times New Roman"/>
-          <w:color w:val="000000"/>
-          <w:szCs w:val="24"/>
-        </w:rPr>
-        <w:t>- Browser (Mozilla Firefox, Google Chrome)</w:t>
+        <w:t xml:space="preserve">     - Browser (Mozilla Firefox, Google Chrome)</w:t>
       </w:r>
     </w:p>
     <w:p>
@@ -9283,7 +9214,7 @@
             <w:bCs/>
             <w:noProof/>
           </w:rPr>
-          <w:t>14</w:t>
+          <w:t>10</w:t>
         </w:r>
         <w:r>
           <w:rPr>
@@ -11399,75 +11330,21 @@
   </w:num>
   <w:num w:numId="13">
     <w:abstractNumId w:val="10"/>
-    <w:lvlOverride w:ilvl="0"/>
-    <w:lvlOverride w:ilvl="1"/>
-    <w:lvlOverride w:ilvl="2"/>
-    <w:lvlOverride w:ilvl="3"/>
-    <w:lvlOverride w:ilvl="4"/>
-    <w:lvlOverride w:ilvl="5"/>
-    <w:lvlOverride w:ilvl="6"/>
-    <w:lvlOverride w:ilvl="7"/>
-    <w:lvlOverride w:ilvl="8"/>
   </w:num>
   <w:num w:numId="14">
     <w:abstractNumId w:val="12"/>
-    <w:lvlOverride w:ilvl="0"/>
-    <w:lvlOverride w:ilvl="1"/>
-    <w:lvlOverride w:ilvl="2"/>
-    <w:lvlOverride w:ilvl="3"/>
-    <w:lvlOverride w:ilvl="4"/>
-    <w:lvlOverride w:ilvl="5"/>
-    <w:lvlOverride w:ilvl="6"/>
-    <w:lvlOverride w:ilvl="7"/>
-    <w:lvlOverride w:ilvl="8"/>
   </w:num>
   <w:num w:numId="15">
     <w:abstractNumId w:val="9"/>
-    <w:lvlOverride w:ilvl="0"/>
-    <w:lvlOverride w:ilvl="1"/>
-    <w:lvlOverride w:ilvl="2"/>
-    <w:lvlOverride w:ilvl="3"/>
-    <w:lvlOverride w:ilvl="4"/>
-    <w:lvlOverride w:ilvl="5"/>
-    <w:lvlOverride w:ilvl="6"/>
-    <w:lvlOverride w:ilvl="7"/>
-    <w:lvlOverride w:ilvl="8"/>
   </w:num>
   <w:num w:numId="16">
     <w:abstractNumId w:val="3"/>
-    <w:lvlOverride w:ilvl="0"/>
-    <w:lvlOverride w:ilvl="1"/>
-    <w:lvlOverride w:ilvl="2"/>
-    <w:lvlOverride w:ilvl="3"/>
-    <w:lvlOverride w:ilvl="4"/>
-    <w:lvlOverride w:ilvl="5"/>
-    <w:lvlOverride w:ilvl="6"/>
-    <w:lvlOverride w:ilvl="7"/>
-    <w:lvlOverride w:ilvl="8"/>
   </w:num>
   <w:num w:numId="17">
     <w:abstractNumId w:val="1"/>
-    <w:lvlOverride w:ilvl="0"/>
-    <w:lvlOverride w:ilvl="1"/>
-    <w:lvlOverride w:ilvl="2"/>
-    <w:lvlOverride w:ilvl="3"/>
-    <w:lvlOverride w:ilvl="4"/>
-    <w:lvlOverride w:ilvl="5"/>
-    <w:lvlOverride w:ilvl="6"/>
-    <w:lvlOverride w:ilvl="7"/>
-    <w:lvlOverride w:ilvl="8"/>
   </w:num>
   <w:num w:numId="18">
     <w:abstractNumId w:val="8"/>
-    <w:lvlOverride w:ilvl="0"/>
-    <w:lvlOverride w:ilvl="1"/>
-    <w:lvlOverride w:ilvl="2"/>
-    <w:lvlOverride w:ilvl="3"/>
-    <w:lvlOverride w:ilvl="4"/>
-    <w:lvlOverride w:ilvl="5"/>
-    <w:lvlOverride w:ilvl="6"/>
-    <w:lvlOverride w:ilvl="7"/>
-    <w:lvlOverride w:ilvl="8"/>
   </w:num>
 </w:numbering>
 </file>

</xml_diff>

<commit_message>
documentation/quality/Final Docu for SQA PLAN.docx
</commit_message>
<xml_diff>
--- a/documentation/quality/Final Docu for SQA PLAN.docx
+++ b/documentation/quality/Final Docu for SQA PLAN.docx
@@ -2517,17 +2517,8 @@
           <w:color w:val="252525"/>
           <w:shd w:val="clear" w:color="auto" w:fill="FFFFFF"/>
         </w:rPr>
-        <w:t xml:space="preserve">that processes requests </w:t>
-      </w:r>
-      <w:proofErr w:type="gramStart"/>
-      <w:r>
-        <w:rPr>
-          <w:color w:val="252525"/>
-          <w:shd w:val="clear" w:color="auto" w:fill="FFFFFF"/>
-        </w:rPr>
-        <w:t>via</w:t>
-      </w:r>
-      <w:proofErr w:type="gramEnd"/>
+        <w:t>that processes requests via</w:t>
+      </w:r>
       <w:r>
         <w:rPr>
           <w:rStyle w:val="apple-converted-space"/>
@@ -3050,8 +3041,6 @@
           <w:szCs w:val="36"/>
         </w:rPr>
       </w:pPr>
-      <w:bookmarkStart w:id="0" w:name="_GoBack"/>
-      <w:bookmarkEnd w:id="0"/>
       <w:r>
         <w:rPr>
           <w:rFonts w:ascii="Times New Roman" w:hAnsi="Times New Roman" w:cs="Times New Roman"/>
@@ -4477,6 +4466,7 @@
           <w:szCs w:val="24"/>
         </w:rPr>
       </w:pPr>
+      <w:bookmarkStart w:id="0" w:name="_GoBack"/>
       <w:r>
         <w:rPr>
           <w:rFonts w:ascii="Times New Roman" w:hAnsi="Times New Roman" w:cs="Times New Roman"/>
@@ -4485,7 +4475,17 @@
           <w:szCs w:val="24"/>
         </w:rPr>
         <w:lastRenderedPageBreak/>
-        <w:t>Feature that to be tested:</w:t>
+        <w:t>Feature that to be tested</w:t>
+      </w:r>
+      <w:bookmarkEnd w:id="0"/>
+      <w:r>
+        <w:rPr>
+          <w:rFonts w:ascii="Times New Roman" w:hAnsi="Times New Roman" w:cs="Times New Roman"/>
+          <w:b/>
+          <w:sz w:val="24"/>
+          <w:szCs w:val="24"/>
+        </w:rPr>
+        <w:t>:</w:t>
       </w:r>
     </w:p>
     <w:p>
@@ -4969,30 +4969,6 @@
         </w:rPr>
         <w:t>CRUD Function</w:t>
       </w:r>
-    </w:p>
-    <w:p>
-      <w:pPr>
-        <w:pStyle w:val="ListParagraph"/>
-        <w:ind w:left="1440"/>
-        <w:rPr>
-          <w:rFonts w:ascii="Times New Roman" w:hAnsi="Times New Roman" w:cs="Times New Roman"/>
-          <w:b/>
-          <w:sz w:val="24"/>
-          <w:szCs w:val="24"/>
-        </w:rPr>
-      </w:pPr>
-    </w:p>
-    <w:p>
-      <w:pPr>
-        <w:pStyle w:val="ListParagraph"/>
-        <w:ind w:left="1440"/>
-        <w:rPr>
-          <w:rFonts w:ascii="Times New Roman" w:hAnsi="Times New Roman" w:cs="Times New Roman"/>
-          <w:b/>
-          <w:sz w:val="24"/>
-          <w:szCs w:val="24"/>
-        </w:rPr>
-      </w:pPr>
     </w:p>
     <w:p>
       <w:pPr>
@@ -5766,7 +5742,6 @@
           <w:szCs w:val="24"/>
           <w:shd w:val="clear" w:color="auto" w:fill="FFFFFF"/>
         </w:rPr>
-        <w:lastRenderedPageBreak/>
         <w:t>Noncompliance with coding or commentary standards.</w:t>
       </w:r>
     </w:p>
@@ -5793,6 +5768,7 @@
           <w:szCs w:val="24"/>
           <w:shd w:val="clear" w:color="auto" w:fill="FFFFFF"/>
         </w:rPr>
+        <w:lastRenderedPageBreak/>
         <w:t>Database Conflicts</w:t>
       </w:r>
     </w:p>
@@ -6230,6 +6206,7 @@
           <w:color w:val="000000"/>
           <w:sz w:val="22"/>
         </w:rPr>
+        <w:lastRenderedPageBreak/>
         <w:t>Software Tools and Techniques:</w:t>
       </w:r>
     </w:p>
@@ -7102,7 +7079,6 @@
           <w:sz w:val="28"/>
           <w:szCs w:val="36"/>
         </w:rPr>
-        <w:lastRenderedPageBreak/>
         <w:t>4.11</w:t>
       </w:r>
       <w:r>
@@ -7133,6 +7109,7 @@
           <w:sz w:val="28"/>
           <w:szCs w:val="36"/>
         </w:rPr>
+        <w:lastRenderedPageBreak/>
         <w:tab/>
       </w:r>
       <w:r>
@@ -8918,6 +8895,7 @@
               <w:rPr>
                 <w:rFonts w:ascii="Times New Roman" w:hAnsi="Times New Roman" w:cs="Times New Roman"/>
               </w:rPr>
+              <w:lastRenderedPageBreak/>
               <w:t>Quality Assurance</w:t>
             </w:r>
           </w:p>
@@ -9588,12 +9566,10 @@
       </w:rPr>
       <w:alias w:val="Company"/>
       <w:id w:val="270665196"/>
-      <w:placeholder>
-        <w:docPart w:val="680731F95BFE409281046656444D2CB8"/>
-      </w:placeholder>
       <w:dataBinding w:prefixMappings="xmlns:ns0='http://schemas.openxmlformats.org/officeDocument/2006/extended-properties'" w:xpath="/ns0:Properties[1]/ns0:Company[1]" w:storeItemID="{6668398D-A668-4E3E-A5EB-62B293D839F1}"/>
       <w:text/>
     </w:sdtPr>
+    <w:sdtEndPr/>
     <w:sdtContent>
       <w:p>
         <w:pPr>
@@ -9765,6 +9741,7 @@
         <w:docPartUnique/>
       </w:docPartObj>
     </w:sdtPr>
+    <w:sdtEndPr/>
     <w:sdtContent>
       <w:p>
         <w:pPr>
@@ -9805,7 +9782,7 @@
             <w:bCs/>
             <w:noProof/>
           </w:rPr>
-          <w:t>5</w:t>
+          <w:t>10</w:t>
         </w:r>
         <w:r>
           <w:rPr>
@@ -13685,503 +13662,6 @@
 </w:styles>
 </file>
 
-<file path=word/glossary/document.xml><?xml version="1.0" encoding="utf-8"?>
-<w:glossaryDocument xmlns:wpc="http://schemas.microsoft.com/office/word/2010/wordprocessingCanvas" xmlns:mc="http://schemas.openxmlformats.org/markup-compatibility/2006" xmlns:o="urn:schemas-microsoft-com:office:office" xmlns:r="http://schemas.openxmlformats.org/officeDocument/2006/relationships" xmlns:m="http://schemas.openxmlformats.org/officeDocument/2006/math" xmlns:v="urn:schemas-microsoft-com:vml" xmlns:wp14="http://schemas.microsoft.com/office/word/2010/wordprocessingDrawing" xmlns:wp="http://schemas.openxmlformats.org/drawingml/2006/wordprocessingDrawing" xmlns:w10="urn:schemas-microsoft-com:office:word" xmlns:w="http://schemas.openxmlformats.org/wordprocessingml/2006/main" xmlns:w14="http://schemas.microsoft.com/office/word/2010/wordml" xmlns:wpg="http://schemas.microsoft.com/office/word/2010/wordprocessingGroup" xmlns:wpi="http://schemas.microsoft.com/office/word/2010/wordprocessingInk" xmlns:wne="http://schemas.microsoft.com/office/word/2006/wordml" xmlns:wps="http://schemas.microsoft.com/office/word/2010/wordprocessingShape" mc:Ignorable="w14 wp14"/>
-</file>
-
-<file path=word/glossary/fontTable.xml><?xml version="1.0" encoding="utf-8"?>
-<w:fonts xmlns:mc="http://schemas.openxmlformats.org/markup-compatibility/2006" xmlns:r="http://schemas.openxmlformats.org/officeDocument/2006/relationships" xmlns:w="http://schemas.openxmlformats.org/wordprocessingml/2006/main" xmlns:w14="http://schemas.microsoft.com/office/word/2010/wordml" mc:Ignorable="w14">
-  <w:font w:name="Symbol">
-    <w:panose1 w:val="05050102010706020507"/>
-    <w:charset w:val="02"/>
-    <w:family w:val="roman"/>
-    <w:pitch w:val="variable"/>
-    <w:sig w:usb0="00000000" w:usb1="10000000" w:usb2="00000000" w:usb3="00000000" w:csb0="80000000" w:csb1="00000000"/>
-  </w:font>
-  <w:font w:name="Times New Roman">
-    <w:panose1 w:val="02020603050405020304"/>
-    <w:charset w:val="00"/>
-    <w:family w:val="roman"/>
-    <w:pitch w:val="variable"/>
-    <w:sig w:usb0="E0002AFF" w:usb1="C0007841" w:usb2="00000009" w:usb3="00000000" w:csb0="000001FF" w:csb1="00000000"/>
-  </w:font>
-  <w:font w:name="Courier New">
-    <w:panose1 w:val="02070309020205020404"/>
-    <w:charset w:val="00"/>
-    <w:family w:val="modern"/>
-    <w:pitch w:val="fixed"/>
-    <w:sig w:usb0="E0002AFF" w:usb1="C0007843" w:usb2="00000009" w:usb3="00000000" w:csb0="000001FF" w:csb1="00000000"/>
-  </w:font>
-  <w:font w:name="Wingdings">
-    <w:panose1 w:val="05000000000000000000"/>
-    <w:charset w:val="02"/>
-    <w:family w:val="auto"/>
-    <w:pitch w:val="variable"/>
-    <w:sig w:usb0="00000000" w:usb1="10000000" w:usb2="00000000" w:usb3="00000000" w:csb0="80000000" w:csb1="00000000"/>
-  </w:font>
-  <w:font w:name="Calibri">
-    <w:panose1 w:val="020F0502020204030204"/>
-    <w:charset w:val="00"/>
-    <w:family w:val="swiss"/>
-    <w:pitch w:val="variable"/>
-    <w:sig w:usb0="E00002FF" w:usb1="4000ACFF" w:usb2="00000001" w:usb3="00000000" w:csb0="0000019F" w:csb1="00000000"/>
-  </w:font>
-  <w:font w:name="Cambria">
-    <w:panose1 w:val="02040503050406030204"/>
-    <w:charset w:val="00"/>
-    <w:family w:val="roman"/>
-    <w:pitch w:val="variable"/>
-    <w:sig w:usb0="E00002FF" w:usb1="400004FF" w:usb2="00000000" w:usb3="00000000" w:csb0="0000019F" w:csb1="00000000"/>
-  </w:font>
-  <w:font w:name="Tahoma">
-    <w:panose1 w:val="020B0604030504040204"/>
-    <w:charset w:val="00"/>
-    <w:family w:val="swiss"/>
-    <w:pitch w:val="variable"/>
-    <w:sig w:usb0="E1002EFF" w:usb1="C000605B" w:usb2="00000029" w:usb3="00000000" w:csb0="000101FF" w:csb1="00000000"/>
-  </w:font>
-  <w:font w:name="Arial">
-    <w:panose1 w:val="020B0604020202020204"/>
-    <w:charset w:val="00"/>
-    <w:family w:val="swiss"/>
-    <w:pitch w:val="variable"/>
-    <w:sig w:usb0="E0002AFF" w:usb1="C0007843" w:usb2="00000009" w:usb3="00000000" w:csb0="000001FF" w:csb1="00000000"/>
-  </w:font>
-</w:fonts>
-</file>
-
-<file path=word/glossary/settings.xml><?xml version="1.0" encoding="utf-8"?>
-<w:settings xmlns:mc="http://schemas.openxmlformats.org/markup-compatibility/2006" xmlns:o="urn:schemas-microsoft-com:office:office" xmlns:r="http://schemas.openxmlformats.org/officeDocument/2006/relationships" xmlns:m="http://schemas.openxmlformats.org/officeDocument/2006/math" xmlns:v="urn:schemas-microsoft-com:vml" xmlns:w10="urn:schemas-microsoft-com:office:word" xmlns:w="http://schemas.openxmlformats.org/wordprocessingml/2006/main" xmlns:w14="http://schemas.microsoft.com/office/word/2010/wordml" xmlns:sl="http://schemas.openxmlformats.org/schemaLibrary/2006/main" mc:Ignorable="w14">
-  <w:view w:val="normal"/>
-  <w:defaultTabStop w:val="720"/>
-  <w:characterSpacingControl w:val="doNotCompress"/>
-  <w:compat>
-    <w:useFELayout/>
-    <w:compatSetting w:name="compatibilityMode" w:uri="http://schemas.microsoft.com/office/word" w:val="14"/>
-    <w:compatSetting w:name="overrideTableStyleFontSizeAndJustification" w:uri="http://schemas.microsoft.com/office/word" w:val="1"/>
-    <w:compatSetting w:name="enableOpenTypeFeatures" w:uri="http://schemas.microsoft.com/office/word" w:val="1"/>
-    <w:compatSetting w:name="doNotFlipMirrorIndents" w:uri="http://schemas.microsoft.com/office/word" w:val="1"/>
-  </w:compat>
-  <w:rsids>
-    <w:rsidRoot w:val="00F172E7"/>
-    <w:rsid w:val="00B732C4"/>
-    <w:rsid w:val="00F172E7"/>
-  </w:rsids>
-  <m:mathPr>
-    <m:mathFont m:val="Cambria Math"/>
-    <m:brkBin m:val="before"/>
-    <m:brkBinSub m:val="--"/>
-    <m:smallFrac m:val="0"/>
-    <m:dispDef/>
-    <m:lMargin m:val="0"/>
-    <m:rMargin m:val="0"/>
-    <m:defJc m:val="centerGroup"/>
-    <m:wrapIndent m:val="1440"/>
-    <m:intLim m:val="subSup"/>
-    <m:naryLim m:val="undOvr"/>
-  </m:mathPr>
-  <w:themeFontLang w:val="en-US"/>
-  <w:clrSchemeMapping w:bg1="light1" w:t1="dark1" w:bg2="light2" w:t2="dark2" w:accent1="accent1" w:accent2="accent2" w:accent3="accent3" w:accent4="accent4" w:accent5="accent5" w:accent6="accent6" w:hyperlink="hyperlink" w:followedHyperlink="followedHyperlink"/>
-  <w:decimalSymbol w:val="."/>
-  <w:listSeparator w:val=","/>
-</w:settings>
-</file>
-
-<file path=word/glossary/styles.xml><?xml version="1.0" encoding="utf-8"?>
-<w:styles xmlns:mc="http://schemas.openxmlformats.org/markup-compatibility/2006" xmlns:r="http://schemas.openxmlformats.org/officeDocument/2006/relationships" xmlns:w="http://schemas.openxmlformats.org/wordprocessingml/2006/main" xmlns:w14="http://schemas.microsoft.com/office/word/2010/wordml" mc:Ignorable="w14">
-  <w:docDefaults>
-    <w:rPrDefault>
-      <w:rPr>
-        <w:rFonts w:asciiTheme="minorHAnsi" w:eastAsiaTheme="minorEastAsia" w:hAnsiTheme="minorHAnsi" w:cstheme="minorBidi"/>
-        <w:sz w:val="22"/>
-        <w:szCs w:val="22"/>
-        <w:lang w:val="en-US" w:eastAsia="en-US" w:bidi="ar-SA"/>
-      </w:rPr>
-    </w:rPrDefault>
-    <w:pPrDefault>
-      <w:pPr>
-        <w:spacing w:after="200" w:line="276" w:lineRule="auto"/>
-      </w:pPr>
-    </w:pPrDefault>
-  </w:docDefaults>
-  <w:latentStyles w:defLockedState="0" w:defUIPriority="99" w:defSemiHidden="1" w:defUnhideWhenUsed="1" w:defQFormat="0" w:count="267">
-    <w:lsdException w:name="Normal" w:semiHidden="0" w:uiPriority="0" w:unhideWhenUsed="0" w:qFormat="1"/>
-    <w:lsdException w:name="heading 1" w:semiHidden="0" w:uiPriority="9" w:unhideWhenUsed="0" w:qFormat="1"/>
-    <w:lsdException w:name="heading 2" w:uiPriority="9" w:qFormat="1"/>
-    <w:lsdException w:name="heading 3" w:uiPriority="9" w:qFormat="1"/>
-    <w:lsdException w:name="heading 4" w:uiPriority="9" w:qFormat="1"/>
-    <w:lsdException w:name="heading 5" w:uiPriority="9" w:qFormat="1"/>
-    <w:lsdException w:name="heading 6" w:uiPriority="9" w:qFormat="1"/>
-    <w:lsdException w:name="heading 7" w:uiPriority="9" w:qFormat="1"/>
-    <w:lsdException w:name="heading 8" w:uiPriority="9" w:qFormat="1"/>
-    <w:lsdException w:name="heading 9" w:uiPriority="9" w:qFormat="1"/>
-    <w:lsdException w:name="toc 1" w:uiPriority="39"/>
-    <w:lsdException w:name="toc 2" w:uiPriority="39"/>
-    <w:lsdException w:name="toc 3" w:uiPriority="39"/>
-    <w:lsdException w:name="toc 4" w:uiPriority="39"/>
-    <w:lsdException w:name="toc 5" w:uiPriority="39"/>
-    <w:lsdException w:name="toc 6" w:uiPriority="39"/>
-    <w:lsdException w:name="toc 7" w:uiPriority="39"/>
-    <w:lsdException w:name="toc 8" w:uiPriority="39"/>
-    <w:lsdException w:name="toc 9" w:uiPriority="39"/>
-    <w:lsdException w:name="caption" w:uiPriority="35" w:qFormat="1"/>
-    <w:lsdException w:name="Title" w:semiHidden="0" w:uiPriority="10" w:unhideWhenUsed="0" w:qFormat="1"/>
-    <w:lsdException w:name="Default Paragraph Font" w:uiPriority="1"/>
-    <w:lsdException w:name="Subtitle" w:semiHidden="0" w:uiPriority="11" w:unhideWhenUsed="0" w:qFormat="1"/>
-    <w:lsdException w:name="Strong" w:semiHidden="0" w:uiPriority="22" w:unhideWhenUsed="0" w:qFormat="1"/>
-    <w:lsdException w:name="Emphasis" w:semiHidden="0" w:uiPriority="20" w:unhideWhenUsed="0" w:qFormat="1"/>
-    <w:lsdException w:name="Table Grid" w:semiHidden="0" w:uiPriority="59" w:unhideWhenUsed="0"/>
-    <w:lsdException w:name="Placeholder Text" w:unhideWhenUsed="0"/>
-    <w:lsdException w:name="No Spacing" w:semiHidden="0" w:uiPriority="1" w:unhideWhenUsed="0" w:qFormat="1"/>
-    <w:lsdException w:name="Light Shading" w:semiHidden="0" w:uiPriority="60" w:unhideWhenUsed="0"/>
-    <w:lsdException w:name="Light List" w:semiHidden="0" w:uiPriority="61" w:unhideWhenUsed="0"/>
-    <w:lsdException w:name="Light Grid" w:semiHidden="0" w:uiPriority="62" w:unhideWhenUsed="0"/>
-    <w:lsdException w:name="Medium Shading 1" w:semiHidden="0" w:uiPriority="63" w:unhideWhenUsed="0"/>
-    <w:lsdException w:name="Medium Shading 2" w:semiHidden="0" w:uiPriority="64" w:unhideWhenUsed="0"/>
-    <w:lsdException w:name="Medium List 1" w:semiHidden="0" w:uiPriority="65" w:unhideWhenUsed="0"/>
-    <w:lsdException w:name="Medium List 2" w:semiHidden="0" w:uiPriority="66" w:unhideWhenUsed="0"/>
-    <w:lsdException w:name="Medium Grid 1" w:semiHidden="0" w:uiPriority="67" w:unhideWhenUsed="0"/>
-    <w:lsdException w:name="Medium Grid 2" w:semiHidden="0" w:uiPriority="68" w:unhideWhenUsed="0"/>
-    <w:lsdException w:name="Medium Grid 3" w:semiHidden="0" w:uiPriority="69" w:unhideWhenUsed="0"/>
-    <w:lsdException w:name="Dark List" w:semiHidden="0" w:uiPriority="70" w:unhideWhenUsed="0"/>
-    <w:lsdException w:name="Colorful Shading" w:semiHidden="0" w:uiPriority="71" w:unhideWhenUsed="0"/>
-    <w:lsdException w:name="Colorful List" w:semiHidden="0" w:uiPriority="72" w:unhideWhenUsed="0"/>
-    <w:lsdException w:name="Colorful Grid" w:semiHidden="0" w:uiPriority="73" w:unhideWhenUsed="0"/>
-    <w:lsdException w:name="Light Shading Accent 1" w:semiHidden="0" w:uiPriority="60" w:unhideWhenUsed="0"/>
-    <w:lsdException w:name="Light List Accent 1" w:semiHidden="0" w:uiPriority="61" w:unhideWhenUsed="0"/>
-    <w:lsdException w:name="Light Grid Accent 1" w:semiHidden="0" w:uiPriority="62" w:unhideWhenUsed="0"/>
-    <w:lsdException w:name="Medium Shading 1 Accent 1" w:semiHidden="0" w:uiPriority="63" w:unhideWhenUsed="0"/>
-    <w:lsdException w:name="Medium Shading 2 Accent 1" w:semiHidden="0" w:uiPriority="64" w:unhideWhenUsed="0"/>
-    <w:lsdException w:name="Medium List 1 Accent 1" w:semiHidden="0" w:uiPriority="65" w:unhideWhenUsed="0"/>
-    <w:lsdException w:name="Revision" w:unhideWhenUsed="0"/>
-    <w:lsdException w:name="List Paragraph" w:semiHidden="0" w:uiPriority="34" w:unhideWhenUsed="0" w:qFormat="1"/>
-    <w:lsdException w:name="Quote" w:semiHidden="0" w:uiPriority="29" w:unhideWhenUsed="0" w:qFormat="1"/>
-    <w:lsdException w:name="Intense Quote" w:semiHidden="0" w:uiPriority="30" w:unhideWhenUsed="0" w:qFormat="1"/>
-    <w:lsdException w:name="Medium List 2 Accent 1" w:semiHidden="0" w:uiPriority="66" w:unhideWhenUsed="0"/>
-    <w:lsdException w:name="Medium Grid 1 Accent 1" w:semiHidden="0" w:uiPriority="67" w:unhideWhenUsed="0"/>
-    <w:lsdException w:name="Medium Grid 2 Accent 1" w:semiHidden="0" w:uiPriority="68" w:unhideWhenUsed="0"/>
-    <w:lsdException w:name="Medium Grid 3 Accent 1" w:semiHidden="0" w:uiPriority="69" w:unhideWhenUsed="0"/>
-    <w:lsdException w:name="Dark List Accent 1" w:semiHidden="0" w:uiPriority="70" w:unhideWhenUsed="0"/>
-    <w:lsdException w:name="Colorful Shading Accent 1" w:semiHidden="0" w:uiPriority="71" w:unhideWhenUsed="0"/>
-    <w:lsdException w:name="Colorful List Accent 1" w:semiHidden="0" w:uiPriority="72" w:unhideWhenUsed="0"/>
-    <w:lsdException w:name="Colorful Grid Accent 1" w:semiHidden="0" w:uiPriority="73" w:unhideWhenUsed="0"/>
-    <w:lsdException w:name="Light Shading Accent 2" w:semiHidden="0" w:uiPriority="60" w:unhideWhenUsed="0"/>
-    <w:lsdException w:name="Light List Accent 2" w:semiHidden="0" w:uiPriority="61" w:unhideWhenUsed="0"/>
-    <w:lsdException w:name="Light Grid Accent 2" w:semiHidden="0" w:uiPriority="62" w:unhideWhenUsed="0"/>
-    <w:lsdException w:name="Medium Shading 1 Accent 2" w:semiHidden="0" w:uiPriority="63" w:unhideWhenUsed="0"/>
-    <w:lsdException w:name="Medium Shading 2 Accent 2" w:semiHidden="0" w:uiPriority="64" w:unhideWhenUsed="0"/>
-    <w:lsdException w:name="Medium List 1 Accent 2" w:semiHidden="0" w:uiPriority="65" w:unhideWhenUsed="0"/>
-    <w:lsdException w:name="Medium List 2 Accent 2" w:semiHidden="0" w:uiPriority="66" w:unhideWhenUsed="0"/>
-    <w:lsdException w:name="Medium Grid 1 Accent 2" w:semiHidden="0" w:uiPriority="67" w:unhideWhenUsed="0"/>
-    <w:lsdException w:name="Medium Grid 2 Accent 2" w:semiHidden="0" w:uiPriority="68" w:unhideWhenUsed="0"/>
-    <w:lsdException w:name="Medium Grid 3 Accent 2" w:semiHidden="0" w:uiPriority="69" w:unhideWhenUsed="0"/>
-    <w:lsdException w:name="Dark List Accent 2" w:semiHidden="0" w:uiPriority="70" w:unhideWhenUsed="0"/>
-    <w:lsdException w:name="Colorful Shading Accent 2" w:semiHidden="0" w:uiPriority="71" w:unhideWhenUsed="0"/>
-    <w:lsdException w:name="Colorful List Accent 2" w:semiHidden="0" w:uiPriority="72" w:unhideWhenUsed="0"/>
-    <w:lsdException w:name="Colorful Grid Accent 2" w:semiHidden="0" w:uiPriority="73" w:unhideWhenUsed="0"/>
-    <w:lsdException w:name="Light Shading Accent 3" w:semiHidden="0" w:uiPriority="60" w:unhideWhenUsed="0"/>
-    <w:lsdException w:name="Light List Accent 3" w:semiHidden="0" w:uiPriority="61" w:unhideWhenUsed="0"/>
-    <w:lsdException w:name="Light Grid Accent 3" w:semiHidden="0" w:uiPriority="62" w:unhideWhenUsed="0"/>
-    <w:lsdException w:name="Medium Shading 1 Accent 3" w:semiHidden="0" w:uiPriority="63" w:unhideWhenUsed="0"/>
-    <w:lsdException w:name="Medium Shading 2 Accent 3" w:semiHidden="0" w:uiPriority="64" w:unhideWhenUsed="0"/>
-    <w:lsdException w:name="Medium List 1 Accent 3" w:semiHidden="0" w:uiPriority="65" w:unhideWhenUsed="0"/>
-    <w:lsdException w:name="Medium List 2 Accent 3" w:semiHidden="0" w:uiPriority="66" w:unhideWhenUsed="0"/>
-    <w:lsdException w:name="Medium Grid 1 Accent 3" w:semiHidden="0" w:uiPriority="67" w:unhideWhenUsed="0"/>
-    <w:lsdException w:name="Medium Grid 2 Accent 3" w:semiHidden="0" w:uiPriority="68" w:unhideWhenUsed="0"/>
-    <w:lsdException w:name="Medium Grid 3 Accent 3" w:semiHidden="0" w:uiPriority="69" w:unhideWhenUsed="0"/>
-    <w:lsdException w:name="Dark List Accent 3" w:semiHidden="0" w:uiPriority="70" w:unhideWhenUsed="0"/>
-    <w:lsdException w:name="Colorful Shading Accent 3" w:semiHidden="0" w:uiPriority="71" w:unhideWhenUsed="0"/>
-    <w:lsdException w:name="Colorful List Accent 3" w:semiHidden="0" w:uiPriority="72" w:unhideWhenUsed="0"/>
-    <w:lsdException w:name="Colorful Grid Accent 3" w:semiHidden="0" w:uiPriority="73" w:unhideWhenUsed="0"/>
-    <w:lsdException w:name="Light Shading Accent 4" w:semiHidden="0" w:uiPriority="60" w:unhideWhenUsed="0"/>
-    <w:lsdException w:name="Light List Accent 4" w:semiHidden="0" w:uiPriority="61" w:unhideWhenUsed="0"/>
-    <w:lsdException w:name="Light Grid Accent 4" w:semiHidden="0" w:uiPriority="62" w:unhideWhenUsed="0"/>
-    <w:lsdException w:name="Medium Shading 1 Accent 4" w:semiHidden="0" w:uiPriority="63" w:unhideWhenUsed="0"/>
-    <w:lsdException w:name="Medium Shading 2 Accent 4" w:semiHidden="0" w:uiPriority="64" w:unhideWhenUsed="0"/>
-    <w:lsdException w:name="Medium List 1 Accent 4" w:semiHidden="0" w:uiPriority="65" w:unhideWhenUsed="0"/>
-    <w:lsdException w:name="Medium List 2 Accent 4" w:semiHidden="0" w:uiPriority="66" w:unhideWhenUsed="0"/>
-    <w:lsdException w:name="Medium Grid 1 Accent 4" w:semiHidden="0" w:uiPriority="67" w:unhideWhenUsed="0"/>
-    <w:lsdException w:name="Medium Grid 2 Accent 4" w:semiHidden="0" w:uiPriority="68" w:unhideWhenUsed="0"/>
-    <w:lsdException w:name="Medium Grid 3 Accent 4" w:semiHidden="0" w:uiPriority="69" w:unhideWhenUsed="0"/>
-    <w:lsdException w:name="Dark List Accent 4" w:semiHidden="0" w:uiPriority="70" w:unhideWhenUsed="0"/>
-    <w:lsdException w:name="Colorful Shading Accent 4" w:semiHidden="0" w:uiPriority="71" w:unhideWhenUsed="0"/>
-    <w:lsdException w:name="Colorful List Accent 4" w:semiHidden="0" w:uiPriority="72" w:unhideWhenUsed="0"/>
-    <w:lsdException w:name="Colorful Grid Accent 4" w:semiHidden="0" w:uiPriority="73" w:unhideWhenUsed="0"/>
-    <w:lsdException w:name="Light Shading Accent 5" w:semiHidden="0" w:uiPriority="60" w:unhideWhenUsed="0"/>
-    <w:lsdException w:name="Light List Accent 5" w:semiHidden="0" w:uiPriority="61" w:unhideWhenUsed="0"/>
-    <w:lsdException w:name="Light Grid Accent 5" w:semiHidden="0" w:uiPriority="62" w:unhideWhenUsed="0"/>
-    <w:lsdException w:name="Medium Shading 1 Accent 5" w:semiHidden="0" w:uiPriority="63" w:unhideWhenUsed="0"/>
-    <w:lsdException w:name="Medium Shading 2 Accent 5" w:semiHidden="0" w:uiPriority="64" w:unhideWhenUsed="0"/>
-    <w:lsdException w:name="Medium List 1 Accent 5" w:semiHidden="0" w:uiPriority="65" w:unhideWhenUsed="0"/>
-    <w:lsdException w:name="Medium List 2 Accent 5" w:semiHidden="0" w:uiPriority="66" w:unhideWhenUsed="0"/>
-    <w:lsdException w:name="Medium Grid 1 Accent 5" w:semiHidden="0" w:uiPriority="67" w:unhideWhenUsed="0"/>
-    <w:lsdException w:name="Medium Grid 2 Accent 5" w:semiHidden="0" w:uiPriority="68" w:unhideWhenUsed="0"/>
-    <w:lsdException w:name="Medium Grid 3 Accent 5" w:semiHidden="0" w:uiPriority="69" w:unhideWhenUsed="0"/>
-    <w:lsdException w:name="Dark List Accent 5" w:semiHidden="0" w:uiPriority="70" w:unhideWhenUsed="0"/>
-    <w:lsdException w:name="Colorful Shading Accent 5" w:semiHidden="0" w:uiPriority="71" w:unhideWhenUsed="0"/>
-    <w:lsdException w:name="Colorful List Accent 5" w:semiHidden="0" w:uiPriority="72" w:unhideWhenUsed="0"/>
-    <w:lsdException w:name="Colorful Grid Accent 5" w:semiHidden="0" w:uiPriority="73" w:unhideWhenUsed="0"/>
-    <w:lsdException w:name="Light Shading Accent 6" w:semiHidden="0" w:uiPriority="60" w:unhideWhenUsed="0"/>
-    <w:lsdException w:name="Light List Accent 6" w:semiHidden="0" w:uiPriority="61" w:unhideWhenUsed="0"/>
-    <w:lsdException w:name="Light Grid Accent 6" w:semiHidden="0" w:uiPriority="62" w:unhideWhenUsed="0"/>
-    <w:lsdException w:name="Medium Shading 1 Accent 6" w:semiHidden="0" w:uiPriority="63" w:unhideWhenUsed="0"/>
-    <w:lsdException w:name="Medium Shading 2 Accent 6" w:semiHidden="0" w:uiPriority="64" w:unhideWhenUsed="0"/>
-    <w:lsdException w:name="Medium List 1 Accent 6" w:semiHidden="0" w:uiPriority="65" w:unhideWhenUsed="0"/>
-    <w:lsdException w:name="Medium List 2 Accent 6" w:semiHidden="0" w:uiPriority="66" w:unhideWhenUsed="0"/>
-    <w:lsdException w:name="Medium Grid 1 Accent 6" w:semiHidden="0" w:uiPriority="67" w:unhideWhenUsed="0"/>
-    <w:lsdException w:name="Medium Grid 2 Accent 6" w:semiHidden="0" w:uiPriority="68" w:unhideWhenUsed="0"/>
-    <w:lsdException w:name="Medium Grid 3 Accent 6" w:semiHidden="0" w:uiPriority="69" w:unhideWhenUsed="0"/>
-    <w:lsdException w:name="Dark List Accent 6" w:semiHidden="0" w:uiPriority="70" w:unhideWhenUsed="0"/>
-    <w:lsdException w:name="Colorful Shading Accent 6" w:semiHidden="0" w:uiPriority="71" w:unhideWhenUsed="0"/>
-    <w:lsdException w:name="Colorful List Accent 6" w:semiHidden="0" w:uiPriority="72" w:unhideWhenUsed="0"/>
-    <w:lsdException w:name="Colorful Grid Accent 6" w:semiHidden="0" w:uiPriority="73" w:unhideWhenUsed="0"/>
-    <w:lsdException w:name="Subtle Emphasis" w:semiHidden="0" w:uiPriority="19" w:unhideWhenUsed="0" w:qFormat="1"/>
-    <w:lsdException w:name="Intense Emphasis" w:semiHidden="0" w:uiPriority="21" w:unhideWhenUsed="0" w:qFormat="1"/>
-    <w:lsdException w:name="Subtle Reference" w:semiHidden="0" w:uiPriority="31" w:unhideWhenUsed="0" w:qFormat="1"/>
-    <w:lsdException w:name="Intense Reference" w:semiHidden="0" w:uiPriority="32" w:unhideWhenUsed="0" w:qFormat="1"/>
-    <w:lsdException w:name="Book Title" w:semiHidden="0" w:uiPriority="33" w:unhideWhenUsed="0" w:qFormat="1"/>
-    <w:lsdException w:name="Bibliography" w:uiPriority="37"/>
-    <w:lsdException w:name="TOC Heading" w:uiPriority="39" w:qFormat="1"/>
-  </w:latentStyles>
-  <w:style w:type="paragraph" w:default="1" w:styleId="Normal">
-    <w:name w:val="Normal"/>
-    <w:qFormat/>
-  </w:style>
-  <w:style w:type="character" w:default="1" w:styleId="DefaultParagraphFont">
-    <w:name w:val="Default Paragraph Font"/>
-    <w:uiPriority w:val="1"/>
-    <w:semiHidden/>
-    <w:unhideWhenUsed/>
-  </w:style>
-  <w:style w:type="table" w:default="1" w:styleId="TableNormal">
-    <w:name w:val="Normal Table"/>
-    <w:uiPriority w:val="99"/>
-    <w:semiHidden/>
-    <w:unhideWhenUsed/>
-    <w:tblPr>
-      <w:tblInd w:w="0" w:type="dxa"/>
-      <w:tblCellMar>
-        <w:top w:w="0" w:type="dxa"/>
-        <w:left w:w="108" w:type="dxa"/>
-        <w:bottom w:w="0" w:type="dxa"/>
-        <w:right w:w="108" w:type="dxa"/>
-      </w:tblCellMar>
-    </w:tblPr>
-  </w:style>
-  <w:style w:type="numbering" w:default="1" w:styleId="NoList">
-    <w:name w:val="No List"/>
-    <w:uiPriority w:val="99"/>
-    <w:semiHidden/>
-    <w:unhideWhenUsed/>
-  </w:style>
-  <w:style w:type="paragraph" w:customStyle="1" w:styleId="680731F95BFE409281046656444D2CB8">
-    <w:name w:val="680731F95BFE409281046656444D2CB8"/>
-    <w:rsid w:val="00F172E7"/>
-  </w:style>
-</w:styles>
-</file>
-
-<file path=word/glossary/stylesWithEffects.xml><?xml version="1.0" encoding="utf-8"?>
-<w:styles xmlns:wpc="http://schemas.microsoft.com/office/word/2010/wordprocessingCanvas" xmlns:mc="http://schemas.openxmlformats.org/markup-compatibility/2006" xmlns:o="urn:schemas-microsoft-com:office:office" xmlns:r="http://schemas.openxmlformats.org/officeDocument/2006/relationships" xmlns:m="http://schemas.openxmlformats.org/officeDocument/2006/math" xmlns:v="urn:schemas-microsoft-com:vml" xmlns:wp14="http://schemas.microsoft.com/office/word/2010/wordprocessingDrawing" xmlns:wp="http://schemas.openxmlformats.org/drawingml/2006/wordprocessingDrawing" xmlns:w10="urn:schemas-microsoft-com:office:word" xmlns:w="http://schemas.openxmlformats.org/wordprocessingml/2006/main" xmlns:w14="http://schemas.microsoft.com/office/word/2010/wordml" xmlns:wpg="http://schemas.microsoft.com/office/word/2010/wordprocessingGroup" xmlns:wpi="http://schemas.microsoft.com/office/word/2010/wordprocessingInk" xmlns:wne="http://schemas.microsoft.com/office/word/2006/wordml" xmlns:wps="http://schemas.microsoft.com/office/word/2010/wordprocessingShape" mc:Ignorable="w14 wp14">
-  <w:docDefaults>
-    <w:rPrDefault>
-      <w:rPr>
-        <w:rFonts w:asciiTheme="minorHAnsi" w:eastAsiaTheme="minorEastAsia" w:hAnsiTheme="minorHAnsi" w:cstheme="minorBidi"/>
-        <w:sz w:val="22"/>
-        <w:szCs w:val="22"/>
-        <w:lang w:val="en-US" w:eastAsia="en-US" w:bidi="ar-SA"/>
-      </w:rPr>
-    </w:rPrDefault>
-    <w:pPrDefault>
-      <w:pPr>
-        <w:spacing w:after="200" w:line="276" w:lineRule="auto"/>
-      </w:pPr>
-    </w:pPrDefault>
-  </w:docDefaults>
-  <w:latentStyles w:defLockedState="0" w:defUIPriority="99" w:defSemiHidden="1" w:defUnhideWhenUsed="1" w:defQFormat="0" w:count="267">
-    <w:lsdException w:name="Normal" w:semiHidden="0" w:uiPriority="0" w:unhideWhenUsed="0" w:qFormat="1"/>
-    <w:lsdException w:name="heading 1" w:semiHidden="0" w:uiPriority="9" w:unhideWhenUsed="0" w:qFormat="1"/>
-    <w:lsdException w:name="heading 2" w:uiPriority="9" w:qFormat="1"/>
-    <w:lsdException w:name="heading 3" w:uiPriority="9" w:qFormat="1"/>
-    <w:lsdException w:name="heading 4" w:uiPriority="9" w:qFormat="1"/>
-    <w:lsdException w:name="heading 5" w:uiPriority="9" w:qFormat="1"/>
-    <w:lsdException w:name="heading 6" w:uiPriority="9" w:qFormat="1"/>
-    <w:lsdException w:name="heading 7" w:uiPriority="9" w:qFormat="1"/>
-    <w:lsdException w:name="heading 8" w:uiPriority="9" w:qFormat="1"/>
-    <w:lsdException w:name="heading 9" w:uiPriority="9" w:qFormat="1"/>
-    <w:lsdException w:name="toc 1" w:uiPriority="39"/>
-    <w:lsdException w:name="toc 2" w:uiPriority="39"/>
-    <w:lsdException w:name="toc 3" w:uiPriority="39"/>
-    <w:lsdException w:name="toc 4" w:uiPriority="39"/>
-    <w:lsdException w:name="toc 5" w:uiPriority="39"/>
-    <w:lsdException w:name="toc 6" w:uiPriority="39"/>
-    <w:lsdException w:name="toc 7" w:uiPriority="39"/>
-    <w:lsdException w:name="toc 8" w:uiPriority="39"/>
-    <w:lsdException w:name="toc 9" w:uiPriority="39"/>
-    <w:lsdException w:name="caption" w:uiPriority="35" w:qFormat="1"/>
-    <w:lsdException w:name="Title" w:semiHidden="0" w:uiPriority="10" w:unhideWhenUsed="0" w:qFormat="1"/>
-    <w:lsdException w:name="Default Paragraph Font" w:uiPriority="1"/>
-    <w:lsdException w:name="Subtitle" w:semiHidden="0" w:uiPriority="11" w:unhideWhenUsed="0" w:qFormat="1"/>
-    <w:lsdException w:name="Strong" w:semiHidden="0" w:uiPriority="22" w:unhideWhenUsed="0" w:qFormat="1"/>
-    <w:lsdException w:name="Emphasis" w:semiHidden="0" w:uiPriority="20" w:unhideWhenUsed="0" w:qFormat="1"/>
-    <w:lsdException w:name="Table Grid" w:semiHidden="0" w:uiPriority="59" w:unhideWhenUsed="0"/>
-    <w:lsdException w:name="Placeholder Text" w:unhideWhenUsed="0"/>
-    <w:lsdException w:name="No Spacing" w:semiHidden="0" w:uiPriority="1" w:unhideWhenUsed="0" w:qFormat="1"/>
-    <w:lsdException w:name="Light Shading" w:semiHidden="0" w:uiPriority="60" w:unhideWhenUsed="0"/>
-    <w:lsdException w:name="Light List" w:semiHidden="0" w:uiPriority="61" w:unhideWhenUsed="0"/>
-    <w:lsdException w:name="Light Grid" w:semiHidden="0" w:uiPriority="62" w:unhideWhenUsed="0"/>
-    <w:lsdException w:name="Medium Shading 1" w:semiHidden="0" w:uiPriority="63" w:unhideWhenUsed="0"/>
-    <w:lsdException w:name="Medium Shading 2" w:semiHidden="0" w:uiPriority="64" w:unhideWhenUsed="0"/>
-    <w:lsdException w:name="Medium List 1" w:semiHidden="0" w:uiPriority="65" w:unhideWhenUsed="0"/>
-    <w:lsdException w:name="Medium List 2" w:semiHidden="0" w:uiPriority="66" w:unhideWhenUsed="0"/>
-    <w:lsdException w:name="Medium Grid 1" w:semiHidden="0" w:uiPriority="67" w:unhideWhenUsed="0"/>
-    <w:lsdException w:name="Medium Grid 2" w:semiHidden="0" w:uiPriority="68" w:unhideWhenUsed="0"/>
-    <w:lsdException w:name="Medium Grid 3" w:semiHidden="0" w:uiPriority="69" w:unhideWhenUsed="0"/>
-    <w:lsdException w:name="Dark List" w:semiHidden="0" w:uiPriority="70" w:unhideWhenUsed="0"/>
-    <w:lsdException w:name="Colorful Shading" w:semiHidden="0" w:uiPriority="71" w:unhideWhenUsed="0"/>
-    <w:lsdException w:name="Colorful List" w:semiHidden="0" w:uiPriority="72" w:unhideWhenUsed="0"/>
-    <w:lsdException w:name="Colorful Grid" w:semiHidden="0" w:uiPriority="73" w:unhideWhenUsed="0"/>
-    <w:lsdException w:name="Light Shading Accent 1" w:semiHidden="0" w:uiPriority="60" w:unhideWhenUsed="0"/>
-    <w:lsdException w:name="Light List Accent 1" w:semiHidden="0" w:uiPriority="61" w:unhideWhenUsed="0"/>
-    <w:lsdException w:name="Light Grid Accent 1" w:semiHidden="0" w:uiPriority="62" w:unhideWhenUsed="0"/>
-    <w:lsdException w:name="Medium Shading 1 Accent 1" w:semiHidden="0" w:uiPriority="63" w:unhideWhenUsed="0"/>
-    <w:lsdException w:name="Medium Shading 2 Accent 1" w:semiHidden="0" w:uiPriority="64" w:unhideWhenUsed="0"/>
-    <w:lsdException w:name="Medium List 1 Accent 1" w:semiHidden="0" w:uiPriority="65" w:unhideWhenUsed="0"/>
-    <w:lsdException w:name="Revision" w:unhideWhenUsed="0"/>
-    <w:lsdException w:name="List Paragraph" w:semiHidden="0" w:uiPriority="34" w:unhideWhenUsed="0" w:qFormat="1"/>
-    <w:lsdException w:name="Quote" w:semiHidden="0" w:uiPriority="29" w:unhideWhenUsed="0" w:qFormat="1"/>
-    <w:lsdException w:name="Intense Quote" w:semiHidden="0" w:uiPriority="30" w:unhideWhenUsed="0" w:qFormat="1"/>
-    <w:lsdException w:name="Medium List 2 Accent 1" w:semiHidden="0" w:uiPriority="66" w:unhideWhenUsed="0"/>
-    <w:lsdException w:name="Medium Grid 1 Accent 1" w:semiHidden="0" w:uiPriority="67" w:unhideWhenUsed="0"/>
-    <w:lsdException w:name="Medium Grid 2 Accent 1" w:semiHidden="0" w:uiPriority="68" w:unhideWhenUsed="0"/>
-    <w:lsdException w:name="Medium Grid 3 Accent 1" w:semiHidden="0" w:uiPriority="69" w:unhideWhenUsed="0"/>
-    <w:lsdException w:name="Dark List Accent 1" w:semiHidden="0" w:uiPriority="70" w:unhideWhenUsed="0"/>
-    <w:lsdException w:name="Colorful Shading Accent 1" w:semiHidden="0" w:uiPriority="71" w:unhideWhenUsed="0"/>
-    <w:lsdException w:name="Colorful List Accent 1" w:semiHidden="0" w:uiPriority="72" w:unhideWhenUsed="0"/>
-    <w:lsdException w:name="Colorful Grid Accent 1" w:semiHidden="0" w:uiPriority="73" w:unhideWhenUsed="0"/>
-    <w:lsdException w:name="Light Shading Accent 2" w:semiHidden="0" w:uiPriority="60" w:unhideWhenUsed="0"/>
-    <w:lsdException w:name="Light List Accent 2" w:semiHidden="0" w:uiPriority="61" w:unhideWhenUsed="0"/>
-    <w:lsdException w:name="Light Grid Accent 2" w:semiHidden="0" w:uiPriority="62" w:unhideWhenUsed="0"/>
-    <w:lsdException w:name="Medium Shading 1 Accent 2" w:semiHidden="0" w:uiPriority="63" w:unhideWhenUsed="0"/>
-    <w:lsdException w:name="Medium Shading 2 Accent 2" w:semiHidden="0" w:uiPriority="64" w:unhideWhenUsed="0"/>
-    <w:lsdException w:name="Medium List 1 Accent 2" w:semiHidden="0" w:uiPriority="65" w:unhideWhenUsed="0"/>
-    <w:lsdException w:name="Medium List 2 Accent 2" w:semiHidden="0" w:uiPriority="66" w:unhideWhenUsed="0"/>
-    <w:lsdException w:name="Medium Grid 1 Accent 2" w:semiHidden="0" w:uiPriority="67" w:unhideWhenUsed="0"/>
-    <w:lsdException w:name="Medium Grid 2 Accent 2" w:semiHidden="0" w:uiPriority="68" w:unhideWhenUsed="0"/>
-    <w:lsdException w:name="Medium Grid 3 Accent 2" w:semiHidden="0" w:uiPriority="69" w:unhideWhenUsed="0"/>
-    <w:lsdException w:name="Dark List Accent 2" w:semiHidden="0" w:uiPriority="70" w:unhideWhenUsed="0"/>
-    <w:lsdException w:name="Colorful Shading Accent 2" w:semiHidden="0" w:uiPriority="71" w:unhideWhenUsed="0"/>
-    <w:lsdException w:name="Colorful List Accent 2" w:semiHidden="0" w:uiPriority="72" w:unhideWhenUsed="0"/>
-    <w:lsdException w:name="Colorful Grid Accent 2" w:semiHidden="0" w:uiPriority="73" w:unhideWhenUsed="0"/>
-    <w:lsdException w:name="Light Shading Accent 3" w:semiHidden="0" w:uiPriority="60" w:unhideWhenUsed="0"/>
-    <w:lsdException w:name="Light List Accent 3" w:semiHidden="0" w:uiPriority="61" w:unhideWhenUsed="0"/>
-    <w:lsdException w:name="Light Grid Accent 3" w:semiHidden="0" w:uiPriority="62" w:unhideWhenUsed="0"/>
-    <w:lsdException w:name="Medium Shading 1 Accent 3" w:semiHidden="0" w:uiPriority="63" w:unhideWhenUsed="0"/>
-    <w:lsdException w:name="Medium Shading 2 Accent 3" w:semiHidden="0" w:uiPriority="64" w:unhideWhenUsed="0"/>
-    <w:lsdException w:name="Medium List 1 Accent 3" w:semiHidden="0" w:uiPriority="65" w:unhideWhenUsed="0"/>
-    <w:lsdException w:name="Medium List 2 Accent 3" w:semiHidden="0" w:uiPriority="66" w:unhideWhenUsed="0"/>
-    <w:lsdException w:name="Medium Grid 1 Accent 3" w:semiHidden="0" w:uiPriority="67" w:unhideWhenUsed="0"/>
-    <w:lsdException w:name="Medium Grid 2 Accent 3" w:semiHidden="0" w:uiPriority="68" w:unhideWhenUsed="0"/>
-    <w:lsdException w:name="Medium Grid 3 Accent 3" w:semiHidden="0" w:uiPriority="69" w:unhideWhenUsed="0"/>
-    <w:lsdException w:name="Dark List Accent 3" w:semiHidden="0" w:uiPriority="70" w:unhideWhenUsed="0"/>
-    <w:lsdException w:name="Colorful Shading Accent 3" w:semiHidden="0" w:uiPriority="71" w:unhideWhenUsed="0"/>
-    <w:lsdException w:name="Colorful List Accent 3" w:semiHidden="0" w:uiPriority="72" w:unhideWhenUsed="0"/>
-    <w:lsdException w:name="Colorful Grid Accent 3" w:semiHidden="0" w:uiPriority="73" w:unhideWhenUsed="0"/>
-    <w:lsdException w:name="Light Shading Accent 4" w:semiHidden="0" w:uiPriority="60" w:unhideWhenUsed="0"/>
-    <w:lsdException w:name="Light List Accent 4" w:semiHidden="0" w:uiPriority="61" w:unhideWhenUsed="0"/>
-    <w:lsdException w:name="Light Grid Accent 4" w:semiHidden="0" w:uiPriority="62" w:unhideWhenUsed="0"/>
-    <w:lsdException w:name="Medium Shading 1 Accent 4" w:semiHidden="0" w:uiPriority="63" w:unhideWhenUsed="0"/>
-    <w:lsdException w:name="Medium Shading 2 Accent 4" w:semiHidden="0" w:uiPriority="64" w:unhideWhenUsed="0"/>
-    <w:lsdException w:name="Medium List 1 Accent 4" w:semiHidden="0" w:uiPriority="65" w:unhideWhenUsed="0"/>
-    <w:lsdException w:name="Medium List 2 Accent 4" w:semiHidden="0" w:uiPriority="66" w:unhideWhenUsed="0"/>
-    <w:lsdException w:name="Medium Grid 1 Accent 4" w:semiHidden="0" w:uiPriority="67" w:unhideWhenUsed="0"/>
-    <w:lsdException w:name="Medium Grid 2 Accent 4" w:semiHidden="0" w:uiPriority="68" w:unhideWhenUsed="0"/>
-    <w:lsdException w:name="Medium Grid 3 Accent 4" w:semiHidden="0" w:uiPriority="69" w:unhideWhenUsed="0"/>
-    <w:lsdException w:name="Dark List Accent 4" w:semiHidden="0" w:uiPriority="70" w:unhideWhenUsed="0"/>
-    <w:lsdException w:name="Colorful Shading Accent 4" w:semiHidden="0" w:uiPriority="71" w:unhideWhenUsed="0"/>
-    <w:lsdException w:name="Colorful List Accent 4" w:semiHidden="0" w:uiPriority="72" w:unhideWhenUsed="0"/>
-    <w:lsdException w:name="Colorful Grid Accent 4" w:semiHidden="0" w:uiPriority="73" w:unhideWhenUsed="0"/>
-    <w:lsdException w:name="Light Shading Accent 5" w:semiHidden="0" w:uiPriority="60" w:unhideWhenUsed="0"/>
-    <w:lsdException w:name="Light List Accent 5" w:semiHidden="0" w:uiPriority="61" w:unhideWhenUsed="0"/>
-    <w:lsdException w:name="Light Grid Accent 5" w:semiHidden="0" w:uiPriority="62" w:unhideWhenUsed="0"/>
-    <w:lsdException w:name="Medium Shading 1 Accent 5" w:semiHidden="0" w:uiPriority="63" w:unhideWhenUsed="0"/>
-    <w:lsdException w:name="Medium Shading 2 Accent 5" w:semiHidden="0" w:uiPriority="64" w:unhideWhenUsed="0"/>
-    <w:lsdException w:name="Medium List 1 Accent 5" w:semiHidden="0" w:uiPriority="65" w:unhideWhenUsed="0"/>
-    <w:lsdException w:name="Medium List 2 Accent 5" w:semiHidden="0" w:uiPriority="66" w:unhideWhenUsed="0"/>
-    <w:lsdException w:name="Medium Grid 1 Accent 5" w:semiHidden="0" w:uiPriority="67" w:unhideWhenUsed="0"/>
-    <w:lsdException w:name="Medium Grid 2 Accent 5" w:semiHidden="0" w:uiPriority="68" w:unhideWhenUsed="0"/>
-    <w:lsdException w:name="Medium Grid 3 Accent 5" w:semiHidden="0" w:uiPriority="69" w:unhideWhenUsed="0"/>
-    <w:lsdException w:name="Dark List Accent 5" w:semiHidden="0" w:uiPriority="70" w:unhideWhenUsed="0"/>
-    <w:lsdException w:name="Colorful Shading Accent 5" w:semiHidden="0" w:uiPriority="71" w:unhideWhenUsed="0"/>
-    <w:lsdException w:name="Colorful List Accent 5" w:semiHidden="0" w:uiPriority="72" w:unhideWhenUsed="0"/>
-    <w:lsdException w:name="Colorful Grid Accent 5" w:semiHidden="0" w:uiPriority="73" w:unhideWhenUsed="0"/>
-    <w:lsdException w:name="Light Shading Accent 6" w:semiHidden="0" w:uiPriority="60" w:unhideWhenUsed="0"/>
-    <w:lsdException w:name="Light List Accent 6" w:semiHidden="0" w:uiPriority="61" w:unhideWhenUsed="0"/>
-    <w:lsdException w:name="Light Grid Accent 6" w:semiHidden="0" w:uiPriority="62" w:unhideWhenUsed="0"/>
-    <w:lsdException w:name="Medium Shading 1 Accent 6" w:semiHidden="0" w:uiPriority="63" w:unhideWhenUsed="0"/>
-    <w:lsdException w:name="Medium Shading 2 Accent 6" w:semiHidden="0" w:uiPriority="64" w:unhideWhenUsed="0"/>
-    <w:lsdException w:name="Medium List 1 Accent 6" w:semiHidden="0" w:uiPriority="65" w:unhideWhenUsed="0"/>
-    <w:lsdException w:name="Medium List 2 Accent 6" w:semiHidden="0" w:uiPriority="66" w:unhideWhenUsed="0"/>
-    <w:lsdException w:name="Medium Grid 1 Accent 6" w:semiHidden="0" w:uiPriority="67" w:unhideWhenUsed="0"/>
-    <w:lsdException w:name="Medium Grid 2 Accent 6" w:semiHidden="0" w:uiPriority="68" w:unhideWhenUsed="0"/>
-    <w:lsdException w:name="Medium Grid 3 Accent 6" w:semiHidden="0" w:uiPriority="69" w:unhideWhenUsed="0"/>
-    <w:lsdException w:name="Dark List Accent 6" w:semiHidden="0" w:uiPriority="70" w:unhideWhenUsed="0"/>
-    <w:lsdException w:name="Colorful Shading Accent 6" w:semiHidden="0" w:uiPriority="71" w:unhideWhenUsed="0"/>
-    <w:lsdException w:name="Colorful List Accent 6" w:semiHidden="0" w:uiPriority="72" w:unhideWhenUsed="0"/>
-    <w:lsdException w:name="Colorful Grid Accent 6" w:semiHidden="0" w:uiPriority="73" w:unhideWhenUsed="0"/>
-    <w:lsdException w:name="Subtle Emphasis" w:semiHidden="0" w:uiPriority="19" w:unhideWhenUsed="0" w:qFormat="1"/>
-    <w:lsdException w:name="Intense Emphasis" w:semiHidden="0" w:uiPriority="21" w:unhideWhenUsed="0" w:qFormat="1"/>
-    <w:lsdException w:name="Subtle Reference" w:semiHidden="0" w:uiPriority="31" w:unhideWhenUsed="0" w:qFormat="1"/>
-    <w:lsdException w:name="Intense Reference" w:semiHidden="0" w:uiPriority="32" w:unhideWhenUsed="0" w:qFormat="1"/>
-    <w:lsdException w:name="Book Title" w:semiHidden="0" w:uiPriority="33" w:unhideWhenUsed="0" w:qFormat="1"/>
-    <w:lsdException w:name="Bibliography" w:uiPriority="37"/>
-    <w:lsdException w:name="TOC Heading" w:uiPriority="39" w:qFormat="1"/>
-  </w:latentStyles>
-  <w:style w:type="paragraph" w:default="1" w:styleId="Normal">
-    <w:name w:val="Normal"/>
-    <w:qFormat/>
-  </w:style>
-  <w:style w:type="character" w:default="1" w:styleId="DefaultParagraphFont">
-    <w:name w:val="Default Paragraph Font"/>
-    <w:uiPriority w:val="1"/>
-    <w:semiHidden/>
-    <w:unhideWhenUsed/>
-  </w:style>
-  <w:style w:type="table" w:default="1" w:styleId="TableNormal">
-    <w:name w:val="Normal Table"/>
-    <w:uiPriority w:val="99"/>
-    <w:semiHidden/>
-    <w:unhideWhenUsed/>
-    <w:tblPr>
-      <w:tblInd w:w="0" w:type="dxa"/>
-      <w:tblCellMar>
-        <w:top w:w="0" w:type="dxa"/>
-        <w:left w:w="108" w:type="dxa"/>
-        <w:bottom w:w="0" w:type="dxa"/>
-        <w:right w:w="108" w:type="dxa"/>
-      </w:tblCellMar>
-    </w:tblPr>
-  </w:style>
-  <w:style w:type="numbering" w:default="1" w:styleId="NoList">
-    <w:name w:val="No List"/>
-    <w:uiPriority w:val="99"/>
-    <w:semiHidden/>
-    <w:unhideWhenUsed/>
-  </w:style>
-  <w:style w:type="paragraph" w:customStyle="1" w:styleId="680731F95BFE409281046656444D2CB8">
-    <w:name w:val="680731F95BFE409281046656444D2CB8"/>
-    <w:rsid w:val="00F172E7"/>
-  </w:style>
-</w:styles>
-</file>
-
-<file path=word/glossary/webSettings.xml><?xml version="1.0" encoding="utf-8"?>
-<w:webSettings xmlns:mc="http://schemas.openxmlformats.org/markup-compatibility/2006" xmlns:r="http://schemas.openxmlformats.org/officeDocument/2006/relationships" xmlns:w="http://schemas.openxmlformats.org/wordprocessingml/2006/main" xmlns:w14="http://schemas.microsoft.com/office/word/2010/wordml" mc:Ignorable="w14">
-  <w:optimizeForBrowser/>
-  <w:allowPNG/>
-</w:webSettings>
-</file>
-
 <file path=word/theme/theme1.xml><?xml version="1.0" encoding="utf-8"?>
 <a:theme xmlns:a="http://schemas.openxmlformats.org/drawingml/2006/main" name="Office Theme">
   <a:themeElements>
@@ -14472,7 +13952,7 @@
 </file>
 
 <file path=customXml/itemProps1.xml><?xml version="1.0" encoding="utf-8"?>
-<ds:datastoreItem xmlns:ds="http://schemas.openxmlformats.org/officeDocument/2006/customXml" ds:itemID="{92A4617A-2158-4473-914F-BA2AC88F0051}">
+<ds:datastoreItem xmlns:ds="http://schemas.openxmlformats.org/officeDocument/2006/customXml" ds:itemID="{B6585DF1-02A8-4353-96B6-03A10032A3E6}">
   <ds:schemaRefs>
     <ds:schemaRef ds:uri="http://schemas.openxmlformats.org/officeDocument/2006/bibliography"/>
   </ds:schemaRefs>

</xml_diff>

<commit_message>
re-crud returnItemDetails table in backend
</commit_message>
<xml_diff>
--- a/documentation/quality/Final Docu for SQA PLAN.docx
+++ b/documentation/quality/Final Docu for SQA PLAN.docx
@@ -136,7 +136,7 @@
                     <a:blip r:embed="rId8" cstate="print">
                       <a:extLst>
                         <a:ext uri="{28A0092B-C50C-407E-A947-70E740481C1C}">
-                          <a14:useLocalDpi xmlns:a14="http://schemas.microsoft.com/office/drawing/2010/main" xmlns:wps="http://schemas.microsoft.com/office/word/2010/wordprocessingShape" xmlns:wpi="http://schemas.microsoft.com/office/word/2010/wordprocessingInk" xmlns:wpg="http://schemas.microsoft.com/office/word/2010/wordprocessingGroup" xmlns:w14="http://schemas.microsoft.com/office/word/2010/wordml" xmlns:w="http://schemas.openxmlformats.org/wordprocessingml/2006/main" xmlns:w10="urn:schemas-microsoft-com:office:word" xmlns:wp14="http://schemas.microsoft.com/office/word/2010/wordprocessingDrawing" xmlns:v="urn:schemas-microsoft-com:vml" xmlns:o="urn:schemas-microsoft-com:office:office" xmlns:mc="http://schemas.openxmlformats.org/markup-compatibility/2006" xmlns:wpc="http://schemas.microsoft.com/office/word/2010/wordprocessingCanvas" xmlns="" val="0"/>
+                          <a14:useLocalDpi xmlns="" xmlns:wpc="http://schemas.microsoft.com/office/word/2010/wordprocessingCanvas" xmlns:mc="http://schemas.openxmlformats.org/markup-compatibility/2006" xmlns:o="urn:schemas-microsoft-com:office:office" xmlns:v="urn:schemas-microsoft-com:vml" xmlns:wp14="http://schemas.microsoft.com/office/word/2010/wordprocessingDrawing" xmlns:w10="urn:schemas-microsoft-com:office:word" xmlns:w="http://schemas.openxmlformats.org/wordprocessingml/2006/main" xmlns:w14="http://schemas.microsoft.com/office/word/2010/wordml" xmlns:wpg="http://schemas.microsoft.com/office/word/2010/wordprocessingGroup" xmlns:wpi="http://schemas.microsoft.com/office/word/2010/wordprocessingInk" xmlns:wps="http://schemas.microsoft.com/office/word/2010/wordprocessingShape" xmlns:a14="http://schemas.microsoft.com/office/drawing/2010/main" val="0"/>
                         </a:ext>
                       </a:extLst>
                     </a:blip>
@@ -3035,6 +3035,7 @@
           </w:tcPr>
           <w:p>
             <w:pPr>
+              <w:jc w:val="center"/>
               <w:rPr>
                 <w:rFonts w:ascii="Times New Roman" w:hAnsi="Times New Roman" w:cs="Times New Roman"/>
                 <w:sz w:val="24"/>
@@ -3073,13 +3074,15 @@
               <w:cnfStyle w:val="000000100000"/>
               <w:rPr>
                 <w:rFonts w:ascii="Times New Roman" w:hAnsi="Times New Roman" w:cs="Times New Roman"/>
-                <w:szCs w:val="36"/>
+                <w:sz w:val="24"/>
+                <w:szCs w:val="24"/>
               </w:rPr>
             </w:pPr>
             <w:r>
               <w:rPr>
                 <w:rFonts w:ascii="Times New Roman" w:hAnsi="Times New Roman" w:cs="Times New Roman"/>
-                <w:szCs w:val="36"/>
+                <w:sz w:val="24"/>
+                <w:szCs w:val="24"/>
               </w:rPr>
               <w:t>Team Leader</w:t>
             </w:r>
@@ -3099,13 +3102,15 @@
               <w:cnfStyle w:val="000000100000"/>
               <w:rPr>
                 <w:rFonts w:ascii="Times New Roman" w:hAnsi="Times New Roman" w:cs="Times New Roman"/>
-                <w:szCs w:val="36"/>
+                <w:sz w:val="24"/>
+                <w:szCs w:val="24"/>
               </w:rPr>
             </w:pPr>
             <w:r>
               <w:rPr>
                 <w:rFonts w:ascii="Times New Roman" w:hAnsi="Times New Roman" w:cs="Times New Roman"/>
-                <w:szCs w:val="36"/>
+                <w:sz w:val="24"/>
+                <w:szCs w:val="24"/>
               </w:rPr>
               <w:t>Oversees all testing</w:t>
             </w:r>
@@ -3115,13 +3120,15 @@
               <w:cnfStyle w:val="000000100000"/>
               <w:rPr>
                 <w:rFonts w:ascii="Times New Roman" w:hAnsi="Times New Roman" w:cs="Times New Roman"/>
-                <w:szCs w:val="36"/>
+                <w:sz w:val="24"/>
+                <w:szCs w:val="24"/>
               </w:rPr>
             </w:pPr>
             <w:r>
               <w:rPr>
                 <w:rFonts w:ascii="Times New Roman" w:hAnsi="Times New Roman" w:cs="Times New Roman"/>
-                <w:szCs w:val="36"/>
+                <w:sz w:val="24"/>
+                <w:szCs w:val="24"/>
               </w:rPr>
               <w:t>staff and activities for all assigned applications</w:t>
             </w:r>
@@ -3136,13 +3143,15 @@
               <w:cnfStyle w:val="000000100000"/>
               <w:rPr>
                 <w:rFonts w:ascii="Times New Roman" w:hAnsi="Times New Roman" w:cs="Times New Roman"/>
-                <w:szCs w:val="36"/>
+                <w:sz w:val="24"/>
+                <w:szCs w:val="24"/>
               </w:rPr>
             </w:pPr>
             <w:r>
               <w:rPr>
                 <w:rFonts w:ascii="Times New Roman" w:hAnsi="Times New Roman" w:cs="Times New Roman"/>
-                <w:szCs w:val="36"/>
+                <w:sz w:val="24"/>
+                <w:szCs w:val="24"/>
               </w:rPr>
               <w:t>Ensures all testing</w:t>
             </w:r>
@@ -3152,13 +3161,15 @@
               <w:cnfStyle w:val="000000100000"/>
               <w:rPr>
                 <w:rFonts w:ascii="Times New Roman" w:hAnsi="Times New Roman" w:cs="Times New Roman"/>
-                <w:szCs w:val="36"/>
+                <w:sz w:val="24"/>
+                <w:szCs w:val="24"/>
               </w:rPr>
             </w:pPr>
             <w:r>
               <w:rPr>
                 <w:rFonts w:ascii="Times New Roman" w:hAnsi="Times New Roman" w:cs="Times New Roman"/>
-                <w:szCs w:val="36"/>
+                <w:sz w:val="24"/>
+                <w:szCs w:val="24"/>
               </w:rPr>
               <w:t>standards are being met</w:t>
             </w:r>
@@ -3173,13 +3184,15 @@
               <w:cnfStyle w:val="000000100000"/>
               <w:rPr>
                 <w:rFonts w:ascii="Times New Roman" w:hAnsi="Times New Roman" w:cs="Times New Roman"/>
-                <w:szCs w:val="36"/>
+                <w:sz w:val="24"/>
+                <w:szCs w:val="24"/>
               </w:rPr>
             </w:pPr>
             <w:r>
               <w:rPr>
                 <w:rFonts w:ascii="Times New Roman" w:hAnsi="Times New Roman" w:cs="Times New Roman"/>
-                <w:szCs w:val="36"/>
+                <w:sz w:val="24"/>
+                <w:szCs w:val="24"/>
               </w:rPr>
               <w:t>Serves as an escalation</w:t>
             </w:r>
@@ -3189,13 +3202,15 @@
               <w:cnfStyle w:val="000000100000"/>
               <w:rPr>
                 <w:rFonts w:ascii="Times New Roman" w:hAnsi="Times New Roman" w:cs="Times New Roman"/>
-                <w:szCs w:val="36"/>
+                <w:sz w:val="24"/>
+                <w:szCs w:val="24"/>
               </w:rPr>
             </w:pPr>
             <w:r>
               <w:rPr>
                 <w:rFonts w:ascii="Times New Roman" w:hAnsi="Times New Roman" w:cs="Times New Roman"/>
-                <w:szCs w:val="36"/>
+                <w:sz w:val="24"/>
+                <w:szCs w:val="24"/>
               </w:rPr>
               <w:t>point for issues involving testing</w:t>
             </w:r>
@@ -3210,13 +3225,15 @@
               <w:cnfStyle w:val="000000100000"/>
               <w:rPr>
                 <w:rFonts w:ascii="Times New Roman" w:hAnsi="Times New Roman" w:cs="Times New Roman"/>
-                <w:szCs w:val="36"/>
+                <w:sz w:val="24"/>
+                <w:szCs w:val="24"/>
               </w:rPr>
             </w:pPr>
             <w:r>
               <w:rPr>
                 <w:rFonts w:ascii="Times New Roman" w:hAnsi="Times New Roman" w:cs="Times New Roman"/>
-                <w:szCs w:val="36"/>
+                <w:sz w:val="24"/>
+                <w:szCs w:val="24"/>
               </w:rPr>
               <w:t>Serves as a resource</w:t>
             </w:r>
@@ -3226,13 +3243,15 @@
               <w:cnfStyle w:val="000000100000"/>
               <w:rPr>
                 <w:rFonts w:ascii="Times New Roman" w:hAnsi="Times New Roman" w:cs="Times New Roman"/>
-                <w:szCs w:val="36"/>
+                <w:sz w:val="24"/>
+                <w:szCs w:val="24"/>
               </w:rPr>
             </w:pPr>
             <w:r>
               <w:rPr>
                 <w:rFonts w:ascii="Times New Roman" w:hAnsi="Times New Roman" w:cs="Times New Roman"/>
-                <w:szCs w:val="36"/>
+                <w:sz w:val="24"/>
+                <w:szCs w:val="24"/>
               </w:rPr>
               <w:t>and communication point for decisions about test schedule changes</w:t>
             </w:r>
@@ -3247,13 +3266,15 @@
               <w:cnfStyle w:val="000000100000"/>
               <w:rPr>
                 <w:rFonts w:ascii="Times New Roman" w:hAnsi="Times New Roman" w:cs="Times New Roman"/>
-                <w:szCs w:val="36"/>
+                <w:sz w:val="24"/>
+                <w:szCs w:val="24"/>
               </w:rPr>
             </w:pPr>
             <w:r>
               <w:rPr>
                 <w:rFonts w:ascii="Times New Roman" w:hAnsi="Times New Roman" w:cs="Times New Roman"/>
-                <w:szCs w:val="36"/>
+                <w:sz w:val="24"/>
+                <w:szCs w:val="24"/>
               </w:rPr>
               <w:t>Provides weekly status</w:t>
             </w:r>
@@ -3263,13 +3284,15 @@
               <w:cnfStyle w:val="000000100000"/>
               <w:rPr>
                 <w:rFonts w:ascii="Times New Roman" w:hAnsi="Times New Roman" w:cs="Times New Roman"/>
-                <w:szCs w:val="36"/>
+                <w:sz w:val="24"/>
+                <w:szCs w:val="24"/>
               </w:rPr>
             </w:pPr>
             <w:r>
               <w:rPr>
                 <w:rFonts w:ascii="Times New Roman" w:hAnsi="Times New Roman" w:cs="Times New Roman"/>
-                <w:szCs w:val="36"/>
+                <w:sz w:val="24"/>
+                <w:szCs w:val="24"/>
               </w:rPr>
               <w:t>report that includes testing metrics</w:t>
             </w:r>
@@ -3284,13 +3307,15 @@
               <w:cnfStyle w:val="000000100000"/>
               <w:rPr>
                 <w:rFonts w:ascii="Times New Roman" w:hAnsi="Times New Roman" w:cs="Times New Roman"/>
-                <w:szCs w:val="36"/>
+                <w:sz w:val="24"/>
+                <w:szCs w:val="24"/>
               </w:rPr>
             </w:pPr>
             <w:r>
               <w:rPr>
                 <w:rFonts w:ascii="Times New Roman" w:hAnsi="Times New Roman" w:cs="Times New Roman"/>
-                <w:szCs w:val="36"/>
+                <w:sz w:val="24"/>
+                <w:szCs w:val="24"/>
               </w:rPr>
               <w:t>Develop and document quality standard and process for all management process</w:t>
             </w:r>
@@ -3305,13 +3330,15 @@
               <w:cnfStyle w:val="000000100000"/>
               <w:rPr>
                 <w:rFonts w:ascii="Times New Roman" w:hAnsi="Times New Roman" w:cs="Times New Roman"/>
-                <w:szCs w:val="36"/>
+                <w:sz w:val="24"/>
+                <w:szCs w:val="24"/>
               </w:rPr>
             </w:pPr>
             <w:r>
               <w:rPr>
                 <w:rFonts w:ascii="Times New Roman" w:hAnsi="Times New Roman" w:cs="Times New Roman"/>
-                <w:szCs w:val="36"/>
+                <w:sz w:val="24"/>
+                <w:szCs w:val="24"/>
               </w:rPr>
               <w:t>Manage software quality assurance activities for the project</w:t>
             </w:r>
@@ -3329,6 +3356,7 @@
           </w:tcPr>
           <w:p>
             <w:pPr>
+              <w:jc w:val="center"/>
               <w:rPr>
                 <w:rFonts w:ascii="Times New Roman" w:hAnsi="Times New Roman" w:cs="Times New Roman"/>
                 <w:sz w:val="24"/>
@@ -3359,13 +3387,15 @@
               <w:cnfStyle w:val="000000010000"/>
               <w:rPr>
                 <w:rFonts w:ascii="Times New Roman" w:hAnsi="Times New Roman" w:cs="Times New Roman"/>
-                <w:szCs w:val="36"/>
+                <w:sz w:val="24"/>
+                <w:szCs w:val="24"/>
               </w:rPr>
             </w:pPr>
             <w:r>
               <w:rPr>
                 <w:rFonts w:ascii="Times New Roman" w:hAnsi="Times New Roman" w:cs="Times New Roman"/>
-                <w:szCs w:val="36"/>
+                <w:sz w:val="24"/>
+                <w:szCs w:val="24"/>
               </w:rPr>
               <w:t>Quality Assurance Analyst</w:t>
             </w:r>
@@ -3385,13 +3415,15 @@
               <w:cnfStyle w:val="000000010000"/>
               <w:rPr>
                 <w:rFonts w:ascii="Times New Roman" w:hAnsi="Times New Roman" w:cs="Times New Roman"/>
-                <w:szCs w:val="36"/>
+                <w:sz w:val="24"/>
+                <w:szCs w:val="24"/>
               </w:rPr>
             </w:pPr>
             <w:r>
               <w:rPr>
                 <w:rFonts w:ascii="Times New Roman" w:hAnsi="Times New Roman" w:cs="Times New Roman"/>
-                <w:szCs w:val="36"/>
+                <w:sz w:val="24"/>
+                <w:szCs w:val="24"/>
               </w:rPr>
               <w:t>Follows testing standards</w:t>
             </w:r>
@@ -3406,13 +3438,15 @@
               <w:cnfStyle w:val="000000010000"/>
               <w:rPr>
                 <w:rFonts w:ascii="Times New Roman" w:hAnsi="Times New Roman" w:cs="Times New Roman"/>
-                <w:szCs w:val="36"/>
+                <w:sz w:val="24"/>
+                <w:szCs w:val="24"/>
               </w:rPr>
             </w:pPr>
             <w:r>
               <w:rPr>
                 <w:rFonts w:ascii="Times New Roman" w:hAnsi="Times New Roman" w:cs="Times New Roman"/>
-                <w:szCs w:val="36"/>
+                <w:sz w:val="24"/>
+                <w:szCs w:val="24"/>
               </w:rPr>
               <w:t>Conduct the quality assurance, testing and gather findings</w:t>
             </w:r>
@@ -3430,6 +3464,7 @@
           </w:tcPr>
           <w:p>
             <w:pPr>
+              <w:jc w:val="center"/>
               <w:rPr>
                 <w:rFonts w:ascii="Times New Roman" w:hAnsi="Times New Roman" w:cs="Times New Roman"/>
                 <w:sz w:val="24"/>
@@ -3460,13 +3495,15 @@
               <w:cnfStyle w:val="000000100000"/>
               <w:rPr>
                 <w:rFonts w:ascii="Times New Roman" w:hAnsi="Times New Roman" w:cs="Times New Roman"/>
-                <w:szCs w:val="36"/>
+                <w:sz w:val="24"/>
+                <w:szCs w:val="24"/>
               </w:rPr>
             </w:pPr>
             <w:r>
               <w:rPr>
                 <w:rFonts w:ascii="Times New Roman" w:hAnsi="Times New Roman" w:cs="Times New Roman"/>
-                <w:szCs w:val="36"/>
+                <w:sz w:val="24"/>
+                <w:szCs w:val="24"/>
               </w:rPr>
               <w:t>Quality Assurance Analyst</w:t>
             </w:r>
@@ -3486,13 +3523,15 @@
               <w:cnfStyle w:val="000000100000"/>
               <w:rPr>
                 <w:rFonts w:ascii="Times New Roman" w:hAnsi="Times New Roman" w:cs="Times New Roman"/>
-                <w:szCs w:val="36"/>
+                <w:sz w:val="24"/>
+                <w:szCs w:val="24"/>
               </w:rPr>
             </w:pPr>
             <w:r>
               <w:rPr>
                 <w:rFonts w:ascii="Times New Roman" w:hAnsi="Times New Roman" w:cs="Times New Roman"/>
-                <w:szCs w:val="36"/>
+                <w:sz w:val="24"/>
+                <w:szCs w:val="24"/>
               </w:rPr>
               <w:t>Follows testing standards</w:t>
             </w:r>
@@ -3507,13 +3546,15 @@
               <w:cnfStyle w:val="000000100000"/>
               <w:rPr>
                 <w:rFonts w:ascii="Times New Roman" w:hAnsi="Times New Roman" w:cs="Times New Roman"/>
-                <w:szCs w:val="36"/>
+                <w:sz w:val="24"/>
+                <w:szCs w:val="24"/>
               </w:rPr>
             </w:pPr>
             <w:r>
               <w:rPr>
                 <w:rFonts w:ascii="Times New Roman" w:hAnsi="Times New Roman" w:cs="Times New Roman"/>
-                <w:szCs w:val="36"/>
+                <w:sz w:val="24"/>
+                <w:szCs w:val="24"/>
               </w:rPr>
               <w:t>Conduct the quality assurance, testing and gather findings</w:t>
             </w:r>
@@ -3521,36 +3562,6 @@
         </w:tc>
       </w:tr>
     </w:tbl>
-    <w:p>
-      <w:pPr>
-        <w:rPr>
-          <w:rFonts w:ascii="Times New Roman" w:hAnsi="Times New Roman" w:cs="Times New Roman"/>
-          <w:b/>
-          <w:sz w:val="28"/>
-          <w:szCs w:val="36"/>
-        </w:rPr>
-      </w:pPr>
-    </w:p>
-    <w:p>
-      <w:pPr>
-        <w:rPr>
-          <w:rFonts w:ascii="Times New Roman" w:hAnsi="Times New Roman" w:cs="Times New Roman"/>
-          <w:b/>
-          <w:sz w:val="28"/>
-          <w:szCs w:val="36"/>
-        </w:rPr>
-      </w:pPr>
-    </w:p>
-    <w:p>
-      <w:pPr>
-        <w:rPr>
-          <w:rFonts w:ascii="Times New Roman" w:hAnsi="Times New Roman" w:cs="Times New Roman"/>
-          <w:b/>
-          <w:sz w:val="28"/>
-          <w:szCs w:val="36"/>
-        </w:rPr>
-      </w:pPr>
-    </w:p>
     <w:p>
       <w:pPr>
         <w:rPr>
@@ -3684,7 +3695,7 @@
                     <a:blip r:embed="rId10">
                       <a:extLst>
                         <a:ext uri="{28A0092B-C50C-407E-A947-70E740481C1C}">
-                          <a14:useLocalDpi xmlns:a14="http://schemas.microsoft.com/office/drawing/2010/main" xmlns:wps="http://schemas.microsoft.com/office/word/2010/wordprocessingShape" xmlns:wpi="http://schemas.microsoft.com/office/word/2010/wordprocessingInk" xmlns:wpg="http://schemas.microsoft.com/office/word/2010/wordprocessingGroup" xmlns:w14="http://schemas.microsoft.com/office/word/2010/wordml" xmlns:w="http://schemas.openxmlformats.org/wordprocessingml/2006/main" xmlns:w10="urn:schemas-microsoft-com:office:word" xmlns:wp14="http://schemas.microsoft.com/office/word/2010/wordprocessingDrawing" xmlns:v="urn:schemas-microsoft-com:vml" xmlns:o="urn:schemas-microsoft-com:office:office" xmlns:mc="http://schemas.openxmlformats.org/markup-compatibility/2006" xmlns:wpc="http://schemas.microsoft.com/office/word/2010/wordprocessingCanvas" xmlns="" val="0"/>
+                          <a14:useLocalDpi xmlns="" xmlns:wpc="http://schemas.microsoft.com/office/word/2010/wordprocessingCanvas" xmlns:mc="http://schemas.openxmlformats.org/markup-compatibility/2006" xmlns:o="urn:schemas-microsoft-com:office:office" xmlns:v="urn:schemas-microsoft-com:vml" xmlns:wp14="http://schemas.microsoft.com/office/word/2010/wordprocessingDrawing" xmlns:w10="urn:schemas-microsoft-com:office:word" xmlns:w="http://schemas.openxmlformats.org/wordprocessingml/2006/main" xmlns:w14="http://schemas.microsoft.com/office/word/2010/wordml" xmlns:wpg="http://schemas.microsoft.com/office/word/2010/wordprocessingGroup" xmlns:wpi="http://schemas.microsoft.com/office/word/2010/wordprocessingInk" xmlns:wps="http://schemas.microsoft.com/office/word/2010/wordprocessingShape" xmlns:a14="http://schemas.microsoft.com/office/drawing/2010/main" val="0"/>
                         </a:ext>
                       </a:extLst>
                     </a:blip>
@@ -3754,7 +3765,7 @@
                     <a:blip r:embed="rId11">
                       <a:extLst>
                         <a:ext uri="{28A0092B-C50C-407E-A947-70E740481C1C}">
-                          <a14:useLocalDpi xmlns:a14="http://schemas.microsoft.com/office/drawing/2010/main" xmlns:wps="http://schemas.microsoft.com/office/word/2010/wordprocessingShape" xmlns:wpi="http://schemas.microsoft.com/office/word/2010/wordprocessingInk" xmlns:wpg="http://schemas.microsoft.com/office/word/2010/wordprocessingGroup" xmlns:w14="http://schemas.microsoft.com/office/word/2010/wordml" xmlns:w="http://schemas.openxmlformats.org/wordprocessingml/2006/main" xmlns:w10="urn:schemas-microsoft-com:office:word" xmlns:wp14="http://schemas.microsoft.com/office/word/2010/wordprocessingDrawing" xmlns:v="urn:schemas-microsoft-com:vml" xmlns:o="urn:schemas-microsoft-com:office:office" xmlns:mc="http://schemas.openxmlformats.org/markup-compatibility/2006" xmlns:wpc="http://schemas.microsoft.com/office/word/2010/wordprocessingCanvas" xmlns="" val="0"/>
+                          <a14:useLocalDpi xmlns="" xmlns:wpc="http://schemas.microsoft.com/office/word/2010/wordprocessingCanvas" xmlns:mc="http://schemas.openxmlformats.org/markup-compatibility/2006" xmlns:o="urn:schemas-microsoft-com:office:office" xmlns:v="urn:schemas-microsoft-com:vml" xmlns:wp14="http://schemas.microsoft.com/office/word/2010/wordprocessingDrawing" xmlns:w10="urn:schemas-microsoft-com:office:word" xmlns:w="http://schemas.openxmlformats.org/wordprocessingml/2006/main" xmlns:w14="http://schemas.microsoft.com/office/word/2010/wordml" xmlns:wpg="http://schemas.microsoft.com/office/word/2010/wordprocessingGroup" xmlns:wpi="http://schemas.microsoft.com/office/word/2010/wordprocessingInk" xmlns:wps="http://schemas.microsoft.com/office/word/2010/wordprocessingShape" xmlns:a14="http://schemas.microsoft.com/office/drawing/2010/main" val="0"/>
                         </a:ext>
                       </a:extLst>
                     </a:blip>
@@ -3824,7 +3835,7 @@
                     <a:blip r:embed="rId12">
                       <a:extLst>
                         <a:ext uri="{28A0092B-C50C-407E-A947-70E740481C1C}">
-                          <a14:useLocalDpi xmlns:a14="http://schemas.microsoft.com/office/drawing/2010/main" xmlns:wps="http://schemas.microsoft.com/office/word/2010/wordprocessingShape" xmlns:wpi="http://schemas.microsoft.com/office/word/2010/wordprocessingInk" xmlns:wpg="http://schemas.microsoft.com/office/word/2010/wordprocessingGroup" xmlns:w14="http://schemas.microsoft.com/office/word/2010/wordml" xmlns:w="http://schemas.openxmlformats.org/wordprocessingml/2006/main" xmlns:w10="urn:schemas-microsoft-com:office:word" xmlns:wp14="http://schemas.microsoft.com/office/word/2010/wordprocessingDrawing" xmlns:v="urn:schemas-microsoft-com:vml" xmlns:o="urn:schemas-microsoft-com:office:office" xmlns:mc="http://schemas.openxmlformats.org/markup-compatibility/2006" xmlns:wpc="http://schemas.microsoft.com/office/word/2010/wordprocessingCanvas" xmlns="" val="0"/>
+                          <a14:useLocalDpi xmlns="" xmlns:wpc="http://schemas.microsoft.com/office/word/2010/wordprocessingCanvas" xmlns:mc="http://schemas.openxmlformats.org/markup-compatibility/2006" xmlns:o="urn:schemas-microsoft-com:office:office" xmlns:v="urn:schemas-microsoft-com:vml" xmlns:wp14="http://schemas.microsoft.com/office/word/2010/wordprocessingDrawing" xmlns:w10="urn:schemas-microsoft-com:office:word" xmlns:w="http://schemas.openxmlformats.org/wordprocessingml/2006/main" xmlns:w14="http://schemas.microsoft.com/office/word/2010/wordml" xmlns:wpg="http://schemas.microsoft.com/office/word/2010/wordprocessingGroup" xmlns:wpi="http://schemas.microsoft.com/office/word/2010/wordprocessingInk" xmlns:wps="http://schemas.microsoft.com/office/word/2010/wordprocessingShape" xmlns:a14="http://schemas.microsoft.com/office/drawing/2010/main" val="0"/>
                         </a:ext>
                       </a:extLst>
                     </a:blip>
@@ -3894,7 +3905,7 @@
                     <a:blip r:embed="rId13">
                       <a:extLst>
                         <a:ext uri="{28A0092B-C50C-407E-A947-70E740481C1C}">
-                          <a14:useLocalDpi xmlns:a14="http://schemas.microsoft.com/office/drawing/2010/main" xmlns:wps="http://schemas.microsoft.com/office/word/2010/wordprocessingShape" xmlns:wpi="http://schemas.microsoft.com/office/word/2010/wordprocessingInk" xmlns:wpg="http://schemas.microsoft.com/office/word/2010/wordprocessingGroup" xmlns:w14="http://schemas.microsoft.com/office/word/2010/wordml" xmlns:w="http://schemas.openxmlformats.org/wordprocessingml/2006/main" xmlns:w10="urn:schemas-microsoft-com:office:word" xmlns:wp14="http://schemas.microsoft.com/office/word/2010/wordprocessingDrawing" xmlns:v="urn:schemas-microsoft-com:vml" xmlns:o="urn:schemas-microsoft-com:office:office" xmlns:mc="http://schemas.openxmlformats.org/markup-compatibility/2006" xmlns:wpc="http://schemas.microsoft.com/office/word/2010/wordprocessingCanvas" xmlns="" val="0"/>
+                          <a14:useLocalDpi xmlns="" xmlns:wpc="http://schemas.microsoft.com/office/word/2010/wordprocessingCanvas" xmlns:mc="http://schemas.openxmlformats.org/markup-compatibility/2006" xmlns:o="urn:schemas-microsoft-com:office:office" xmlns:v="urn:schemas-microsoft-com:vml" xmlns:wp14="http://schemas.microsoft.com/office/word/2010/wordprocessingDrawing" xmlns:w10="urn:schemas-microsoft-com:office:word" xmlns:w="http://schemas.openxmlformats.org/wordprocessingml/2006/main" xmlns:w14="http://schemas.microsoft.com/office/word/2010/wordml" xmlns:wpg="http://schemas.microsoft.com/office/word/2010/wordprocessingGroup" xmlns:wpi="http://schemas.microsoft.com/office/word/2010/wordprocessingInk" xmlns:wps="http://schemas.microsoft.com/office/word/2010/wordprocessingShape" xmlns:a14="http://schemas.microsoft.com/office/drawing/2010/main" val="0"/>
                         </a:ext>
                       </a:extLst>
                     </a:blip>
@@ -5952,7 +5963,7 @@
                     <a:blip r:embed="rId18">
                       <a:extLst>
                         <a:ext uri="{28A0092B-C50C-407E-A947-70E740481C1C}">
-                          <a14:useLocalDpi xmlns:a14="http://schemas.microsoft.com/office/drawing/2010/main" xmlns:wps="http://schemas.microsoft.com/office/word/2010/wordprocessingShape" xmlns:wpi="http://schemas.microsoft.com/office/word/2010/wordprocessingInk" xmlns:wpg="http://schemas.microsoft.com/office/word/2010/wordprocessingGroup" xmlns:w14="http://schemas.microsoft.com/office/word/2010/wordml" xmlns:w="http://schemas.openxmlformats.org/wordprocessingml/2006/main" xmlns:w10="urn:schemas-microsoft-com:office:word" xmlns:wp14="http://schemas.microsoft.com/office/word/2010/wordprocessingDrawing" xmlns:v="urn:schemas-microsoft-com:vml" xmlns:o="urn:schemas-microsoft-com:office:office" xmlns:mc="http://schemas.openxmlformats.org/markup-compatibility/2006" xmlns:wpc="http://schemas.microsoft.com/office/word/2010/wordprocessingCanvas" xmlns="" val="0"/>
+                          <a14:useLocalDpi xmlns="" xmlns:wpc="http://schemas.microsoft.com/office/word/2010/wordprocessingCanvas" xmlns:mc="http://schemas.openxmlformats.org/markup-compatibility/2006" xmlns:o="urn:schemas-microsoft-com:office:office" xmlns:v="urn:schemas-microsoft-com:vml" xmlns:wp14="http://schemas.microsoft.com/office/word/2010/wordprocessingDrawing" xmlns:w10="urn:schemas-microsoft-com:office:word" xmlns:w="http://schemas.openxmlformats.org/wordprocessingml/2006/main" xmlns:w14="http://schemas.microsoft.com/office/word/2010/wordml" xmlns:wpg="http://schemas.microsoft.com/office/word/2010/wordprocessingGroup" xmlns:wpi="http://schemas.microsoft.com/office/word/2010/wordprocessingInk" xmlns:wps="http://schemas.microsoft.com/office/word/2010/wordprocessingShape" xmlns:a14="http://schemas.microsoft.com/office/drawing/2010/main" val="0"/>
                         </a:ext>
                       </a:extLst>
                     </a:blip>
@@ -9713,7 +9724,7 @@
             <w:bCs/>
             <w:noProof/>
           </w:rPr>
-          <w:t>16</w:t>
+          <w:t>12</w:t>
         </w:r>
         <w:r>
           <w:rPr>
@@ -9830,7 +9841,7 @@
             <w:bCs/>
             <w:noProof/>
           </w:rPr>
-          <w:t>2</w:t>
+          <w:t>11</w:t>
         </w:r>
         <w:r>
           <w:rPr>
@@ -13122,7 +13133,7 @@
       </w:tblCellMar>
     </w:tblPr>
   </w:style>
-  <w:style w:type="table" w:styleId="LightShading">
+  <w:style w:type="table" w:customStyle="1" w:styleId="LightShading">
     <w:name w:val="Light Shading"/>
     <w:basedOn w:val="TableNormal"/>
     <w:uiPriority w:val="60"/>
@@ -13325,7 +13336,7 @@
     <w:basedOn w:val="DefaultParagraphFont"/>
     <w:rsid w:val="00C351B6"/>
   </w:style>
-  <w:style w:type="table" w:styleId="LightShading-Accent1">
+  <w:style w:type="table" w:customStyle="1" w:styleId="LightShading-Accent1">
     <w:name w:val="Light Shading Accent 1"/>
     <w:basedOn w:val="TableNormal"/>
     <w:uiPriority w:val="60"/>
@@ -13428,7 +13439,7 @@
       </w:tcPr>
     </w:tblStylePr>
   </w:style>
-  <w:style w:type="table" w:styleId="LightGrid-Accent1">
+  <w:style w:type="table" w:customStyle="1" w:styleId="LightGrid-Accent1">
     <w:name w:val="Light Grid Accent 1"/>
     <w:basedOn w:val="TableNormal"/>
     <w:uiPriority w:val="62"/>
@@ -14720,7 +14731,7 @@
 </file>
 
 <file path=customXml/itemProps1.xml><?xml version="1.0" encoding="utf-8"?>
-<ds:datastoreItem xmlns:ds="http://schemas.openxmlformats.org/officeDocument/2006/customXml" ds:itemID="{B6585DF1-02A8-4353-96B6-03A10032A3E6}">
+<ds:datastoreItem xmlns:ds="http://schemas.openxmlformats.org/officeDocument/2006/customXml" ds:itemID="{0971B73D-5BD8-4F02-A791-B4BE4BCD69AB}">
   <ds:schemaRefs>
     <ds:schemaRef ds:uri="http://schemas.openxmlformats.org/officeDocument/2006/bibliography"/>
   </ds:schemaRefs>

</xml_diff>